<commit_message>
Task 5 chart 1.0 and definitions Updated Android APK and package Updated files with graphs values definitions
</commit_message>
<xml_diff>
--- a/docs/graphs values definitions/Operator mode (EN).docx
+++ b/docs/graphs values definitions/Operator mode (EN).docx
@@ -4413,9 +4413,1321 @@
           <w:szCs w:val="36"/>
         </w:rPr>
       </w:pPr>
+    </w:p>
+    <w:p>
+      <w:pPr>
+        <w:jc w:val="center"/>
+        <w:rPr>
+          <w:rFonts w:ascii="Arial" w:hAnsi="Arial" w:cs="Arial"/>
+          <w:b/>
+          <w:bCs/>
+          <w:sz w:val="36"/>
+          <w:szCs w:val="36"/>
+        </w:rPr>
+      </w:pPr>
+    </w:p>
+    <w:p>
+      <w:pPr>
+        <w:jc w:val="center"/>
+        <w:rPr>
+          <w:rFonts w:ascii="Arial" w:hAnsi="Arial" w:cs="Arial"/>
+          <w:b/>
+          <w:bCs/>
+          <w:sz w:val="36"/>
+          <w:szCs w:val="36"/>
+        </w:rPr>
+      </w:pPr>
+      <w:r>
+        <w:rPr>
+          <w:rFonts w:ascii="Arial" w:hAnsi="Arial" w:cs="Arial"/>
+          <w:b/>
+          <w:bCs/>
+          <w:sz w:val="36"/>
+          <w:szCs w:val="36"/>
+        </w:rPr>
+        <w:lastRenderedPageBreak/>
+        <w:t>TASK</w:t>
+      </w:r>
+      <w:r>
+        <w:rPr>
+          <w:rFonts w:ascii="Arial" w:hAnsi="Arial" w:cs="Arial"/>
+          <w:b/>
+          <w:bCs/>
+          <w:sz w:val="36"/>
+          <w:szCs w:val="36"/>
+        </w:rPr>
+        <w:t xml:space="preserve"> </w:t>
+      </w:r>
+      <w:r>
+        <w:rPr>
+          <w:rFonts w:ascii="Arial" w:hAnsi="Arial" w:cs="Arial"/>
+          <w:b/>
+          <w:bCs/>
+          <w:sz w:val="36"/>
+          <w:szCs w:val="36"/>
+        </w:rPr>
+        <w:t>5</w:t>
+      </w:r>
+    </w:p>
+    <w:p>
+      <w:pPr>
+        <w:jc w:val="center"/>
+        <w:rPr>
+          <w:lang w:val="it-IT" w:eastAsia="it-IT"/>
+        </w:rPr>
+      </w:pPr>
+      <w:r>
+        <w:rPr>
+          <w:lang w:val="it-IT" w:eastAsia="it-IT"/>
+        </w:rPr>
+        <w:t> </w:t>
+      </w:r>
+    </w:p>
+    <w:p>
+      <w:pPr>
+        <w:jc w:val="center"/>
+        <w:rPr>
+          <w:lang w:val="it-IT" w:eastAsia="it-IT"/>
+        </w:rPr>
+      </w:pPr>
       <w:bookmarkStart w:id="0" w:name="_GoBack"/>
       <w:bookmarkEnd w:id="0"/>
     </w:p>
+    <w:tbl>
+      <w:tblPr>
+        <w:tblW w:w="5000" w:type="pct"/>
+        <w:tblBorders>
+          <w:top w:val="outset" w:sz="6" w:space="0" w:color="auto"/>
+          <w:left w:val="outset" w:sz="6" w:space="0" w:color="auto"/>
+          <w:bottom w:val="outset" w:sz="6" w:space="0" w:color="auto"/>
+          <w:right w:val="outset" w:sz="6" w:space="0" w:color="auto"/>
+        </w:tblBorders>
+        <w:tblCellMar>
+          <w:top w:w="200" w:type="dxa"/>
+          <w:left w:w="200" w:type="dxa"/>
+          <w:bottom w:w="200" w:type="dxa"/>
+          <w:right w:w="200" w:type="dxa"/>
+        </w:tblCellMar>
+        <w:tblLook w:val="04A0" w:firstRow="1" w:lastRow="0" w:firstColumn="1" w:lastColumn="0" w:noHBand="0" w:noVBand="1"/>
+      </w:tblPr>
+      <w:tblGrid>
+        <w:gridCol w:w="2815"/>
+        <w:gridCol w:w="11458"/>
+      </w:tblGrid>
+      <w:tr>
+        <w:tc>
+          <w:tcPr>
+            <w:tcW w:w="0" w:type="auto"/>
+            <w:tcBorders>
+              <w:top w:val="outset" w:sz="6" w:space="0" w:color="auto"/>
+              <w:left w:val="outset" w:sz="6" w:space="0" w:color="auto"/>
+              <w:bottom w:val="outset" w:sz="6" w:space="0" w:color="auto"/>
+              <w:right w:val="outset" w:sz="6" w:space="0" w:color="auto"/>
+            </w:tcBorders>
+            <w:hideMark/>
+          </w:tcPr>
+          <w:p>
+            <w:pPr>
+              <w:spacing w:before="100" w:beforeAutospacing="1" w:after="100" w:afterAutospacing="1"/>
+              <w:rPr>
+                <w:rFonts w:ascii="Arial" w:hAnsi="Arial" w:cs="Arial"/>
+                <w:lang w:val="it-IT" w:eastAsia="it-IT"/>
+              </w:rPr>
+            </w:pPr>
+            <w:r>
+              <w:rPr>
+                <w:rFonts w:ascii="Arial" w:hAnsi="Arial" w:cs="Arial"/>
+                <w:b/>
+                <w:bCs/>
+                <w:lang w:val="it-IT" w:eastAsia="it-IT"/>
+              </w:rPr>
+              <w:t>VALUE</w:t>
+            </w:r>
+          </w:p>
+        </w:tc>
+        <w:tc>
+          <w:tcPr>
+            <w:tcW w:w="0" w:type="auto"/>
+            <w:tcBorders>
+              <w:top w:val="outset" w:sz="6" w:space="0" w:color="auto"/>
+              <w:left w:val="outset" w:sz="6" w:space="0" w:color="auto"/>
+              <w:bottom w:val="outset" w:sz="6" w:space="0" w:color="auto"/>
+              <w:right w:val="outset" w:sz="6" w:space="0" w:color="auto"/>
+            </w:tcBorders>
+            <w:hideMark/>
+          </w:tcPr>
+          <w:p>
+            <w:pPr>
+              <w:spacing w:before="100" w:beforeAutospacing="1" w:after="100" w:afterAutospacing="1"/>
+              <w:rPr>
+                <w:rFonts w:ascii="Arial" w:hAnsi="Arial" w:cs="Arial"/>
+                <w:lang w:val="it-IT" w:eastAsia="it-IT"/>
+              </w:rPr>
+            </w:pPr>
+            <w:r>
+              <w:rPr>
+                <w:rFonts w:ascii="Arial" w:hAnsi="Arial" w:cs="Arial"/>
+                <w:b/>
+                <w:bCs/>
+                <w:lang w:val="it-IT" w:eastAsia="it-IT"/>
+              </w:rPr>
+              <w:t>DEFINITION</w:t>
+            </w:r>
+          </w:p>
+        </w:tc>
+      </w:tr>
+      <w:tr>
+        <w:tc>
+          <w:tcPr>
+            <w:tcW w:w="0" w:type="auto"/>
+            <w:tcBorders>
+              <w:top w:val="outset" w:sz="6" w:space="0" w:color="auto"/>
+              <w:left w:val="outset" w:sz="6" w:space="0" w:color="auto"/>
+              <w:bottom w:val="outset" w:sz="6" w:space="0" w:color="auto"/>
+              <w:right w:val="outset" w:sz="6" w:space="0" w:color="auto"/>
+            </w:tcBorders>
+            <w:hideMark/>
+          </w:tcPr>
+          <w:p>
+            <w:pPr>
+              <w:spacing w:before="100" w:beforeAutospacing="1" w:after="100" w:afterAutospacing="1"/>
+              <w:rPr>
+                <w:rFonts w:ascii="Arial" w:hAnsi="Arial" w:cs="Arial"/>
+                <w:lang w:val="it-IT" w:eastAsia="it-IT"/>
+              </w:rPr>
+            </w:pPr>
+            <w:proofErr w:type="spellStart"/>
+            <w:r>
+              <w:rPr>
+                <w:rFonts w:ascii="Arial" w:hAnsi="Arial" w:cs="Arial"/>
+                <w:b/>
+                <w:bCs/>
+                <w:lang w:val="it-IT" w:eastAsia="it-IT"/>
+              </w:rPr>
+              <w:t>AccValidDay</w:t>
+            </w:r>
+            <w:proofErr w:type="spellEnd"/>
+          </w:p>
+        </w:tc>
+        <w:tc>
+          <w:tcPr>
+            <w:tcW w:w="0" w:type="auto"/>
+            <w:tcBorders>
+              <w:top w:val="outset" w:sz="6" w:space="0" w:color="auto"/>
+              <w:left w:val="outset" w:sz="6" w:space="0" w:color="auto"/>
+              <w:bottom w:val="outset" w:sz="6" w:space="0" w:color="auto"/>
+              <w:right w:val="outset" w:sz="6" w:space="0" w:color="auto"/>
+            </w:tcBorders>
+            <w:hideMark/>
+          </w:tcPr>
+          <w:p>
+            <w:pPr>
+              <w:spacing w:before="100" w:beforeAutospacing="1" w:after="100" w:afterAutospacing="1"/>
+              <w:rPr>
+                <w:rFonts w:ascii="Arial" w:hAnsi="Arial" w:cs="Arial"/>
+                <w:lang w:eastAsia="it-IT"/>
+              </w:rPr>
+            </w:pPr>
+            <w:r>
+              <w:rPr>
+                <w:rFonts w:ascii="Arial" w:hAnsi="Arial" w:cs="Arial"/>
+                <w:b/>
+                <w:bCs/>
+                <w:lang w:eastAsia="it-IT"/>
+              </w:rPr>
+              <w:t>Average daily accuracy for "valid" target squares preceded by cues on the same side</w:t>
+            </w:r>
+            <w:r>
+              <w:rPr>
+                <w:rFonts w:ascii="Arial" w:hAnsi="Arial" w:cs="Arial"/>
+                <w:lang w:eastAsia="it-IT"/>
+              </w:rPr>
+              <w:t xml:space="preserve"> (</w:t>
+            </w:r>
+            <w:proofErr w:type="spellStart"/>
+            <w:r>
+              <w:rPr>
+                <w:rFonts w:ascii="Arial" w:hAnsi="Arial" w:cs="Arial"/>
+                <w:lang w:eastAsia="it-IT"/>
+              </w:rPr>
+              <w:t>AccValidDay</w:t>
+            </w:r>
+            <w:proofErr w:type="spellEnd"/>
+            <w:r>
+              <w:rPr>
+                <w:rFonts w:ascii="Arial" w:hAnsi="Arial" w:cs="Arial"/>
+                <w:lang w:eastAsia="it-IT"/>
+              </w:rPr>
+              <w:t>), defined as the percentage of green target squares (D2 or D6, collectively considered) touched within the allotted time (</w:t>
+            </w:r>
+            <w:proofErr w:type="spellStart"/>
+            <w:r>
+              <w:rPr>
+                <w:rFonts w:ascii="Arial" w:hAnsi="Arial" w:cs="Arial"/>
+                <w:lang w:eastAsia="it-IT"/>
+              </w:rPr>
+              <w:t>Treact</w:t>
+            </w:r>
+            <w:proofErr w:type="spellEnd"/>
+            <w:r>
+              <w:rPr>
+                <w:rFonts w:ascii="Arial" w:hAnsi="Arial" w:cs="Arial"/>
+                <w:lang w:eastAsia="it-IT"/>
+              </w:rPr>
+              <w:t>)</w:t>
+            </w:r>
+            <w:r>
+              <w:rPr>
+                <w:rFonts w:ascii="Arial" w:hAnsi="Arial" w:cs="Arial"/>
+                <w:b/>
+                <w:bCs/>
+                <w:lang w:eastAsia="it-IT"/>
+              </w:rPr>
+              <w:t xml:space="preserve"> preceded by cues on the same side</w:t>
+            </w:r>
+            <w:r>
+              <w:rPr>
+                <w:rFonts w:ascii="Arial" w:hAnsi="Arial" w:cs="Arial"/>
+                <w:lang w:eastAsia="it-IT"/>
+              </w:rPr>
+              <w:t>, on a working day.</w:t>
+            </w:r>
+          </w:p>
+          <w:p>
+            <w:pPr>
+              <w:spacing w:before="100" w:beforeAutospacing="1" w:after="100" w:afterAutospacing="1"/>
+              <w:rPr>
+                <w:rFonts w:ascii="Arial" w:hAnsi="Arial" w:cs="Arial"/>
+                <w:lang w:eastAsia="it-IT"/>
+              </w:rPr>
+            </w:pPr>
+            <w:proofErr w:type="spellStart"/>
+            <w:r>
+              <w:rPr>
+                <w:rFonts w:ascii="Arial" w:hAnsi="Arial" w:cs="Arial"/>
+                <w:lang w:eastAsia="it-IT"/>
+              </w:rPr>
+              <w:t>AccValidDay</w:t>
+            </w:r>
+            <w:proofErr w:type="spellEnd"/>
+            <w:r>
+              <w:rPr>
+                <w:rFonts w:ascii="Arial" w:hAnsi="Arial" w:cs="Arial"/>
+                <w:lang w:eastAsia="it-IT"/>
+              </w:rPr>
+              <w:t xml:space="preserve"> is obtained through the following procedure.</w:t>
+            </w:r>
+          </w:p>
+          <w:p>
+            <w:pPr>
+              <w:spacing w:before="100" w:beforeAutospacing="1" w:after="100" w:afterAutospacing="1"/>
+              <w:rPr>
+                <w:rFonts w:ascii="Arial" w:hAnsi="Arial" w:cs="Arial"/>
+                <w:lang w:eastAsia="it-IT"/>
+              </w:rPr>
+            </w:pPr>
+            <w:r>
+              <w:rPr>
+                <w:rFonts w:ascii="Arial" w:hAnsi="Arial" w:cs="Arial"/>
+                <w:lang w:eastAsia="it-IT"/>
+              </w:rPr>
+              <w:t xml:space="preserve">1) For each trial, calculate the percentage of target squares (D2 or D6, collectively considered) touched within the allotted time </w:t>
+            </w:r>
+            <w:proofErr w:type="spellStart"/>
+            <w:r>
+              <w:rPr>
+                <w:rFonts w:ascii="Arial" w:hAnsi="Arial" w:cs="Arial"/>
+                <w:lang w:eastAsia="it-IT"/>
+              </w:rPr>
+              <w:t>Treact</w:t>
+            </w:r>
+            <w:proofErr w:type="spellEnd"/>
+            <w:r>
+              <w:rPr>
+                <w:rFonts w:ascii="Arial" w:hAnsi="Arial" w:cs="Arial"/>
+                <w:lang w:eastAsia="it-IT"/>
+              </w:rPr>
+              <w:t xml:space="preserve"> preceded by cues on the same side (</w:t>
+            </w:r>
+            <w:proofErr w:type="spellStart"/>
+            <w:r>
+              <w:rPr>
+                <w:rFonts w:ascii="Arial" w:hAnsi="Arial" w:cs="Arial"/>
+                <w:lang w:eastAsia="it-IT"/>
+              </w:rPr>
+              <w:t>AccValidTrial</w:t>
+            </w:r>
+            <w:proofErr w:type="spellEnd"/>
+            <w:r>
+              <w:rPr>
+                <w:rFonts w:ascii="Arial" w:hAnsi="Arial" w:cs="Arial"/>
+                <w:lang w:eastAsia="it-IT"/>
+              </w:rPr>
+              <w:t>). </w:t>
+            </w:r>
+          </w:p>
+          <w:p>
+            <w:pPr>
+              <w:spacing w:before="100" w:beforeAutospacing="1" w:after="100" w:afterAutospacing="1"/>
+              <w:rPr>
+                <w:rFonts w:ascii="Arial" w:hAnsi="Arial" w:cs="Arial"/>
+                <w:lang w:eastAsia="it-IT"/>
+              </w:rPr>
+            </w:pPr>
+            <w:r>
+              <w:rPr>
+                <w:rFonts w:ascii="Arial" w:hAnsi="Arial" w:cs="Arial"/>
+                <w:lang w:eastAsia="it-IT"/>
+              </w:rPr>
+              <w:t xml:space="preserve">2) For each session, calculate the average of </w:t>
+            </w:r>
+            <w:proofErr w:type="spellStart"/>
+            <w:r>
+              <w:rPr>
+                <w:rFonts w:ascii="Arial" w:hAnsi="Arial" w:cs="Arial"/>
+                <w:lang w:eastAsia="it-IT"/>
+              </w:rPr>
+              <w:t>AccValidTrial</w:t>
+            </w:r>
+            <w:proofErr w:type="spellEnd"/>
+            <w:r>
+              <w:rPr>
+                <w:rFonts w:ascii="Arial" w:hAnsi="Arial" w:cs="Arial"/>
+                <w:lang w:eastAsia="it-IT"/>
+              </w:rPr>
+              <w:t xml:space="preserve"> for all trials scheduled in the session (</w:t>
+            </w:r>
+            <w:proofErr w:type="spellStart"/>
+            <w:r>
+              <w:rPr>
+                <w:rFonts w:ascii="Arial" w:hAnsi="Arial" w:cs="Arial"/>
+                <w:lang w:eastAsia="it-IT"/>
+              </w:rPr>
+              <w:t>AccValidSession</w:t>
+            </w:r>
+            <w:proofErr w:type="spellEnd"/>
+            <w:r>
+              <w:rPr>
+                <w:rFonts w:ascii="Arial" w:hAnsi="Arial" w:cs="Arial"/>
+                <w:lang w:eastAsia="it-IT"/>
+              </w:rPr>
+              <w:t>). </w:t>
+            </w:r>
+          </w:p>
+          <w:p>
+            <w:pPr>
+              <w:spacing w:before="100" w:beforeAutospacing="1" w:after="100" w:afterAutospacing="1"/>
+              <w:rPr>
+                <w:rFonts w:ascii="Arial" w:hAnsi="Arial" w:cs="Arial"/>
+                <w:lang w:eastAsia="it-IT"/>
+              </w:rPr>
+            </w:pPr>
+            <w:r>
+              <w:rPr>
+                <w:rFonts w:ascii="Arial" w:hAnsi="Arial" w:cs="Arial"/>
+                <w:lang w:eastAsia="it-IT"/>
+              </w:rPr>
+              <w:t xml:space="preserve">3) For each day, calculate the average of </w:t>
+            </w:r>
+            <w:proofErr w:type="spellStart"/>
+            <w:r>
+              <w:rPr>
+                <w:rFonts w:ascii="Arial" w:hAnsi="Arial" w:cs="Arial"/>
+                <w:lang w:eastAsia="it-IT"/>
+              </w:rPr>
+              <w:t>AccSession</w:t>
+            </w:r>
+            <w:proofErr w:type="spellEnd"/>
+            <w:r>
+              <w:rPr>
+                <w:rFonts w:ascii="Arial" w:hAnsi="Arial" w:cs="Arial"/>
+                <w:lang w:eastAsia="it-IT"/>
+              </w:rPr>
+              <w:t xml:space="preserve"> for all sessions conducted (</w:t>
+            </w:r>
+            <w:proofErr w:type="spellStart"/>
+            <w:r>
+              <w:rPr>
+                <w:rFonts w:ascii="Arial" w:hAnsi="Arial" w:cs="Arial"/>
+                <w:lang w:eastAsia="it-IT"/>
+              </w:rPr>
+              <w:t>AccValidDay</w:t>
+            </w:r>
+            <w:proofErr w:type="spellEnd"/>
+            <w:r>
+              <w:rPr>
+                <w:rFonts w:ascii="Arial" w:hAnsi="Arial" w:cs="Arial"/>
+                <w:lang w:eastAsia="it-IT"/>
+              </w:rPr>
+              <w:t>).</w:t>
+            </w:r>
+          </w:p>
+        </w:tc>
+      </w:tr>
+      <w:tr>
+        <w:tc>
+          <w:tcPr>
+            <w:tcW w:w="0" w:type="auto"/>
+            <w:tcBorders>
+              <w:top w:val="outset" w:sz="6" w:space="0" w:color="auto"/>
+              <w:left w:val="outset" w:sz="6" w:space="0" w:color="auto"/>
+              <w:bottom w:val="outset" w:sz="6" w:space="0" w:color="auto"/>
+              <w:right w:val="outset" w:sz="6" w:space="0" w:color="auto"/>
+            </w:tcBorders>
+            <w:hideMark/>
+          </w:tcPr>
+          <w:p>
+            <w:pPr>
+              <w:spacing w:before="100" w:beforeAutospacing="1" w:after="100" w:afterAutospacing="1"/>
+              <w:rPr>
+                <w:rFonts w:ascii="Arial" w:hAnsi="Arial" w:cs="Arial"/>
+                <w:lang w:val="it-IT" w:eastAsia="it-IT"/>
+              </w:rPr>
+            </w:pPr>
+            <w:proofErr w:type="spellStart"/>
+            <w:r>
+              <w:rPr>
+                <w:rFonts w:ascii="Arial" w:hAnsi="Arial" w:cs="Arial"/>
+                <w:b/>
+                <w:bCs/>
+                <w:lang w:val="it-IT" w:eastAsia="it-IT"/>
+              </w:rPr>
+              <w:t>AccInvalidDay</w:t>
+            </w:r>
+            <w:proofErr w:type="spellEnd"/>
+          </w:p>
+        </w:tc>
+        <w:tc>
+          <w:tcPr>
+            <w:tcW w:w="0" w:type="auto"/>
+            <w:tcBorders>
+              <w:top w:val="outset" w:sz="6" w:space="0" w:color="auto"/>
+              <w:left w:val="outset" w:sz="6" w:space="0" w:color="auto"/>
+              <w:bottom w:val="outset" w:sz="6" w:space="0" w:color="auto"/>
+              <w:right w:val="outset" w:sz="6" w:space="0" w:color="auto"/>
+            </w:tcBorders>
+            <w:hideMark/>
+          </w:tcPr>
+          <w:p>
+            <w:pPr>
+              <w:spacing w:before="100" w:beforeAutospacing="1" w:after="100" w:afterAutospacing="1"/>
+              <w:rPr>
+                <w:rFonts w:ascii="Arial" w:hAnsi="Arial" w:cs="Arial"/>
+                <w:lang w:eastAsia="it-IT"/>
+              </w:rPr>
+            </w:pPr>
+            <w:r>
+              <w:rPr>
+                <w:rFonts w:ascii="Arial" w:hAnsi="Arial" w:cs="Arial"/>
+                <w:b/>
+                <w:bCs/>
+                <w:lang w:eastAsia="it-IT"/>
+              </w:rPr>
+              <w:t>Average daily accuracy for "invalid" target squares preceded by cues</w:t>
+            </w:r>
+            <w:r>
+              <w:rPr>
+                <w:rFonts w:ascii="Arial" w:hAnsi="Arial" w:cs="Arial"/>
+                <w:lang w:eastAsia="it-IT"/>
+              </w:rPr>
+              <w:t xml:space="preserve"> </w:t>
+            </w:r>
+            <w:r>
+              <w:rPr>
+                <w:rFonts w:ascii="Arial" w:hAnsi="Arial" w:cs="Arial"/>
+                <w:b/>
+                <w:bCs/>
+                <w:lang w:eastAsia="it-IT"/>
+              </w:rPr>
+              <w:t>on the opposite side</w:t>
+            </w:r>
+            <w:r>
+              <w:rPr>
+                <w:rFonts w:ascii="Arial" w:hAnsi="Arial" w:cs="Arial"/>
+                <w:lang w:eastAsia="it-IT"/>
+              </w:rPr>
+              <w:t xml:space="preserve"> (</w:t>
+            </w:r>
+            <w:proofErr w:type="spellStart"/>
+            <w:r>
+              <w:rPr>
+                <w:rFonts w:ascii="Arial" w:hAnsi="Arial" w:cs="Arial"/>
+                <w:lang w:eastAsia="it-IT"/>
+              </w:rPr>
+              <w:t>AccInvalidDay</w:t>
+            </w:r>
+            <w:proofErr w:type="spellEnd"/>
+            <w:r>
+              <w:rPr>
+                <w:rFonts w:ascii="Arial" w:hAnsi="Arial" w:cs="Arial"/>
+                <w:lang w:eastAsia="it-IT"/>
+              </w:rPr>
+              <w:t>), defined as the percentage of green target squares (D2 or D6, collectively considered) touched within the allotted time (</w:t>
+            </w:r>
+            <w:proofErr w:type="spellStart"/>
+            <w:r>
+              <w:rPr>
+                <w:rFonts w:ascii="Arial" w:hAnsi="Arial" w:cs="Arial"/>
+                <w:lang w:eastAsia="it-IT"/>
+              </w:rPr>
+              <w:t>Treact</w:t>
+            </w:r>
+            <w:proofErr w:type="spellEnd"/>
+            <w:r>
+              <w:rPr>
+                <w:rFonts w:ascii="Arial" w:hAnsi="Arial" w:cs="Arial"/>
+                <w:lang w:eastAsia="it-IT"/>
+              </w:rPr>
+              <w:t>)</w:t>
+            </w:r>
+            <w:r>
+              <w:rPr>
+                <w:rFonts w:ascii="Arial" w:hAnsi="Arial" w:cs="Arial"/>
+                <w:b/>
+                <w:bCs/>
+                <w:lang w:eastAsia="it-IT"/>
+              </w:rPr>
+              <w:t xml:space="preserve"> preceded by cues on the opposite side</w:t>
+            </w:r>
+            <w:r>
+              <w:rPr>
+                <w:rFonts w:ascii="Arial" w:hAnsi="Arial" w:cs="Arial"/>
+                <w:lang w:eastAsia="it-IT"/>
+              </w:rPr>
+              <w:t>, on a working day.</w:t>
+            </w:r>
+          </w:p>
+          <w:p>
+            <w:pPr>
+              <w:spacing w:before="100" w:beforeAutospacing="1" w:after="100" w:afterAutospacing="1"/>
+              <w:rPr>
+                <w:rFonts w:ascii="Arial" w:hAnsi="Arial" w:cs="Arial"/>
+                <w:lang w:eastAsia="it-IT"/>
+              </w:rPr>
+            </w:pPr>
+            <w:proofErr w:type="spellStart"/>
+            <w:r>
+              <w:rPr>
+                <w:rFonts w:ascii="Arial" w:hAnsi="Arial" w:cs="Arial"/>
+                <w:lang w:eastAsia="it-IT"/>
+              </w:rPr>
+              <w:t>AccInvalidDay</w:t>
+            </w:r>
+            <w:proofErr w:type="spellEnd"/>
+            <w:r>
+              <w:rPr>
+                <w:rFonts w:ascii="Arial" w:hAnsi="Arial" w:cs="Arial"/>
+                <w:lang w:eastAsia="it-IT"/>
+              </w:rPr>
+              <w:t xml:space="preserve"> is obtained through the following procedure. </w:t>
+            </w:r>
+          </w:p>
+          <w:p>
+            <w:pPr>
+              <w:spacing w:before="100" w:beforeAutospacing="1" w:after="100" w:afterAutospacing="1"/>
+              <w:rPr>
+                <w:rFonts w:ascii="Arial" w:hAnsi="Arial" w:cs="Arial"/>
+                <w:lang w:eastAsia="it-IT"/>
+              </w:rPr>
+            </w:pPr>
+            <w:r>
+              <w:rPr>
+                <w:rFonts w:ascii="Arial" w:hAnsi="Arial" w:cs="Arial"/>
+                <w:lang w:eastAsia="it-IT"/>
+              </w:rPr>
+              <w:t xml:space="preserve">1) For each trial, calculate the percentage of target squares (D2 or D6, collectively considered) touched within the allotted time </w:t>
+            </w:r>
+            <w:proofErr w:type="spellStart"/>
+            <w:r>
+              <w:rPr>
+                <w:rFonts w:ascii="Arial" w:hAnsi="Arial" w:cs="Arial"/>
+                <w:lang w:eastAsia="it-IT"/>
+              </w:rPr>
+              <w:t>Treact</w:t>
+            </w:r>
+            <w:proofErr w:type="spellEnd"/>
+            <w:r>
+              <w:rPr>
+                <w:rFonts w:ascii="Arial" w:hAnsi="Arial" w:cs="Arial"/>
+                <w:lang w:eastAsia="it-IT"/>
+              </w:rPr>
+              <w:t xml:space="preserve"> preceded by cues on the opposite side (</w:t>
+            </w:r>
+            <w:proofErr w:type="spellStart"/>
+            <w:r>
+              <w:rPr>
+                <w:rFonts w:ascii="Arial" w:hAnsi="Arial" w:cs="Arial"/>
+                <w:lang w:eastAsia="it-IT"/>
+              </w:rPr>
+              <w:t>AccInvalidTrial</w:t>
+            </w:r>
+            <w:proofErr w:type="spellEnd"/>
+            <w:r>
+              <w:rPr>
+                <w:rFonts w:ascii="Arial" w:hAnsi="Arial" w:cs="Arial"/>
+                <w:lang w:eastAsia="it-IT"/>
+              </w:rPr>
+              <w:t>).  </w:t>
+            </w:r>
+          </w:p>
+          <w:p>
+            <w:pPr>
+              <w:spacing w:before="100" w:beforeAutospacing="1" w:after="100" w:afterAutospacing="1"/>
+              <w:rPr>
+                <w:rFonts w:ascii="Arial" w:hAnsi="Arial" w:cs="Arial"/>
+                <w:lang w:eastAsia="it-IT"/>
+              </w:rPr>
+            </w:pPr>
+            <w:r>
+              <w:rPr>
+                <w:rFonts w:ascii="Arial" w:hAnsi="Arial" w:cs="Arial"/>
+                <w:lang w:eastAsia="it-IT"/>
+              </w:rPr>
+              <w:t xml:space="preserve">2) For each session, calculate the average of </w:t>
+            </w:r>
+            <w:proofErr w:type="spellStart"/>
+            <w:r>
+              <w:rPr>
+                <w:rFonts w:ascii="Arial" w:hAnsi="Arial" w:cs="Arial"/>
+                <w:lang w:eastAsia="it-IT"/>
+              </w:rPr>
+              <w:t>AccTrial</w:t>
+            </w:r>
+            <w:proofErr w:type="spellEnd"/>
+            <w:r>
+              <w:rPr>
+                <w:rFonts w:ascii="Arial" w:hAnsi="Arial" w:cs="Arial"/>
+                <w:lang w:eastAsia="it-IT"/>
+              </w:rPr>
+              <w:t xml:space="preserve"> for all trials scheduled in the session (</w:t>
+            </w:r>
+            <w:proofErr w:type="spellStart"/>
+            <w:r>
+              <w:rPr>
+                <w:rFonts w:ascii="Arial" w:hAnsi="Arial" w:cs="Arial"/>
+                <w:lang w:eastAsia="it-IT"/>
+              </w:rPr>
+              <w:t>AccInvalidSession</w:t>
+            </w:r>
+            <w:proofErr w:type="spellEnd"/>
+            <w:r>
+              <w:rPr>
+                <w:rFonts w:ascii="Arial" w:hAnsi="Arial" w:cs="Arial"/>
+                <w:lang w:eastAsia="it-IT"/>
+              </w:rPr>
+              <w:t>). </w:t>
+            </w:r>
+          </w:p>
+          <w:p>
+            <w:pPr>
+              <w:spacing w:before="100" w:beforeAutospacing="1" w:after="100" w:afterAutospacing="1"/>
+              <w:rPr>
+                <w:rFonts w:ascii="Arial" w:hAnsi="Arial" w:cs="Arial"/>
+                <w:lang w:eastAsia="it-IT"/>
+              </w:rPr>
+            </w:pPr>
+            <w:r>
+              <w:rPr>
+                <w:rFonts w:ascii="Arial" w:hAnsi="Arial" w:cs="Arial"/>
+                <w:lang w:eastAsia="it-IT"/>
+              </w:rPr>
+              <w:lastRenderedPageBreak/>
+              <w:t xml:space="preserve">3) For each day, calculate the average of </w:t>
+            </w:r>
+            <w:proofErr w:type="spellStart"/>
+            <w:r>
+              <w:rPr>
+                <w:rFonts w:ascii="Arial" w:hAnsi="Arial" w:cs="Arial"/>
+                <w:lang w:eastAsia="it-IT"/>
+              </w:rPr>
+              <w:t>AccSession</w:t>
+            </w:r>
+            <w:proofErr w:type="spellEnd"/>
+            <w:r>
+              <w:rPr>
+                <w:rFonts w:ascii="Arial" w:hAnsi="Arial" w:cs="Arial"/>
+                <w:lang w:eastAsia="it-IT"/>
+              </w:rPr>
+              <w:t xml:space="preserve"> for all sessions conducted (</w:t>
+            </w:r>
+            <w:proofErr w:type="spellStart"/>
+            <w:r>
+              <w:rPr>
+                <w:rFonts w:ascii="Arial" w:hAnsi="Arial" w:cs="Arial"/>
+                <w:lang w:eastAsia="it-IT"/>
+              </w:rPr>
+              <w:t>AccInvalidDay</w:t>
+            </w:r>
+            <w:proofErr w:type="spellEnd"/>
+            <w:r>
+              <w:rPr>
+                <w:rFonts w:ascii="Arial" w:hAnsi="Arial" w:cs="Arial"/>
+                <w:lang w:eastAsia="it-IT"/>
+              </w:rPr>
+              <w:t>).</w:t>
+            </w:r>
+          </w:p>
+        </w:tc>
+      </w:tr>
+      <w:tr>
+        <w:tc>
+          <w:tcPr>
+            <w:tcW w:w="0" w:type="auto"/>
+            <w:tcBorders>
+              <w:top w:val="outset" w:sz="6" w:space="0" w:color="auto"/>
+              <w:left w:val="outset" w:sz="6" w:space="0" w:color="auto"/>
+              <w:bottom w:val="outset" w:sz="6" w:space="0" w:color="auto"/>
+              <w:right w:val="outset" w:sz="6" w:space="0" w:color="auto"/>
+            </w:tcBorders>
+            <w:hideMark/>
+          </w:tcPr>
+          <w:p>
+            <w:pPr>
+              <w:spacing w:before="100" w:beforeAutospacing="1" w:after="100" w:afterAutospacing="1"/>
+              <w:rPr>
+                <w:rFonts w:ascii="Arial" w:hAnsi="Arial" w:cs="Arial"/>
+                <w:lang w:val="it-IT" w:eastAsia="it-IT"/>
+              </w:rPr>
+            </w:pPr>
+            <w:proofErr w:type="spellStart"/>
+            <w:r>
+              <w:rPr>
+                <w:rFonts w:ascii="Arial" w:hAnsi="Arial" w:cs="Arial"/>
+                <w:b/>
+                <w:bCs/>
+                <w:lang w:val="it-IT" w:eastAsia="it-IT"/>
+              </w:rPr>
+              <w:lastRenderedPageBreak/>
+              <w:t>ReactTimeValidDay</w:t>
+            </w:r>
+            <w:proofErr w:type="spellEnd"/>
+          </w:p>
+        </w:tc>
+        <w:tc>
+          <w:tcPr>
+            <w:tcW w:w="0" w:type="auto"/>
+            <w:tcBorders>
+              <w:top w:val="outset" w:sz="6" w:space="0" w:color="auto"/>
+              <w:left w:val="outset" w:sz="6" w:space="0" w:color="auto"/>
+              <w:bottom w:val="outset" w:sz="6" w:space="0" w:color="auto"/>
+              <w:right w:val="outset" w:sz="6" w:space="0" w:color="auto"/>
+            </w:tcBorders>
+            <w:hideMark/>
+          </w:tcPr>
+          <w:p>
+            <w:pPr>
+              <w:spacing w:before="100" w:beforeAutospacing="1" w:after="100" w:afterAutospacing="1"/>
+              <w:rPr>
+                <w:rFonts w:ascii="Arial" w:hAnsi="Arial" w:cs="Arial"/>
+                <w:lang w:eastAsia="it-IT"/>
+              </w:rPr>
+            </w:pPr>
+            <w:r>
+              <w:rPr>
+                <w:rFonts w:ascii="Arial" w:hAnsi="Arial" w:cs="Arial"/>
+                <w:b/>
+                <w:bCs/>
+                <w:lang w:eastAsia="it-IT"/>
+              </w:rPr>
+              <w:t>Average daily reaction time</w:t>
+            </w:r>
+            <w:r>
+              <w:rPr>
+                <w:rFonts w:ascii="Arial" w:hAnsi="Arial" w:cs="Arial"/>
+                <w:lang w:eastAsia="it-IT"/>
+              </w:rPr>
+              <w:t xml:space="preserve"> </w:t>
+            </w:r>
+            <w:r>
+              <w:rPr>
+                <w:rFonts w:ascii="Arial" w:hAnsi="Arial" w:cs="Arial"/>
+                <w:b/>
+                <w:bCs/>
+                <w:lang w:eastAsia="it-IT"/>
+              </w:rPr>
+              <w:t>for "valid" target squares preceded by cues on the same side</w:t>
+            </w:r>
+            <w:r>
+              <w:rPr>
+                <w:rFonts w:ascii="Arial" w:hAnsi="Arial" w:cs="Arial"/>
+                <w:lang w:eastAsia="it-IT"/>
+              </w:rPr>
+              <w:t xml:space="preserve"> (</w:t>
+            </w:r>
+            <w:proofErr w:type="spellStart"/>
+            <w:r>
+              <w:rPr>
+                <w:rFonts w:ascii="Arial" w:hAnsi="Arial" w:cs="Arial"/>
+                <w:lang w:eastAsia="it-IT"/>
+              </w:rPr>
+              <w:t>ReactTimeValidDay</w:t>
+            </w:r>
+            <w:proofErr w:type="spellEnd"/>
+            <w:r>
+              <w:rPr>
+                <w:rFonts w:ascii="Arial" w:hAnsi="Arial" w:cs="Arial"/>
+                <w:lang w:eastAsia="it-IT"/>
+              </w:rPr>
+              <w:t>), defined as the reaction time to touch the green target squares (D2 or D6, collectively considered) within the allotted time (</w:t>
+            </w:r>
+            <w:proofErr w:type="spellStart"/>
+            <w:r>
+              <w:rPr>
+                <w:rFonts w:ascii="Arial" w:hAnsi="Arial" w:cs="Arial"/>
+                <w:lang w:eastAsia="it-IT"/>
+              </w:rPr>
+              <w:t>Treact</w:t>
+            </w:r>
+            <w:proofErr w:type="spellEnd"/>
+            <w:r>
+              <w:rPr>
+                <w:rFonts w:ascii="Arial" w:hAnsi="Arial" w:cs="Arial"/>
+                <w:lang w:eastAsia="it-IT"/>
+              </w:rPr>
+              <w:t>)</w:t>
+            </w:r>
+            <w:r>
+              <w:rPr>
+                <w:rFonts w:ascii="Arial" w:hAnsi="Arial" w:cs="Arial"/>
+                <w:b/>
+                <w:bCs/>
+                <w:lang w:eastAsia="it-IT"/>
+              </w:rPr>
+              <w:t xml:space="preserve"> preceded by cues on the same side</w:t>
+            </w:r>
+            <w:r>
+              <w:rPr>
+                <w:rFonts w:ascii="Arial" w:hAnsi="Arial" w:cs="Arial"/>
+                <w:lang w:eastAsia="it-IT"/>
+              </w:rPr>
+              <w:t>, on a working day.</w:t>
+            </w:r>
+          </w:p>
+          <w:p>
+            <w:pPr>
+              <w:spacing w:before="100" w:beforeAutospacing="1" w:after="100" w:afterAutospacing="1"/>
+              <w:rPr>
+                <w:rFonts w:ascii="Arial" w:hAnsi="Arial" w:cs="Arial"/>
+                <w:lang w:eastAsia="it-IT"/>
+              </w:rPr>
+            </w:pPr>
+            <w:proofErr w:type="spellStart"/>
+            <w:r>
+              <w:rPr>
+                <w:rFonts w:ascii="Arial" w:hAnsi="Arial" w:cs="Arial"/>
+                <w:lang w:eastAsia="it-IT"/>
+              </w:rPr>
+              <w:t>ReactTimeValidDay</w:t>
+            </w:r>
+            <w:proofErr w:type="spellEnd"/>
+            <w:r>
+              <w:rPr>
+                <w:rFonts w:ascii="Arial" w:hAnsi="Arial" w:cs="Arial"/>
+                <w:lang w:eastAsia="it-IT"/>
+              </w:rPr>
+              <w:t xml:space="preserve"> is obtained through the following procedure. </w:t>
+            </w:r>
+          </w:p>
+          <w:p>
+            <w:pPr>
+              <w:spacing w:before="100" w:beforeAutospacing="1" w:after="100" w:afterAutospacing="1"/>
+              <w:rPr>
+                <w:rFonts w:ascii="Arial" w:hAnsi="Arial" w:cs="Arial"/>
+                <w:lang w:eastAsia="it-IT"/>
+              </w:rPr>
+            </w:pPr>
+            <w:r>
+              <w:rPr>
+                <w:rFonts w:ascii="Arial" w:hAnsi="Arial" w:cs="Arial"/>
+                <w:lang w:eastAsia="it-IT"/>
+              </w:rPr>
+              <w:t>1) For each trial, calculate the reaction time to touch the green target squares (D2 or D6) within the allotted time Treact (ReactTimeValidTrial) preceded by cues on the same side. </w:t>
+            </w:r>
+          </w:p>
+          <w:p>
+            <w:pPr>
+              <w:spacing w:before="100" w:beforeAutospacing="1" w:after="100" w:afterAutospacing="1"/>
+              <w:rPr>
+                <w:rFonts w:ascii="Arial" w:hAnsi="Arial" w:cs="Arial"/>
+                <w:lang w:eastAsia="it-IT"/>
+              </w:rPr>
+            </w:pPr>
+            <w:r>
+              <w:rPr>
+                <w:rFonts w:ascii="Arial" w:hAnsi="Arial" w:cs="Arial"/>
+                <w:lang w:eastAsia="it-IT"/>
+              </w:rPr>
+              <w:t>2) For each session, calculate the average of ReactTimeInvalidTrial for all trials scheduled in the session (ReactTimeValidSession). </w:t>
+            </w:r>
+          </w:p>
+          <w:p>
+            <w:pPr>
+              <w:spacing w:before="100" w:beforeAutospacing="1" w:after="100" w:afterAutospacing="1"/>
+              <w:rPr>
+                <w:rFonts w:ascii="Arial" w:hAnsi="Arial" w:cs="Arial"/>
+                <w:lang w:eastAsia="it-IT"/>
+              </w:rPr>
+            </w:pPr>
+            <w:r>
+              <w:rPr>
+                <w:rFonts w:ascii="Arial" w:hAnsi="Arial" w:cs="Arial"/>
+                <w:lang w:eastAsia="it-IT"/>
+              </w:rPr>
+              <w:t>3) For each day, calculate the average of ReactTimeInvalidSession for all sessions conducted (ReactTimeValidDay).</w:t>
+            </w:r>
+          </w:p>
+        </w:tc>
+      </w:tr>
+      <w:tr>
+        <w:tc>
+          <w:tcPr>
+            <w:tcW w:w="0" w:type="auto"/>
+            <w:tcBorders>
+              <w:top w:val="outset" w:sz="6" w:space="0" w:color="auto"/>
+              <w:left w:val="outset" w:sz="6" w:space="0" w:color="auto"/>
+              <w:bottom w:val="outset" w:sz="6" w:space="0" w:color="auto"/>
+              <w:right w:val="outset" w:sz="6" w:space="0" w:color="auto"/>
+            </w:tcBorders>
+            <w:hideMark/>
+          </w:tcPr>
+          <w:p>
+            <w:pPr>
+              <w:spacing w:before="100" w:beforeAutospacing="1" w:after="100" w:afterAutospacing="1"/>
+              <w:rPr>
+                <w:rFonts w:ascii="Arial" w:hAnsi="Arial" w:cs="Arial"/>
+                <w:lang w:val="it-IT" w:eastAsia="it-IT"/>
+              </w:rPr>
+            </w:pPr>
+            <w:proofErr w:type="spellStart"/>
+            <w:r>
+              <w:rPr>
+                <w:rFonts w:ascii="Arial" w:hAnsi="Arial" w:cs="Arial"/>
+                <w:b/>
+                <w:bCs/>
+                <w:lang w:val="it-IT" w:eastAsia="it-IT"/>
+              </w:rPr>
+              <w:t>ReactTimeInvalidDay</w:t>
+            </w:r>
+            <w:proofErr w:type="spellEnd"/>
+          </w:p>
+        </w:tc>
+        <w:tc>
+          <w:tcPr>
+            <w:tcW w:w="0" w:type="auto"/>
+            <w:tcBorders>
+              <w:top w:val="outset" w:sz="6" w:space="0" w:color="auto"/>
+              <w:left w:val="outset" w:sz="6" w:space="0" w:color="auto"/>
+              <w:bottom w:val="outset" w:sz="6" w:space="0" w:color="auto"/>
+              <w:right w:val="outset" w:sz="6" w:space="0" w:color="auto"/>
+            </w:tcBorders>
+            <w:hideMark/>
+          </w:tcPr>
+          <w:p>
+            <w:pPr>
+              <w:spacing w:before="100" w:beforeAutospacing="1" w:after="100" w:afterAutospacing="1"/>
+              <w:rPr>
+                <w:rFonts w:ascii="Arial" w:hAnsi="Arial" w:cs="Arial"/>
+                <w:lang w:eastAsia="it-IT"/>
+              </w:rPr>
+            </w:pPr>
+            <w:r>
+              <w:rPr>
+                <w:rFonts w:ascii="Arial" w:hAnsi="Arial" w:cs="Arial"/>
+                <w:b/>
+                <w:bCs/>
+                <w:lang w:eastAsia="it-IT"/>
+              </w:rPr>
+              <w:t>Average daily reaction time</w:t>
+            </w:r>
+            <w:r>
+              <w:rPr>
+                <w:rFonts w:ascii="Arial" w:hAnsi="Arial" w:cs="Arial"/>
+                <w:lang w:eastAsia="it-IT"/>
+              </w:rPr>
+              <w:t xml:space="preserve"> </w:t>
+            </w:r>
+            <w:r>
+              <w:rPr>
+                <w:rFonts w:ascii="Arial" w:hAnsi="Arial" w:cs="Arial"/>
+                <w:b/>
+                <w:bCs/>
+                <w:lang w:eastAsia="it-IT"/>
+              </w:rPr>
+              <w:t>for "invalid" target squares preceded by cues</w:t>
+            </w:r>
+            <w:r>
+              <w:rPr>
+                <w:rFonts w:ascii="Arial" w:hAnsi="Arial" w:cs="Arial"/>
+                <w:lang w:eastAsia="it-IT"/>
+              </w:rPr>
+              <w:t xml:space="preserve"> </w:t>
+            </w:r>
+            <w:r>
+              <w:rPr>
+                <w:rFonts w:ascii="Arial" w:hAnsi="Arial" w:cs="Arial"/>
+                <w:b/>
+                <w:bCs/>
+                <w:lang w:eastAsia="it-IT"/>
+              </w:rPr>
+              <w:t>on the opposite side</w:t>
+            </w:r>
+            <w:r>
+              <w:rPr>
+                <w:rFonts w:ascii="Arial" w:hAnsi="Arial" w:cs="Arial"/>
+                <w:lang w:eastAsia="it-IT"/>
+              </w:rPr>
+              <w:t xml:space="preserve"> (ReactTimeInvalidDay), defined as the reaction time to touch the green target squares (D2 or D6, collectively considered) within the allotted time (Treact)</w:t>
+            </w:r>
+            <w:r>
+              <w:rPr>
+                <w:rFonts w:ascii="Arial" w:hAnsi="Arial" w:cs="Arial"/>
+                <w:b/>
+                <w:bCs/>
+                <w:lang w:eastAsia="it-IT"/>
+              </w:rPr>
+              <w:t xml:space="preserve"> preceded by cues on the opposite side</w:t>
+            </w:r>
+            <w:r>
+              <w:rPr>
+                <w:rFonts w:ascii="Arial" w:hAnsi="Arial" w:cs="Arial"/>
+                <w:lang w:eastAsia="it-IT"/>
+              </w:rPr>
+              <w:t>, on a working day.</w:t>
+            </w:r>
+          </w:p>
+          <w:p>
+            <w:pPr>
+              <w:spacing w:before="100" w:beforeAutospacing="1" w:after="100" w:afterAutospacing="1"/>
+              <w:rPr>
+                <w:rFonts w:ascii="Arial" w:hAnsi="Arial" w:cs="Arial"/>
+                <w:lang w:eastAsia="it-IT"/>
+              </w:rPr>
+            </w:pPr>
+            <w:r>
+              <w:rPr>
+                <w:rFonts w:ascii="Arial" w:hAnsi="Arial" w:cs="Arial"/>
+                <w:lang w:eastAsia="it-IT"/>
+              </w:rPr>
+              <w:t>ReactTimeInvalidDay is obtained through the following procedure. </w:t>
+            </w:r>
+          </w:p>
+          <w:p>
+            <w:pPr>
+              <w:spacing w:before="100" w:beforeAutospacing="1" w:after="100" w:afterAutospacing="1"/>
+              <w:rPr>
+                <w:rFonts w:ascii="Arial" w:hAnsi="Arial" w:cs="Arial"/>
+                <w:lang w:eastAsia="it-IT"/>
+              </w:rPr>
+            </w:pPr>
+            <w:r>
+              <w:rPr>
+                <w:rFonts w:ascii="Arial" w:hAnsi="Arial" w:cs="Arial"/>
+                <w:lang w:eastAsia="it-IT"/>
+              </w:rPr>
+              <w:t>1) For each trial, calculate the reaction time to touch the green target squares (D2 or D6) within the allotted time Treact (ReactTimeInvalidTrial) preceded by cues on the opposite side. </w:t>
+            </w:r>
+          </w:p>
+          <w:p>
+            <w:pPr>
+              <w:spacing w:before="100" w:beforeAutospacing="1" w:after="100" w:afterAutospacing="1"/>
+              <w:rPr>
+                <w:rFonts w:ascii="Arial" w:hAnsi="Arial" w:cs="Arial"/>
+                <w:lang w:eastAsia="it-IT"/>
+              </w:rPr>
+            </w:pPr>
+            <w:r>
+              <w:rPr>
+                <w:rFonts w:ascii="Arial" w:hAnsi="Arial" w:cs="Arial"/>
+                <w:lang w:eastAsia="it-IT"/>
+              </w:rPr>
+              <w:t>2) For each session, calculate the average of ReactTimeInvalidTrial for all trials scheduled in the session (ReactTimeInvalidSession). </w:t>
+            </w:r>
+          </w:p>
+          <w:p>
+            <w:pPr>
+              <w:spacing w:before="100" w:beforeAutospacing="1" w:after="100" w:afterAutospacing="1"/>
+              <w:rPr>
+                <w:rFonts w:ascii="Arial" w:hAnsi="Arial" w:cs="Arial"/>
+                <w:lang w:eastAsia="it-IT"/>
+              </w:rPr>
+            </w:pPr>
+            <w:r>
+              <w:rPr>
+                <w:rFonts w:ascii="Arial" w:hAnsi="Arial" w:cs="Arial"/>
+                <w:lang w:eastAsia="it-IT"/>
+              </w:rPr>
+              <w:lastRenderedPageBreak/>
+              <w:t>3) For each day, calculate the average of ReactTimeInvalidSession for all sessions conducted (ReactTimeInvalidDay).</w:t>
+            </w:r>
+          </w:p>
+        </w:tc>
+      </w:tr>
+      <w:tr>
+        <w:tc>
+          <w:tcPr>
+            <w:tcW w:w="0" w:type="auto"/>
+            <w:tcBorders>
+              <w:top w:val="outset" w:sz="6" w:space="0" w:color="auto"/>
+              <w:left w:val="outset" w:sz="6" w:space="0" w:color="auto"/>
+              <w:bottom w:val="outset" w:sz="6" w:space="0" w:color="auto"/>
+              <w:right w:val="outset" w:sz="6" w:space="0" w:color="auto"/>
+            </w:tcBorders>
+            <w:hideMark/>
+          </w:tcPr>
+          <w:p>
+            <w:pPr>
+              <w:spacing w:before="100" w:beforeAutospacing="1" w:after="100" w:afterAutospacing="1"/>
+              <w:rPr>
+                <w:rFonts w:ascii="Arial" w:hAnsi="Arial" w:cs="Arial"/>
+                <w:lang w:val="it-IT" w:eastAsia="it-IT"/>
+              </w:rPr>
+            </w:pPr>
+            <w:proofErr w:type="spellStart"/>
+            <w:r>
+              <w:rPr>
+                <w:rFonts w:ascii="Arial" w:hAnsi="Arial" w:cs="Arial"/>
+                <w:b/>
+                <w:bCs/>
+                <w:lang w:val="it-IT" w:eastAsia="it-IT"/>
+              </w:rPr>
+              <w:lastRenderedPageBreak/>
+              <w:t>Avg</w:t>
+            </w:r>
+            <w:proofErr w:type="spellEnd"/>
+            <w:r>
+              <w:rPr>
+                <w:rFonts w:ascii="Arial" w:hAnsi="Arial" w:cs="Arial"/>
+                <w:b/>
+                <w:bCs/>
+                <w:lang w:val="it-IT" w:eastAsia="it-IT"/>
+              </w:rPr>
+              <w:t xml:space="preserve"> 7 </w:t>
+            </w:r>
+            <w:proofErr w:type="spellStart"/>
+            <w:r>
+              <w:rPr>
+                <w:rFonts w:ascii="Arial" w:hAnsi="Arial" w:cs="Arial"/>
+                <w:b/>
+                <w:bCs/>
+                <w:lang w:val="it-IT" w:eastAsia="it-IT"/>
+              </w:rPr>
+              <w:t>days</w:t>
+            </w:r>
+            <w:proofErr w:type="spellEnd"/>
+          </w:p>
+        </w:tc>
+        <w:tc>
+          <w:tcPr>
+            <w:tcW w:w="0" w:type="auto"/>
+            <w:tcBorders>
+              <w:top w:val="outset" w:sz="6" w:space="0" w:color="auto"/>
+              <w:left w:val="outset" w:sz="6" w:space="0" w:color="auto"/>
+              <w:bottom w:val="outset" w:sz="6" w:space="0" w:color="auto"/>
+              <w:right w:val="outset" w:sz="6" w:space="0" w:color="auto"/>
+            </w:tcBorders>
+            <w:hideMark/>
+          </w:tcPr>
+          <w:p>
+            <w:pPr>
+              <w:spacing w:before="100" w:beforeAutospacing="1" w:after="100" w:afterAutospacing="1"/>
+              <w:rPr>
+                <w:rFonts w:ascii="Arial" w:hAnsi="Arial" w:cs="Arial"/>
+                <w:lang w:eastAsia="it-IT"/>
+              </w:rPr>
+            </w:pPr>
+            <w:r>
+              <w:rPr>
+                <w:rFonts w:ascii="Arial" w:hAnsi="Arial" w:cs="Arial"/>
+                <w:lang w:eastAsia="it-IT"/>
+              </w:rPr>
+              <w:t>Indicates the average trend of the value over the past 7 working days</w:t>
+            </w:r>
+          </w:p>
+        </w:tc>
+      </w:tr>
+      <w:tr>
+        <w:tc>
+          <w:tcPr>
+            <w:tcW w:w="0" w:type="auto"/>
+            <w:tcBorders>
+              <w:top w:val="outset" w:sz="6" w:space="0" w:color="auto"/>
+              <w:left w:val="outset" w:sz="6" w:space="0" w:color="auto"/>
+              <w:bottom w:val="outset" w:sz="6" w:space="0" w:color="auto"/>
+              <w:right w:val="outset" w:sz="6" w:space="0" w:color="auto"/>
+            </w:tcBorders>
+            <w:hideMark/>
+          </w:tcPr>
+          <w:p>
+            <w:pPr>
+              <w:spacing w:before="100" w:beforeAutospacing="1" w:after="100" w:afterAutospacing="1"/>
+              <w:rPr>
+                <w:rFonts w:ascii="Arial" w:hAnsi="Arial" w:cs="Arial"/>
+                <w:lang w:val="it-IT" w:eastAsia="it-IT"/>
+              </w:rPr>
+            </w:pPr>
+            <w:proofErr w:type="spellStart"/>
+            <w:r>
+              <w:rPr>
+                <w:rFonts w:ascii="Arial" w:hAnsi="Arial" w:cs="Arial"/>
+                <w:b/>
+                <w:bCs/>
+                <w:lang w:val="it-IT" w:eastAsia="it-IT"/>
+              </w:rPr>
+              <w:t>Avg</w:t>
+            </w:r>
+            <w:proofErr w:type="spellEnd"/>
+            <w:r>
+              <w:rPr>
+                <w:rFonts w:ascii="Arial" w:hAnsi="Arial" w:cs="Arial"/>
+                <w:b/>
+                <w:bCs/>
+                <w:lang w:val="it-IT" w:eastAsia="it-IT"/>
+              </w:rPr>
+              <w:t xml:space="preserve"> 30 </w:t>
+            </w:r>
+            <w:proofErr w:type="spellStart"/>
+            <w:r>
+              <w:rPr>
+                <w:rFonts w:ascii="Arial" w:hAnsi="Arial" w:cs="Arial"/>
+                <w:b/>
+                <w:bCs/>
+                <w:lang w:val="it-IT" w:eastAsia="it-IT"/>
+              </w:rPr>
+              <w:t>days</w:t>
+            </w:r>
+            <w:proofErr w:type="spellEnd"/>
+          </w:p>
+        </w:tc>
+        <w:tc>
+          <w:tcPr>
+            <w:tcW w:w="0" w:type="auto"/>
+            <w:tcBorders>
+              <w:top w:val="outset" w:sz="6" w:space="0" w:color="auto"/>
+              <w:left w:val="outset" w:sz="6" w:space="0" w:color="auto"/>
+              <w:bottom w:val="outset" w:sz="6" w:space="0" w:color="auto"/>
+              <w:right w:val="outset" w:sz="6" w:space="0" w:color="auto"/>
+            </w:tcBorders>
+            <w:hideMark/>
+          </w:tcPr>
+          <w:p>
+            <w:pPr>
+              <w:spacing w:before="100" w:beforeAutospacing="1" w:after="100" w:afterAutospacing="1"/>
+              <w:rPr>
+                <w:rFonts w:ascii="Arial" w:hAnsi="Arial" w:cs="Arial"/>
+                <w:lang w:eastAsia="it-IT"/>
+              </w:rPr>
+            </w:pPr>
+            <w:r>
+              <w:rPr>
+                <w:rFonts w:ascii="Arial" w:hAnsi="Arial" w:cs="Arial"/>
+                <w:lang w:eastAsia="it-IT"/>
+              </w:rPr>
+              <w:t>Indicates the average trend of the value over the past 30 working days</w:t>
+            </w:r>
+          </w:p>
+        </w:tc>
+      </w:tr>
+    </w:tbl>
     <w:p/>
     <w:sectPr>
       <w:pgSz w:w="16840" w:h="11900" w:orient="landscape"/>
@@ -4854,6 +6166,31 @@
     <w:semiHidden/>
     <w:unhideWhenUsed/>
   </w:style>
+  <w:style w:type="paragraph" w:styleId="NormaleWeb">
+    <w:name w:val="Normal (Web)"/>
+    <w:basedOn w:val="Normale"/>
+    <w:uiPriority w:val="99"/>
+    <w:semiHidden/>
+    <w:unhideWhenUsed/>
+    <w:rsid w:val="00A35BEA"/>
+    <w:pPr>
+      <w:spacing w:before="100" w:beforeAutospacing="1" w:after="100" w:afterAutospacing="1"/>
+    </w:pPr>
+    <w:rPr>
+      <w:lang w:val="it-IT" w:eastAsia="it-IT"/>
+    </w:rPr>
+  </w:style>
+  <w:style w:type="character" w:styleId="Enfasigrassetto">
+    <w:name w:val="Strong"/>
+    <w:basedOn w:val="Carpredefinitoparagrafo"/>
+    <w:uiPriority w:val="22"/>
+    <w:qFormat/>
+    <w:rsid w:val="00A35BEA"/>
+    <w:rPr>
+      <w:b/>
+      <w:bCs/>
+    </w:rPr>
+  </w:style>
 </w:styles>
 </file>
 

</xml_diff>

<commit_message>
Task 6 chart 1.0 and definitions
</commit_message>
<xml_diff>
--- a/docs/graphs values definitions/Operator mode (EN).docx
+++ b/docs/graphs values definitions/Operator mode (EN).docx
@@ -172,7 +172,6 @@
                 <w:rFonts w:ascii="Arial" w:eastAsia="Arial" w:hAnsi="Arial" w:cs="Arial"/>
               </w:rPr>
             </w:pPr>
-            <w:proofErr w:type="spellStart"/>
             <w:r>
               <w:rPr>
                 <w:rFonts w:ascii="Arial" w:eastAsia="Arial" w:hAnsi="Arial" w:cs="Arial"/>
@@ -181,7 +180,6 @@
               </w:rPr>
               <w:t>AccDay</w:t>
             </w:r>
-            <w:proofErr w:type="spellEnd"/>
           </w:p>
         </w:tc>
         <w:tc>
@@ -220,169 +218,63 @@
               <w:rPr>
                 <w:rFonts w:ascii="Arial" w:eastAsia="Arial" w:hAnsi="Arial" w:cs="Arial"/>
               </w:rPr>
-              <w:t>, defined as the percentage of green target squares (D4) touched within the allotted time (</w:t>
-            </w:r>
-            <w:proofErr w:type="spellStart"/>
-            <w:r>
-              <w:rPr>
-                <w:rFonts w:ascii="Arial" w:eastAsia="Arial" w:hAnsi="Arial" w:cs="Arial"/>
-              </w:rPr>
-              <w:t>Treact</w:t>
-            </w:r>
-            <w:proofErr w:type="spellEnd"/>
-            <w:r>
-              <w:rPr>
-                <w:rFonts w:ascii="Arial" w:eastAsia="Arial" w:hAnsi="Arial" w:cs="Arial"/>
-              </w:rPr>
-              <w:t>) on a working day.</w:t>
-            </w:r>
-          </w:p>
-          <w:p>
-            <w:pPr>
-              <w:spacing w:before="240" w:after="240"/>
-              <w:rPr>
-                <w:rFonts w:ascii="Arial" w:eastAsia="Arial" w:hAnsi="Arial" w:cs="Arial"/>
-              </w:rPr>
-            </w:pPr>
-            <w:proofErr w:type="spellStart"/>
-            <w:r>
-              <w:rPr>
-                <w:rFonts w:ascii="Arial" w:eastAsia="Arial" w:hAnsi="Arial" w:cs="Arial"/>
-              </w:rPr>
-              <w:t>AccDay</w:t>
-            </w:r>
-            <w:proofErr w:type="spellEnd"/>
-            <w:r>
-              <w:rPr>
-                <w:rFonts w:ascii="Arial" w:eastAsia="Arial" w:hAnsi="Arial" w:cs="Arial"/>
-              </w:rPr>
-              <w:t xml:space="preserve"> is obtained through the following procedure.</w:t>
-            </w:r>
-          </w:p>
-          <w:p>
-            <w:pPr>
-              <w:spacing w:before="240" w:after="240"/>
-              <w:rPr>
-                <w:rFonts w:ascii="Arial" w:eastAsia="Arial" w:hAnsi="Arial" w:cs="Arial"/>
-              </w:rPr>
-            </w:pPr>
-            <w:r>
-              <w:rPr>
-                <w:rFonts w:ascii="Arial" w:eastAsia="Arial" w:hAnsi="Arial" w:cs="Arial"/>
-              </w:rPr>
-              <w:t xml:space="preserve">1) For each trial, calculate the percentage of green target squares (D4) touched within the allotted time </w:t>
-            </w:r>
-            <w:proofErr w:type="spellStart"/>
-            <w:r>
-              <w:rPr>
-                <w:rFonts w:ascii="Arial" w:eastAsia="Arial" w:hAnsi="Arial" w:cs="Arial"/>
-              </w:rPr>
-              <w:t>Treact</w:t>
-            </w:r>
-            <w:proofErr w:type="spellEnd"/>
-            <w:r>
-              <w:rPr>
-                <w:rFonts w:ascii="Arial" w:eastAsia="Arial" w:hAnsi="Arial" w:cs="Arial"/>
-              </w:rPr>
-              <w:t xml:space="preserve"> (</w:t>
-            </w:r>
-            <w:proofErr w:type="spellStart"/>
-            <w:r>
-              <w:rPr>
-                <w:rFonts w:ascii="Arial" w:eastAsia="Arial" w:hAnsi="Arial" w:cs="Arial"/>
-              </w:rPr>
-              <w:t>AccTrial</w:t>
-            </w:r>
-            <w:proofErr w:type="spellEnd"/>
-            <w:r>
-              <w:rPr>
-                <w:rFonts w:ascii="Arial" w:eastAsia="Arial" w:hAnsi="Arial" w:cs="Arial"/>
-              </w:rPr>
-              <w:t>).</w:t>
-            </w:r>
-          </w:p>
-          <w:p>
-            <w:pPr>
-              <w:spacing w:before="240" w:after="240"/>
-              <w:rPr>
-                <w:rFonts w:ascii="Arial" w:eastAsia="Arial" w:hAnsi="Arial" w:cs="Arial"/>
-              </w:rPr>
-            </w:pPr>
-            <w:r>
-              <w:rPr>
-                <w:rFonts w:ascii="Arial" w:eastAsia="Arial" w:hAnsi="Arial" w:cs="Arial"/>
-              </w:rPr>
-              <w:t xml:space="preserve">2) For each session, calculate the average </w:t>
-            </w:r>
-            <w:proofErr w:type="spellStart"/>
-            <w:r>
-              <w:rPr>
-                <w:rFonts w:ascii="Arial" w:eastAsia="Arial" w:hAnsi="Arial" w:cs="Arial"/>
-              </w:rPr>
-              <w:t>AccTrial</w:t>
-            </w:r>
-            <w:proofErr w:type="spellEnd"/>
-            <w:r>
-              <w:rPr>
-                <w:rFonts w:ascii="Arial" w:eastAsia="Arial" w:hAnsi="Arial" w:cs="Arial"/>
-              </w:rPr>
-              <w:t xml:space="preserve"> for all trials scheduled in the session (</w:t>
-            </w:r>
-            <w:proofErr w:type="spellStart"/>
-            <w:r>
-              <w:rPr>
-                <w:rFonts w:ascii="Arial" w:eastAsia="Arial" w:hAnsi="Arial" w:cs="Arial"/>
-              </w:rPr>
-              <w:t>AccSession</w:t>
-            </w:r>
-            <w:proofErr w:type="spellEnd"/>
-            <w:r>
-              <w:rPr>
-                <w:rFonts w:ascii="Arial" w:eastAsia="Arial" w:hAnsi="Arial" w:cs="Arial"/>
-              </w:rPr>
-              <w:t>).</w:t>
-            </w:r>
-          </w:p>
-          <w:p>
-            <w:pPr>
-              <w:spacing w:before="240" w:after="240"/>
-              <w:rPr>
-                <w:rFonts w:ascii="Arial" w:eastAsia="Arial" w:hAnsi="Arial" w:cs="Arial"/>
-              </w:rPr>
-            </w:pPr>
-            <w:r>
-              <w:rPr>
-                <w:rFonts w:ascii="Arial" w:eastAsia="Arial" w:hAnsi="Arial" w:cs="Arial"/>
-              </w:rPr>
-              <w:t xml:space="preserve">3) For each day, calculate the average </w:t>
-            </w:r>
-            <w:proofErr w:type="spellStart"/>
-            <w:r>
-              <w:rPr>
-                <w:rFonts w:ascii="Arial" w:eastAsia="Arial" w:hAnsi="Arial" w:cs="Arial"/>
-              </w:rPr>
-              <w:t>AccSession</w:t>
-            </w:r>
-            <w:proofErr w:type="spellEnd"/>
-            <w:r>
-              <w:rPr>
-                <w:rFonts w:ascii="Arial" w:eastAsia="Arial" w:hAnsi="Arial" w:cs="Arial"/>
-              </w:rPr>
-              <w:t xml:space="preserve"> for all sessions conducted (</w:t>
-            </w:r>
-            <w:proofErr w:type="spellStart"/>
-            <w:r>
-              <w:rPr>
-                <w:rFonts w:ascii="Arial" w:eastAsia="Arial" w:hAnsi="Arial" w:cs="Arial"/>
-              </w:rPr>
-              <w:t>AccDay</w:t>
-            </w:r>
-            <w:proofErr w:type="spellEnd"/>
-            <w:r>
-              <w:rPr>
-                <w:rFonts w:ascii="Arial" w:eastAsia="Arial" w:hAnsi="Arial" w:cs="Arial"/>
-              </w:rPr>
-              <w:t>).</w:t>
+              <w:t>, defined as the percentage of green target squares (D4) touched within the allotted time (Treact) on a working day.</w:t>
+            </w:r>
+          </w:p>
+          <w:p>
+            <w:pPr>
+              <w:spacing w:before="240" w:after="240"/>
+              <w:rPr>
+                <w:rFonts w:ascii="Arial" w:eastAsia="Arial" w:hAnsi="Arial" w:cs="Arial"/>
+              </w:rPr>
+            </w:pPr>
+            <w:r>
+              <w:rPr>
+                <w:rFonts w:ascii="Arial" w:eastAsia="Arial" w:hAnsi="Arial" w:cs="Arial"/>
+              </w:rPr>
+              <w:t>AccDay is obtained through the following procedure.</w:t>
+            </w:r>
+          </w:p>
+          <w:p>
+            <w:pPr>
+              <w:spacing w:before="240" w:after="240"/>
+              <w:rPr>
+                <w:rFonts w:ascii="Arial" w:eastAsia="Arial" w:hAnsi="Arial" w:cs="Arial"/>
+              </w:rPr>
+            </w:pPr>
+            <w:r>
+              <w:rPr>
+                <w:rFonts w:ascii="Arial" w:eastAsia="Arial" w:hAnsi="Arial" w:cs="Arial"/>
+              </w:rPr>
+              <w:t>1) For each trial, calculate the percentage of green target squares (D4) touched within the allotted time Treact (AccTrial).</w:t>
+            </w:r>
+          </w:p>
+          <w:p>
+            <w:pPr>
+              <w:spacing w:before="240" w:after="240"/>
+              <w:rPr>
+                <w:rFonts w:ascii="Arial" w:eastAsia="Arial" w:hAnsi="Arial" w:cs="Arial"/>
+              </w:rPr>
+            </w:pPr>
+            <w:r>
+              <w:rPr>
+                <w:rFonts w:ascii="Arial" w:eastAsia="Arial" w:hAnsi="Arial" w:cs="Arial"/>
+              </w:rPr>
+              <w:t>2) For each session, calculate the average AccTrial for all trials scheduled in the session (AccSession).</w:t>
+            </w:r>
+          </w:p>
+          <w:p>
+            <w:pPr>
+              <w:spacing w:before="240" w:after="240"/>
+              <w:rPr>
+                <w:rFonts w:ascii="Arial" w:eastAsia="Arial" w:hAnsi="Arial" w:cs="Arial"/>
+              </w:rPr>
+            </w:pPr>
+            <w:r>
+              <w:rPr>
+                <w:rFonts w:ascii="Arial" w:eastAsia="Arial" w:hAnsi="Arial" w:cs="Arial"/>
+              </w:rPr>
+              <w:t>3) For each day, calculate the average AccSession for all sessions conducted (AccDay).</w:t>
             </w:r>
           </w:p>
         </w:tc>
@@ -412,7 +304,6 @@
                 <w:rFonts w:ascii="Arial" w:eastAsia="Arial" w:hAnsi="Arial" w:cs="Arial"/>
               </w:rPr>
             </w:pPr>
-            <w:proofErr w:type="spellStart"/>
             <w:r>
               <w:rPr>
                 <w:rFonts w:ascii="Arial" w:eastAsia="Arial" w:hAnsi="Arial" w:cs="Arial"/>
@@ -421,7 +312,6 @@
               </w:rPr>
               <w:t>ReactTimeDay</w:t>
             </w:r>
-            <w:proofErr w:type="spellEnd"/>
           </w:p>
         </w:tc>
         <w:tc>
@@ -460,169 +350,63 @@
               <w:rPr>
                 <w:rFonts w:ascii="Arial" w:eastAsia="Arial" w:hAnsi="Arial" w:cs="Arial"/>
               </w:rPr>
-              <w:t>, defined as the reaction time to touch the green target squares (D4) within the allotted time (</w:t>
-            </w:r>
-            <w:proofErr w:type="spellStart"/>
-            <w:r>
-              <w:rPr>
-                <w:rFonts w:ascii="Arial" w:eastAsia="Arial" w:hAnsi="Arial" w:cs="Arial"/>
-              </w:rPr>
-              <w:t>Treact</w:t>
-            </w:r>
-            <w:proofErr w:type="spellEnd"/>
-            <w:r>
-              <w:rPr>
-                <w:rFonts w:ascii="Arial" w:eastAsia="Arial" w:hAnsi="Arial" w:cs="Arial"/>
-              </w:rPr>
-              <w:t>) on a working day.</w:t>
-            </w:r>
-          </w:p>
-          <w:p>
-            <w:pPr>
-              <w:spacing w:before="240" w:after="240"/>
-              <w:rPr>
-                <w:rFonts w:ascii="Arial" w:eastAsia="Arial" w:hAnsi="Arial" w:cs="Arial"/>
-              </w:rPr>
-            </w:pPr>
-            <w:proofErr w:type="spellStart"/>
-            <w:r>
-              <w:rPr>
-                <w:rFonts w:ascii="Arial" w:eastAsia="Arial" w:hAnsi="Arial" w:cs="Arial"/>
-              </w:rPr>
-              <w:t>ReactTimeDay</w:t>
-            </w:r>
-            <w:proofErr w:type="spellEnd"/>
-            <w:r>
-              <w:rPr>
-                <w:rFonts w:ascii="Arial" w:eastAsia="Arial" w:hAnsi="Arial" w:cs="Arial"/>
-              </w:rPr>
-              <w:t xml:space="preserve"> is obtained through the following procedure.</w:t>
-            </w:r>
-          </w:p>
-          <w:p>
-            <w:pPr>
-              <w:spacing w:before="240" w:after="240"/>
-              <w:rPr>
-                <w:rFonts w:ascii="Arial" w:eastAsia="Arial" w:hAnsi="Arial" w:cs="Arial"/>
-              </w:rPr>
-            </w:pPr>
-            <w:r>
-              <w:rPr>
-                <w:rFonts w:ascii="Arial" w:eastAsia="Arial" w:hAnsi="Arial" w:cs="Arial"/>
-              </w:rPr>
-              <w:t xml:space="preserve">1) For each trial, calculate the reaction time to touch the green target squares (D4) within the allotted time </w:t>
-            </w:r>
-            <w:proofErr w:type="spellStart"/>
-            <w:r>
-              <w:rPr>
-                <w:rFonts w:ascii="Arial" w:eastAsia="Arial" w:hAnsi="Arial" w:cs="Arial"/>
-              </w:rPr>
-              <w:t>Treact</w:t>
-            </w:r>
-            <w:proofErr w:type="spellEnd"/>
-            <w:r>
-              <w:rPr>
-                <w:rFonts w:ascii="Arial" w:eastAsia="Arial" w:hAnsi="Arial" w:cs="Arial"/>
-              </w:rPr>
-              <w:t xml:space="preserve"> (</w:t>
-            </w:r>
-            <w:proofErr w:type="spellStart"/>
-            <w:r>
-              <w:rPr>
-                <w:rFonts w:ascii="Arial" w:eastAsia="Arial" w:hAnsi="Arial" w:cs="Arial"/>
-              </w:rPr>
-              <w:t>ReactTimeTrial</w:t>
-            </w:r>
-            <w:proofErr w:type="spellEnd"/>
-            <w:r>
-              <w:rPr>
-                <w:rFonts w:ascii="Arial" w:eastAsia="Arial" w:hAnsi="Arial" w:cs="Arial"/>
-              </w:rPr>
-              <w:t>).</w:t>
-            </w:r>
-          </w:p>
-          <w:p>
-            <w:pPr>
-              <w:spacing w:before="240" w:after="240"/>
-              <w:rPr>
-                <w:rFonts w:ascii="Arial" w:eastAsia="Arial" w:hAnsi="Arial" w:cs="Arial"/>
-              </w:rPr>
-            </w:pPr>
-            <w:r>
-              <w:rPr>
-                <w:rFonts w:ascii="Arial" w:eastAsia="Arial" w:hAnsi="Arial" w:cs="Arial"/>
-              </w:rPr>
-              <w:t xml:space="preserve">2) For each session, calculate the average </w:t>
-            </w:r>
-            <w:proofErr w:type="spellStart"/>
-            <w:r>
-              <w:rPr>
-                <w:rFonts w:ascii="Arial" w:eastAsia="Arial" w:hAnsi="Arial" w:cs="Arial"/>
-              </w:rPr>
-              <w:t>ReactTimeTrial</w:t>
-            </w:r>
-            <w:proofErr w:type="spellEnd"/>
-            <w:r>
-              <w:rPr>
-                <w:rFonts w:ascii="Arial" w:eastAsia="Arial" w:hAnsi="Arial" w:cs="Arial"/>
-              </w:rPr>
-              <w:t xml:space="preserve"> for all trials scheduled in the session (</w:t>
-            </w:r>
-            <w:proofErr w:type="spellStart"/>
-            <w:r>
-              <w:rPr>
-                <w:rFonts w:ascii="Arial" w:eastAsia="Arial" w:hAnsi="Arial" w:cs="Arial"/>
-              </w:rPr>
-              <w:t>ReactTimeSession</w:t>
-            </w:r>
-            <w:proofErr w:type="spellEnd"/>
-            <w:r>
-              <w:rPr>
-                <w:rFonts w:ascii="Arial" w:eastAsia="Arial" w:hAnsi="Arial" w:cs="Arial"/>
-              </w:rPr>
-              <w:t>).</w:t>
-            </w:r>
-          </w:p>
-          <w:p>
-            <w:pPr>
-              <w:spacing w:before="240" w:after="240"/>
-              <w:rPr>
-                <w:rFonts w:ascii="Arial" w:eastAsia="Arial" w:hAnsi="Arial" w:cs="Arial"/>
-              </w:rPr>
-            </w:pPr>
-            <w:r>
-              <w:rPr>
-                <w:rFonts w:ascii="Arial" w:eastAsia="Arial" w:hAnsi="Arial" w:cs="Arial"/>
-              </w:rPr>
-              <w:t xml:space="preserve">3) For each day, calculate the average </w:t>
-            </w:r>
-            <w:proofErr w:type="spellStart"/>
-            <w:r>
-              <w:rPr>
-                <w:rFonts w:ascii="Arial" w:eastAsia="Arial" w:hAnsi="Arial" w:cs="Arial"/>
-              </w:rPr>
-              <w:t>ReactTimeSession</w:t>
-            </w:r>
-            <w:proofErr w:type="spellEnd"/>
-            <w:r>
-              <w:rPr>
-                <w:rFonts w:ascii="Arial" w:eastAsia="Arial" w:hAnsi="Arial" w:cs="Arial"/>
-              </w:rPr>
-              <w:t xml:space="preserve"> for all sessions conducted (</w:t>
-            </w:r>
-            <w:proofErr w:type="spellStart"/>
-            <w:r>
-              <w:rPr>
-                <w:rFonts w:ascii="Arial" w:eastAsia="Arial" w:hAnsi="Arial" w:cs="Arial"/>
-              </w:rPr>
-              <w:t>ReactTimeDay</w:t>
-            </w:r>
-            <w:proofErr w:type="spellEnd"/>
-            <w:r>
-              <w:rPr>
-                <w:rFonts w:ascii="Arial" w:eastAsia="Arial" w:hAnsi="Arial" w:cs="Arial"/>
-              </w:rPr>
-              <w:t>).</w:t>
+              <w:t>, defined as the reaction time to touch the green target squares (D4) within the allotted time (Treact) on a working day.</w:t>
+            </w:r>
+          </w:p>
+          <w:p>
+            <w:pPr>
+              <w:spacing w:before="240" w:after="240"/>
+              <w:rPr>
+                <w:rFonts w:ascii="Arial" w:eastAsia="Arial" w:hAnsi="Arial" w:cs="Arial"/>
+              </w:rPr>
+            </w:pPr>
+            <w:r>
+              <w:rPr>
+                <w:rFonts w:ascii="Arial" w:eastAsia="Arial" w:hAnsi="Arial" w:cs="Arial"/>
+              </w:rPr>
+              <w:t>ReactTimeDay is obtained through the following procedure.</w:t>
+            </w:r>
+          </w:p>
+          <w:p>
+            <w:pPr>
+              <w:spacing w:before="240" w:after="240"/>
+              <w:rPr>
+                <w:rFonts w:ascii="Arial" w:eastAsia="Arial" w:hAnsi="Arial" w:cs="Arial"/>
+              </w:rPr>
+            </w:pPr>
+            <w:r>
+              <w:rPr>
+                <w:rFonts w:ascii="Arial" w:eastAsia="Arial" w:hAnsi="Arial" w:cs="Arial"/>
+              </w:rPr>
+              <w:t>1) For each trial, calculate the reaction time to touch the green target squares (D4) within the allotted time Treact (ReactTimeTrial).</w:t>
+            </w:r>
+          </w:p>
+          <w:p>
+            <w:pPr>
+              <w:spacing w:before="240" w:after="240"/>
+              <w:rPr>
+                <w:rFonts w:ascii="Arial" w:eastAsia="Arial" w:hAnsi="Arial" w:cs="Arial"/>
+              </w:rPr>
+            </w:pPr>
+            <w:r>
+              <w:rPr>
+                <w:rFonts w:ascii="Arial" w:eastAsia="Arial" w:hAnsi="Arial" w:cs="Arial"/>
+              </w:rPr>
+              <w:t>2) For each session, calculate the average ReactTimeTrial for all trials scheduled in the session (ReactTimeSession).</w:t>
+            </w:r>
+          </w:p>
+          <w:p>
+            <w:pPr>
+              <w:spacing w:before="240" w:after="240"/>
+              <w:rPr>
+                <w:rFonts w:ascii="Arial" w:eastAsia="Arial" w:hAnsi="Arial" w:cs="Arial"/>
+              </w:rPr>
+            </w:pPr>
+            <w:r>
+              <w:rPr>
+                <w:rFonts w:ascii="Arial" w:eastAsia="Arial" w:hAnsi="Arial" w:cs="Arial"/>
+              </w:rPr>
+              <w:t>3) For each day, calculate the average ReactTimeSession for all sessions conducted (ReactTimeDay).</w:t>
             </w:r>
           </w:p>
         </w:tc>
@@ -947,7 +731,6 @@
                 <w:rFonts w:ascii="Arial" w:eastAsia="Arial" w:hAnsi="Arial" w:cs="Arial"/>
               </w:rPr>
             </w:pPr>
-            <w:proofErr w:type="spellStart"/>
             <w:r>
               <w:rPr>
                 <w:rFonts w:ascii="Arial" w:eastAsia="Arial" w:hAnsi="Arial" w:cs="Arial"/>
@@ -956,7 +739,6 @@
               </w:rPr>
               <w:t>AccNoAlertDay</w:t>
             </w:r>
-            <w:proofErr w:type="spellEnd"/>
           </w:p>
         </w:tc>
         <w:tc>
@@ -995,35 +777,7 @@
               <w:rPr>
                 <w:rFonts w:ascii="Arial" w:eastAsia="Arial" w:hAnsi="Arial" w:cs="Arial"/>
               </w:rPr>
-              <w:t xml:space="preserve"> (</w:t>
-            </w:r>
-            <w:proofErr w:type="spellStart"/>
-            <w:r>
-              <w:rPr>
-                <w:rFonts w:ascii="Arial" w:eastAsia="Arial" w:hAnsi="Arial" w:cs="Arial"/>
-              </w:rPr>
-              <w:t>AccDay</w:t>
-            </w:r>
-            <w:proofErr w:type="spellEnd"/>
-            <w:r>
-              <w:rPr>
-                <w:rFonts w:ascii="Arial" w:eastAsia="Arial" w:hAnsi="Arial" w:cs="Arial"/>
-              </w:rPr>
-              <w:t xml:space="preserve">), defined as the percentage of green target squares D4 touched within the allotted time </w:t>
-            </w:r>
-            <w:proofErr w:type="spellStart"/>
-            <w:r>
-              <w:rPr>
-                <w:rFonts w:ascii="Arial" w:eastAsia="Arial" w:hAnsi="Arial" w:cs="Arial"/>
-              </w:rPr>
-              <w:t>Treact</w:t>
-            </w:r>
-            <w:proofErr w:type="spellEnd"/>
-            <w:r>
-              <w:rPr>
-                <w:rFonts w:ascii="Arial" w:eastAsia="Arial" w:hAnsi="Arial" w:cs="Arial"/>
-              </w:rPr>
-              <w:t xml:space="preserve"> </w:t>
+              <w:t xml:space="preserve"> (AccDay), defined as the percentage of green target squares D4 touched within the allotted time Treact </w:t>
             </w:r>
             <w:r>
               <w:rPr>
@@ -1047,145 +801,53 @@
                 <w:rFonts w:ascii="Arial" w:eastAsia="Arial" w:hAnsi="Arial" w:cs="Arial"/>
               </w:rPr>
             </w:pPr>
-            <w:proofErr w:type="spellStart"/>
-            <w:r>
-              <w:rPr>
-                <w:rFonts w:ascii="Arial" w:eastAsia="Arial" w:hAnsi="Arial" w:cs="Arial"/>
-              </w:rPr>
-              <w:t>AccDay</w:t>
-            </w:r>
-            <w:proofErr w:type="spellEnd"/>
-            <w:r>
-              <w:rPr>
-                <w:rFonts w:ascii="Arial" w:eastAsia="Arial" w:hAnsi="Arial" w:cs="Arial"/>
-              </w:rPr>
-              <w:t xml:space="preserve"> is obtained through the following procedure.</w:t>
-            </w:r>
-          </w:p>
-          <w:p>
-            <w:pPr>
-              <w:spacing w:before="240" w:after="240"/>
-              <w:rPr>
-                <w:rFonts w:ascii="Arial" w:eastAsia="Arial" w:hAnsi="Arial" w:cs="Arial"/>
-              </w:rPr>
-            </w:pPr>
-            <w:r>
-              <w:rPr>
-                <w:rFonts w:ascii="Arial" w:eastAsia="Arial" w:hAnsi="Arial" w:cs="Arial"/>
-              </w:rPr>
-              <w:t xml:space="preserve">1) For each trial, calculate the percentage of green target squares D4 touched within the allotted time </w:t>
-            </w:r>
-            <w:proofErr w:type="spellStart"/>
-            <w:r>
-              <w:rPr>
-                <w:rFonts w:ascii="Arial" w:eastAsia="Arial" w:hAnsi="Arial" w:cs="Arial"/>
-              </w:rPr>
-              <w:t>Treact</w:t>
-            </w:r>
-            <w:proofErr w:type="spellEnd"/>
-            <w:r>
-              <w:rPr>
-                <w:rFonts w:ascii="Arial" w:eastAsia="Arial" w:hAnsi="Arial" w:cs="Arial"/>
-              </w:rPr>
-              <w:t xml:space="preserve"> (</w:t>
-            </w:r>
-            <w:proofErr w:type="spellStart"/>
-            <w:r>
-              <w:rPr>
-                <w:rFonts w:ascii="Arial" w:eastAsia="Arial" w:hAnsi="Arial" w:cs="Arial"/>
-              </w:rPr>
-              <w:t>AccTrial</w:t>
-            </w:r>
-            <w:proofErr w:type="spellEnd"/>
-            <w:r>
-              <w:rPr>
-                <w:rFonts w:ascii="Arial" w:eastAsia="Arial" w:hAnsi="Arial" w:cs="Arial"/>
-              </w:rPr>
-              <w:t>).</w:t>
-            </w:r>
-          </w:p>
-          <w:p>
-            <w:pPr>
-              <w:spacing w:before="240" w:after="240"/>
-              <w:rPr>
-                <w:rFonts w:ascii="Arial" w:eastAsia="Arial" w:hAnsi="Arial" w:cs="Arial"/>
-              </w:rPr>
-            </w:pPr>
-            <w:r>
-              <w:rPr>
-                <w:rFonts w:ascii="Arial" w:eastAsia="Arial" w:hAnsi="Arial" w:cs="Arial"/>
-              </w:rPr>
-              <w:t xml:space="preserve">2) For each session, calculate the average </w:t>
-            </w:r>
-            <w:proofErr w:type="spellStart"/>
-            <w:r>
-              <w:rPr>
-                <w:rFonts w:ascii="Arial" w:eastAsia="Arial" w:hAnsi="Arial" w:cs="Arial"/>
-              </w:rPr>
-              <w:t>AccTrial</w:t>
-            </w:r>
-            <w:proofErr w:type="spellEnd"/>
-            <w:r>
-              <w:rPr>
-                <w:rFonts w:ascii="Arial" w:eastAsia="Arial" w:hAnsi="Arial" w:cs="Arial"/>
-              </w:rPr>
-              <w:t xml:space="preserve"> for all trials scheduled in the session (</w:t>
-            </w:r>
-            <w:proofErr w:type="spellStart"/>
-            <w:r>
-              <w:rPr>
-                <w:rFonts w:ascii="Arial" w:eastAsia="Arial" w:hAnsi="Arial" w:cs="Arial"/>
-              </w:rPr>
-              <w:t>AccSession</w:t>
-            </w:r>
-            <w:proofErr w:type="spellEnd"/>
-            <w:r>
-              <w:rPr>
-                <w:rFonts w:ascii="Arial" w:eastAsia="Arial" w:hAnsi="Arial" w:cs="Arial"/>
-              </w:rPr>
-              <w:t>).</w:t>
-            </w:r>
-          </w:p>
-          <w:p>
-            <w:pPr>
-              <w:spacing w:before="240" w:after="240"/>
-              <w:rPr>
-                <w:rFonts w:ascii="Arial" w:eastAsia="Arial" w:hAnsi="Arial" w:cs="Arial"/>
-              </w:rPr>
-            </w:pPr>
-            <w:r>
-              <w:rPr>
-                <w:rFonts w:ascii="Arial" w:eastAsia="Arial" w:hAnsi="Arial" w:cs="Arial"/>
-              </w:rPr>
-              <w:t xml:space="preserve">3) For each day, calculate the average </w:t>
-            </w:r>
-            <w:proofErr w:type="spellStart"/>
-            <w:r>
-              <w:rPr>
-                <w:rFonts w:ascii="Arial" w:eastAsia="Arial" w:hAnsi="Arial" w:cs="Arial"/>
-              </w:rPr>
-              <w:t>AccSession</w:t>
-            </w:r>
-            <w:proofErr w:type="spellEnd"/>
-            <w:r>
-              <w:rPr>
-                <w:rFonts w:ascii="Arial" w:eastAsia="Arial" w:hAnsi="Arial" w:cs="Arial"/>
-              </w:rPr>
-              <w:t xml:space="preserve"> for all sessions conducted (</w:t>
-            </w:r>
-            <w:proofErr w:type="spellStart"/>
-            <w:r>
-              <w:rPr>
-                <w:rFonts w:ascii="Arial" w:eastAsia="Arial" w:hAnsi="Arial" w:cs="Arial"/>
-              </w:rPr>
-              <w:t>AccDay</w:t>
-            </w:r>
-            <w:proofErr w:type="spellEnd"/>
-            <w:r>
-              <w:rPr>
-                <w:rFonts w:ascii="Arial" w:eastAsia="Arial" w:hAnsi="Arial" w:cs="Arial"/>
-              </w:rPr>
-              <w:t>).</w:t>
+            <w:r>
+              <w:rPr>
+                <w:rFonts w:ascii="Arial" w:eastAsia="Arial" w:hAnsi="Arial" w:cs="Arial"/>
+              </w:rPr>
+              <w:t>AccDay is obtained through the following procedure.</w:t>
+            </w:r>
+          </w:p>
+          <w:p>
+            <w:pPr>
+              <w:spacing w:before="240" w:after="240"/>
+              <w:rPr>
+                <w:rFonts w:ascii="Arial" w:eastAsia="Arial" w:hAnsi="Arial" w:cs="Arial"/>
+              </w:rPr>
+            </w:pPr>
+            <w:r>
+              <w:rPr>
+                <w:rFonts w:ascii="Arial" w:eastAsia="Arial" w:hAnsi="Arial" w:cs="Arial"/>
+              </w:rPr>
+              <w:t>1) For each trial, calculate the percentage of green target squares D4 touched within the allotted time Treact (AccTrial).</w:t>
+            </w:r>
+          </w:p>
+          <w:p>
+            <w:pPr>
+              <w:spacing w:before="240" w:after="240"/>
+              <w:rPr>
+                <w:rFonts w:ascii="Arial" w:eastAsia="Arial" w:hAnsi="Arial" w:cs="Arial"/>
+              </w:rPr>
+            </w:pPr>
+            <w:r>
+              <w:rPr>
+                <w:rFonts w:ascii="Arial" w:eastAsia="Arial" w:hAnsi="Arial" w:cs="Arial"/>
+              </w:rPr>
+              <w:t>2) For each session, calculate the average AccTrial for all trials scheduled in the session (AccSession).</w:t>
+            </w:r>
+          </w:p>
+          <w:p>
+            <w:pPr>
+              <w:spacing w:before="240" w:after="240"/>
+              <w:rPr>
+                <w:rFonts w:ascii="Arial" w:eastAsia="Arial" w:hAnsi="Arial" w:cs="Arial"/>
+              </w:rPr>
+            </w:pPr>
+            <w:r>
+              <w:rPr>
+                <w:rFonts w:ascii="Arial" w:eastAsia="Arial" w:hAnsi="Arial" w:cs="Arial"/>
+              </w:rPr>
+              <w:t>3) For each day, calculate the average AccSession for all sessions conducted (AccDay).</w:t>
             </w:r>
           </w:p>
         </w:tc>
@@ -1215,7 +877,6 @@
                 <w:rFonts w:ascii="Arial" w:eastAsia="Arial" w:hAnsi="Arial" w:cs="Arial"/>
               </w:rPr>
             </w:pPr>
-            <w:proofErr w:type="spellStart"/>
             <w:r>
               <w:rPr>
                 <w:rFonts w:ascii="Arial" w:eastAsia="Arial" w:hAnsi="Arial" w:cs="Arial"/>
@@ -1225,7 +886,6 @@
               <w:lastRenderedPageBreak/>
               <w:t>AccAlertDay</w:t>
             </w:r>
-            <w:proofErr w:type="spellEnd"/>
           </w:p>
         </w:tc>
         <w:tc>
@@ -1264,21 +924,7 @@
               <w:rPr>
                 <w:rFonts w:ascii="Arial" w:eastAsia="Arial" w:hAnsi="Arial" w:cs="Arial"/>
               </w:rPr>
-              <w:t xml:space="preserve">, defined as the percentage of green target squares D4 touched within the allotted time </w:t>
-            </w:r>
-            <w:proofErr w:type="spellStart"/>
-            <w:r>
-              <w:rPr>
-                <w:rFonts w:ascii="Arial" w:eastAsia="Arial" w:hAnsi="Arial" w:cs="Arial"/>
-              </w:rPr>
-              <w:t>Treact</w:t>
-            </w:r>
-            <w:proofErr w:type="spellEnd"/>
-            <w:r>
-              <w:rPr>
-                <w:rFonts w:ascii="Arial" w:eastAsia="Arial" w:hAnsi="Arial" w:cs="Arial"/>
-              </w:rPr>
-              <w:t xml:space="preserve"> </w:t>
+              <w:t xml:space="preserve">, defined as the percentage of green target squares D4 touched within the allotted time Treact </w:t>
             </w:r>
             <w:r>
               <w:rPr>
@@ -1322,7 +968,6 @@
                 <w:rFonts w:ascii="Arial" w:eastAsia="Arial" w:hAnsi="Arial" w:cs="Arial"/>
               </w:rPr>
             </w:pPr>
-            <w:proofErr w:type="spellStart"/>
             <w:r>
               <w:rPr>
                 <w:rFonts w:ascii="Arial" w:eastAsia="Arial" w:hAnsi="Arial" w:cs="Arial"/>
@@ -1331,7 +976,6 @@
               </w:rPr>
               <w:t>ReactTimeNoAlertDay</w:t>
             </w:r>
-            <w:proofErr w:type="spellEnd"/>
           </w:p>
         </w:tc>
         <w:tc>
@@ -1370,30 +1014,16 @@
               <w:rPr>
                 <w:rFonts w:ascii="Arial" w:eastAsia="Arial" w:hAnsi="Arial" w:cs="Arial"/>
               </w:rPr>
-              <w:t xml:space="preserve"> (</w:t>
-            </w:r>
-            <w:proofErr w:type="spellStart"/>
-            <w:r>
-              <w:rPr>
-                <w:rFonts w:ascii="Arial" w:eastAsia="Arial" w:hAnsi="Arial" w:cs="Arial"/>
-              </w:rPr>
-              <w:t>ReactTimeDay</w:t>
-            </w:r>
-            <w:proofErr w:type="spellEnd"/>
-            <w:r>
-              <w:rPr>
-                <w:rFonts w:ascii="Arial" w:eastAsia="Arial" w:hAnsi="Arial" w:cs="Arial"/>
-              </w:rPr>
-              <w:t xml:space="preserve">), defined as the reaction time to touch the green target squares D4 within the allotted time </w:t>
-            </w:r>
-            <w:proofErr w:type="spellStart"/>
-            <w:r>
-              <w:rPr>
-                <w:rFonts w:ascii="Arial" w:eastAsia="Arial" w:hAnsi="Arial" w:cs="Arial"/>
-              </w:rPr>
-              <w:t>Treact</w:t>
-            </w:r>
-            <w:proofErr w:type="spellEnd"/>
+              <w:t xml:space="preserve"> (ReactTimeDay), defined as the reaction time to touch the green target squares D4 within the allotted time Treact </w:t>
+            </w:r>
+            <w:r>
+              <w:rPr>
+                <w:rFonts w:ascii="Arial" w:eastAsia="Arial" w:hAnsi="Arial" w:cs="Arial"/>
+                <w:b/>
+                <w:bCs/>
+              </w:rPr>
+              <w:t>not</w:t>
+            </w:r>
             <w:r>
               <w:rPr>
                 <w:rFonts w:ascii="Arial" w:eastAsia="Arial" w:hAnsi="Arial" w:cs="Arial"/>
@@ -1406,20 +1036,6 @@
                 <w:b/>
                 <w:bCs/>
               </w:rPr>
-              <w:t>not</w:t>
-            </w:r>
-            <w:r>
-              <w:rPr>
-                <w:rFonts w:ascii="Arial" w:eastAsia="Arial" w:hAnsi="Arial" w:cs="Arial"/>
-              </w:rPr>
-              <w:t xml:space="preserve"> </w:t>
-            </w:r>
-            <w:r>
-              <w:rPr>
-                <w:rFonts w:ascii="Arial" w:eastAsia="Arial" w:hAnsi="Arial" w:cs="Arial"/>
-                <w:b/>
-                <w:bCs/>
-              </w:rPr>
               <w:t>preceded by an alert signal</w:t>
             </w:r>
             <w:r>
@@ -1436,145 +1052,53 @@
                 <w:rFonts w:ascii="Arial" w:eastAsia="Arial" w:hAnsi="Arial" w:cs="Arial"/>
               </w:rPr>
             </w:pPr>
-            <w:proofErr w:type="spellStart"/>
-            <w:r>
-              <w:rPr>
-                <w:rFonts w:ascii="Arial" w:eastAsia="Arial" w:hAnsi="Arial" w:cs="Arial"/>
-              </w:rPr>
-              <w:t>ReactTimeDay</w:t>
-            </w:r>
-            <w:proofErr w:type="spellEnd"/>
-            <w:r>
-              <w:rPr>
-                <w:rFonts w:ascii="Arial" w:eastAsia="Arial" w:hAnsi="Arial" w:cs="Arial"/>
-              </w:rPr>
-              <w:t xml:space="preserve"> is obtained through the following procedure.</w:t>
-            </w:r>
-          </w:p>
-          <w:p>
-            <w:pPr>
-              <w:spacing w:before="240" w:after="240"/>
-              <w:rPr>
-                <w:rFonts w:ascii="Arial" w:eastAsia="Arial" w:hAnsi="Arial" w:cs="Arial"/>
-              </w:rPr>
-            </w:pPr>
-            <w:r>
-              <w:rPr>
-                <w:rFonts w:ascii="Arial" w:eastAsia="Arial" w:hAnsi="Arial" w:cs="Arial"/>
-              </w:rPr>
-              <w:t xml:space="preserve">1) For each trial, calculate the reaction time to touch the green target squares D4 within the allotted time </w:t>
-            </w:r>
-            <w:proofErr w:type="spellStart"/>
-            <w:r>
-              <w:rPr>
-                <w:rFonts w:ascii="Arial" w:eastAsia="Arial" w:hAnsi="Arial" w:cs="Arial"/>
-              </w:rPr>
-              <w:t>Treact</w:t>
-            </w:r>
-            <w:proofErr w:type="spellEnd"/>
-            <w:r>
-              <w:rPr>
-                <w:rFonts w:ascii="Arial" w:eastAsia="Arial" w:hAnsi="Arial" w:cs="Arial"/>
-              </w:rPr>
-              <w:t xml:space="preserve"> (</w:t>
-            </w:r>
-            <w:proofErr w:type="spellStart"/>
-            <w:r>
-              <w:rPr>
-                <w:rFonts w:ascii="Arial" w:eastAsia="Arial" w:hAnsi="Arial" w:cs="Arial"/>
-              </w:rPr>
-              <w:t>ReactTimeTrial</w:t>
-            </w:r>
-            <w:proofErr w:type="spellEnd"/>
-            <w:r>
-              <w:rPr>
-                <w:rFonts w:ascii="Arial" w:eastAsia="Arial" w:hAnsi="Arial" w:cs="Arial"/>
-              </w:rPr>
-              <w:t>).</w:t>
-            </w:r>
-          </w:p>
-          <w:p>
-            <w:pPr>
-              <w:spacing w:before="240" w:after="240"/>
-              <w:rPr>
-                <w:rFonts w:ascii="Arial" w:eastAsia="Arial" w:hAnsi="Arial" w:cs="Arial"/>
-              </w:rPr>
-            </w:pPr>
-            <w:r>
-              <w:rPr>
-                <w:rFonts w:ascii="Arial" w:eastAsia="Arial" w:hAnsi="Arial" w:cs="Arial"/>
-              </w:rPr>
-              <w:t xml:space="preserve">2) For each session, calculate the average </w:t>
-            </w:r>
-            <w:proofErr w:type="spellStart"/>
-            <w:r>
-              <w:rPr>
-                <w:rFonts w:ascii="Arial" w:eastAsia="Arial" w:hAnsi="Arial" w:cs="Arial"/>
-              </w:rPr>
-              <w:t>ReactTimeTrial</w:t>
-            </w:r>
-            <w:proofErr w:type="spellEnd"/>
-            <w:r>
-              <w:rPr>
-                <w:rFonts w:ascii="Arial" w:eastAsia="Arial" w:hAnsi="Arial" w:cs="Arial"/>
-              </w:rPr>
-              <w:t xml:space="preserve"> for all trials scheduled in the session (</w:t>
-            </w:r>
-            <w:proofErr w:type="spellStart"/>
-            <w:r>
-              <w:rPr>
-                <w:rFonts w:ascii="Arial" w:eastAsia="Arial" w:hAnsi="Arial" w:cs="Arial"/>
-              </w:rPr>
-              <w:t>ReactTimeSession</w:t>
-            </w:r>
-            <w:proofErr w:type="spellEnd"/>
-            <w:r>
-              <w:rPr>
-                <w:rFonts w:ascii="Arial" w:eastAsia="Arial" w:hAnsi="Arial" w:cs="Arial"/>
-              </w:rPr>
-              <w:t>).</w:t>
-            </w:r>
-          </w:p>
-          <w:p>
-            <w:pPr>
-              <w:spacing w:before="240" w:after="240"/>
-              <w:rPr>
-                <w:rFonts w:ascii="Arial" w:eastAsia="Arial" w:hAnsi="Arial" w:cs="Arial"/>
-              </w:rPr>
-            </w:pPr>
-            <w:r>
-              <w:rPr>
-                <w:rFonts w:ascii="Arial" w:eastAsia="Arial" w:hAnsi="Arial" w:cs="Arial"/>
-              </w:rPr>
-              <w:t xml:space="preserve">3) For each day, calculate the average </w:t>
-            </w:r>
-            <w:proofErr w:type="spellStart"/>
-            <w:r>
-              <w:rPr>
-                <w:rFonts w:ascii="Arial" w:eastAsia="Arial" w:hAnsi="Arial" w:cs="Arial"/>
-              </w:rPr>
-              <w:t>ReactTimeSession</w:t>
-            </w:r>
-            <w:proofErr w:type="spellEnd"/>
-            <w:r>
-              <w:rPr>
-                <w:rFonts w:ascii="Arial" w:eastAsia="Arial" w:hAnsi="Arial" w:cs="Arial"/>
-              </w:rPr>
-              <w:t xml:space="preserve"> for all sessions conducted (</w:t>
-            </w:r>
-            <w:proofErr w:type="spellStart"/>
-            <w:r>
-              <w:rPr>
-                <w:rFonts w:ascii="Arial" w:eastAsia="Arial" w:hAnsi="Arial" w:cs="Arial"/>
-              </w:rPr>
-              <w:t>ReactTimeDay</w:t>
-            </w:r>
-            <w:proofErr w:type="spellEnd"/>
-            <w:r>
-              <w:rPr>
-                <w:rFonts w:ascii="Arial" w:eastAsia="Arial" w:hAnsi="Arial" w:cs="Arial"/>
-              </w:rPr>
-              <w:t>).</w:t>
+            <w:r>
+              <w:rPr>
+                <w:rFonts w:ascii="Arial" w:eastAsia="Arial" w:hAnsi="Arial" w:cs="Arial"/>
+              </w:rPr>
+              <w:t>ReactTimeDay is obtained through the following procedure.</w:t>
+            </w:r>
+          </w:p>
+          <w:p>
+            <w:pPr>
+              <w:spacing w:before="240" w:after="240"/>
+              <w:rPr>
+                <w:rFonts w:ascii="Arial" w:eastAsia="Arial" w:hAnsi="Arial" w:cs="Arial"/>
+              </w:rPr>
+            </w:pPr>
+            <w:r>
+              <w:rPr>
+                <w:rFonts w:ascii="Arial" w:eastAsia="Arial" w:hAnsi="Arial" w:cs="Arial"/>
+              </w:rPr>
+              <w:t>1) For each trial, calculate the reaction time to touch the green target squares D4 within the allotted time Treact (ReactTimeTrial).</w:t>
+            </w:r>
+          </w:p>
+          <w:p>
+            <w:pPr>
+              <w:spacing w:before="240" w:after="240"/>
+              <w:rPr>
+                <w:rFonts w:ascii="Arial" w:eastAsia="Arial" w:hAnsi="Arial" w:cs="Arial"/>
+              </w:rPr>
+            </w:pPr>
+            <w:r>
+              <w:rPr>
+                <w:rFonts w:ascii="Arial" w:eastAsia="Arial" w:hAnsi="Arial" w:cs="Arial"/>
+              </w:rPr>
+              <w:t>2) For each session, calculate the average ReactTimeTrial for all trials scheduled in the session (ReactTimeSession).</w:t>
+            </w:r>
+          </w:p>
+          <w:p>
+            <w:pPr>
+              <w:spacing w:before="240" w:after="240"/>
+              <w:rPr>
+                <w:rFonts w:ascii="Arial" w:eastAsia="Arial" w:hAnsi="Arial" w:cs="Arial"/>
+              </w:rPr>
+            </w:pPr>
+            <w:r>
+              <w:rPr>
+                <w:rFonts w:ascii="Arial" w:eastAsia="Arial" w:hAnsi="Arial" w:cs="Arial"/>
+              </w:rPr>
+              <w:t>3) For each day, calculate the average ReactTimeSession for all sessions conducted (ReactTimeDay).</w:t>
             </w:r>
           </w:p>
         </w:tc>
@@ -1604,7 +1128,6 @@
                 <w:rFonts w:ascii="Arial" w:eastAsia="Arial" w:hAnsi="Arial" w:cs="Arial"/>
               </w:rPr>
             </w:pPr>
-            <w:proofErr w:type="spellStart"/>
             <w:r>
               <w:rPr>
                 <w:rFonts w:ascii="Arial" w:eastAsia="Arial" w:hAnsi="Arial" w:cs="Arial"/>
@@ -1613,7 +1136,6 @@
               </w:rPr>
               <w:t>ReactTimeDay</w:t>
             </w:r>
-            <w:proofErr w:type="spellEnd"/>
           </w:p>
         </w:tc>
         <w:tc>
@@ -1652,21 +1174,7 @@
               <w:rPr>
                 <w:rFonts w:ascii="Arial" w:eastAsia="Arial" w:hAnsi="Arial" w:cs="Arial"/>
               </w:rPr>
-              <w:t xml:space="preserve">, defined as the reaction time to touch the green target squares D4 within the allotted time </w:t>
-            </w:r>
-            <w:proofErr w:type="spellStart"/>
-            <w:r>
-              <w:rPr>
-                <w:rFonts w:ascii="Arial" w:eastAsia="Arial" w:hAnsi="Arial" w:cs="Arial"/>
-              </w:rPr>
-              <w:t>Treact</w:t>
-            </w:r>
-            <w:proofErr w:type="spellEnd"/>
-            <w:r>
-              <w:rPr>
-                <w:rFonts w:ascii="Arial" w:eastAsia="Arial" w:hAnsi="Arial" w:cs="Arial"/>
-              </w:rPr>
-              <w:t xml:space="preserve"> </w:t>
+              <w:t xml:space="preserve">, defined as the reaction time to touch the green target squares D4 within the allotted time Treact </w:t>
             </w:r>
             <w:r>
               <w:rPr>
@@ -2029,7 +1537,6 @@
                 <w:rFonts w:ascii="Arial" w:eastAsia="Arial" w:hAnsi="Arial" w:cs="Arial"/>
               </w:rPr>
             </w:pPr>
-            <w:proofErr w:type="spellStart"/>
             <w:r>
               <w:rPr>
                 <w:rFonts w:ascii="Arial" w:eastAsia="Arial" w:hAnsi="Arial" w:cs="Arial"/>
@@ -2038,7 +1545,6 @@
               </w:rPr>
               <w:t>AccDay</w:t>
             </w:r>
-            <w:proofErr w:type="spellEnd"/>
           </w:p>
         </w:tc>
         <w:tc>
@@ -2077,35 +1583,7 @@
               <w:rPr>
                 <w:rFonts w:ascii="Arial" w:eastAsia="Arial" w:hAnsi="Arial" w:cs="Arial"/>
               </w:rPr>
-              <w:t xml:space="preserve"> (</w:t>
-            </w:r>
-            <w:proofErr w:type="spellStart"/>
-            <w:r>
-              <w:rPr>
-                <w:rFonts w:ascii="Arial" w:eastAsia="Arial" w:hAnsi="Arial" w:cs="Arial"/>
-              </w:rPr>
-              <w:t>AccDay</w:t>
-            </w:r>
-            <w:proofErr w:type="spellEnd"/>
-            <w:r>
-              <w:rPr>
-                <w:rFonts w:ascii="Arial" w:eastAsia="Arial" w:hAnsi="Arial" w:cs="Arial"/>
-              </w:rPr>
-              <w:t>), defined as the percentage of green target squares (D2 or D6, collectively considered) touched within the allotted time (</w:t>
-            </w:r>
-            <w:proofErr w:type="spellStart"/>
-            <w:r>
-              <w:rPr>
-                <w:rFonts w:ascii="Arial" w:eastAsia="Arial" w:hAnsi="Arial" w:cs="Arial"/>
-              </w:rPr>
-              <w:t>Treact</w:t>
-            </w:r>
-            <w:proofErr w:type="spellEnd"/>
-            <w:r>
-              <w:rPr>
-                <w:rFonts w:ascii="Arial" w:eastAsia="Arial" w:hAnsi="Arial" w:cs="Arial"/>
-              </w:rPr>
-              <w:t xml:space="preserve">) </w:t>
+              <w:t xml:space="preserve"> (AccDay), defined as the percentage of green target squares (D2 or D6, collectively considered) touched within the allotted time (Treact) </w:t>
             </w:r>
             <w:r>
               <w:rPr>
@@ -2129,47 +1607,25 @@
                 <w:rFonts w:ascii="Arial" w:eastAsia="Arial" w:hAnsi="Arial" w:cs="Arial"/>
               </w:rPr>
             </w:pPr>
-            <w:proofErr w:type="spellStart"/>
-            <w:r>
-              <w:rPr>
-                <w:rFonts w:ascii="Arial" w:eastAsia="Arial" w:hAnsi="Arial" w:cs="Arial"/>
-              </w:rPr>
-              <w:t>AccDay</w:t>
-            </w:r>
-            <w:proofErr w:type="spellEnd"/>
-            <w:r>
-              <w:rPr>
-                <w:rFonts w:ascii="Arial" w:eastAsia="Arial" w:hAnsi="Arial" w:cs="Arial"/>
-              </w:rPr>
-              <w:t xml:space="preserve"> is obtained with the following procedure.</w:t>
-            </w:r>
-          </w:p>
-          <w:p>
-            <w:pPr>
-              <w:spacing w:before="240" w:after="240"/>
-              <w:rPr>
-                <w:rFonts w:ascii="Arial" w:eastAsia="Arial" w:hAnsi="Arial" w:cs="Arial"/>
-              </w:rPr>
-            </w:pPr>
-            <w:r>
-              <w:rPr>
-                <w:rFonts w:ascii="Arial" w:eastAsia="Arial" w:hAnsi="Arial" w:cs="Arial"/>
-              </w:rPr>
-              <w:t xml:space="preserve">1) For each trial, calculate the percentage of target squares (D2 or D6, collectively considered) touched within the allotted time </w:t>
-            </w:r>
-            <w:proofErr w:type="spellStart"/>
-            <w:r>
-              <w:rPr>
-                <w:rFonts w:ascii="Arial" w:eastAsia="Arial" w:hAnsi="Arial" w:cs="Arial"/>
-              </w:rPr>
-              <w:t>Treact</w:t>
-            </w:r>
-            <w:proofErr w:type="spellEnd"/>
-            <w:r>
-              <w:rPr>
-                <w:rFonts w:ascii="Arial" w:eastAsia="Arial" w:hAnsi="Arial" w:cs="Arial"/>
-              </w:rPr>
-              <w:t xml:space="preserve"> </w:t>
+            <w:r>
+              <w:rPr>
+                <w:rFonts w:ascii="Arial" w:eastAsia="Arial" w:hAnsi="Arial" w:cs="Arial"/>
+              </w:rPr>
+              <w:t>AccDay is obtained with the following procedure.</w:t>
+            </w:r>
+          </w:p>
+          <w:p>
+            <w:pPr>
+              <w:spacing w:before="240" w:after="240"/>
+              <w:rPr>
+                <w:rFonts w:ascii="Arial" w:eastAsia="Arial" w:hAnsi="Arial" w:cs="Arial"/>
+              </w:rPr>
+            </w:pPr>
+            <w:r>
+              <w:rPr>
+                <w:rFonts w:ascii="Arial" w:eastAsia="Arial" w:hAnsi="Arial" w:cs="Arial"/>
+              </w:rPr>
+              <w:t xml:space="preserve">1) For each trial, calculate the percentage of target squares (D2 or D6, collectively considered) touched within the allotted time Treact </w:t>
             </w:r>
             <w:r>
               <w:rPr>
@@ -2183,105 +1639,35 @@
               <w:rPr>
                 <w:rFonts w:ascii="Arial" w:eastAsia="Arial" w:hAnsi="Arial" w:cs="Arial"/>
               </w:rPr>
-              <w:t xml:space="preserve"> (</w:t>
-            </w:r>
-            <w:proofErr w:type="spellStart"/>
-            <w:r>
-              <w:rPr>
-                <w:rFonts w:ascii="Arial" w:eastAsia="Arial" w:hAnsi="Arial" w:cs="Arial"/>
-              </w:rPr>
-              <w:t>AccTrial</w:t>
-            </w:r>
-            <w:proofErr w:type="spellEnd"/>
-            <w:r>
-              <w:rPr>
-                <w:rFonts w:ascii="Arial" w:eastAsia="Arial" w:hAnsi="Arial" w:cs="Arial"/>
-              </w:rPr>
-              <w:t xml:space="preserve">). </w:t>
-            </w:r>
-          </w:p>
-          <w:p>
-            <w:pPr>
-              <w:spacing w:before="240" w:after="240"/>
-              <w:rPr>
-                <w:rFonts w:ascii="Arial" w:eastAsia="Arial" w:hAnsi="Arial" w:cs="Arial"/>
-              </w:rPr>
-            </w:pPr>
-            <w:r>
-              <w:rPr>
-                <w:rFonts w:ascii="Arial" w:eastAsia="Arial" w:hAnsi="Arial" w:cs="Arial"/>
-              </w:rPr>
-              <w:t xml:space="preserve">2) For each session, calculate the average of </w:t>
-            </w:r>
-            <w:proofErr w:type="spellStart"/>
-            <w:r>
-              <w:rPr>
-                <w:rFonts w:ascii="Arial" w:eastAsia="Arial" w:hAnsi="Arial" w:cs="Arial"/>
-              </w:rPr>
-              <w:t>AccTrial</w:t>
-            </w:r>
-            <w:proofErr w:type="spellEnd"/>
-            <w:r>
-              <w:rPr>
-                <w:rFonts w:ascii="Arial" w:eastAsia="Arial" w:hAnsi="Arial" w:cs="Arial"/>
-              </w:rPr>
-              <w:t xml:space="preserve"> for all trials in the session (</w:t>
-            </w:r>
-            <w:proofErr w:type="spellStart"/>
-            <w:r>
-              <w:rPr>
-                <w:rFonts w:ascii="Arial" w:eastAsia="Arial" w:hAnsi="Arial" w:cs="Arial"/>
-              </w:rPr>
-              <w:t>AccSession</w:t>
-            </w:r>
-            <w:proofErr w:type="spellEnd"/>
-            <w:r>
-              <w:rPr>
-                <w:rFonts w:ascii="Arial" w:eastAsia="Arial" w:hAnsi="Arial" w:cs="Arial"/>
-              </w:rPr>
-              <w:t>).</w:t>
-            </w:r>
-          </w:p>
-          <w:p>
-            <w:pPr>
-              <w:spacing w:before="240" w:after="240"/>
-              <w:rPr>
-                <w:rFonts w:ascii="Arial" w:eastAsia="Arial" w:hAnsi="Arial" w:cs="Arial"/>
-              </w:rPr>
-            </w:pPr>
-            <w:r>
-              <w:rPr>
-                <w:rFonts w:ascii="Arial" w:eastAsia="Arial" w:hAnsi="Arial" w:cs="Arial"/>
-              </w:rPr>
-              <w:t xml:space="preserve">3) For each day, calculate the average of </w:t>
-            </w:r>
-            <w:proofErr w:type="spellStart"/>
-            <w:r>
-              <w:rPr>
-                <w:rFonts w:ascii="Arial" w:eastAsia="Arial" w:hAnsi="Arial" w:cs="Arial"/>
-              </w:rPr>
-              <w:t>AccSession</w:t>
-            </w:r>
-            <w:proofErr w:type="spellEnd"/>
-            <w:r>
-              <w:rPr>
-                <w:rFonts w:ascii="Arial" w:eastAsia="Arial" w:hAnsi="Arial" w:cs="Arial"/>
-              </w:rPr>
-              <w:t xml:space="preserve"> for all sessions conducted (</w:t>
-            </w:r>
-            <w:proofErr w:type="spellStart"/>
-            <w:r>
-              <w:rPr>
-                <w:rFonts w:ascii="Arial" w:eastAsia="Arial" w:hAnsi="Arial" w:cs="Arial"/>
-              </w:rPr>
-              <w:t>AccDay</w:t>
-            </w:r>
-            <w:proofErr w:type="spellEnd"/>
-            <w:r>
-              <w:rPr>
-                <w:rFonts w:ascii="Arial" w:eastAsia="Arial" w:hAnsi="Arial" w:cs="Arial"/>
-              </w:rPr>
-              <w:t>).</w:t>
+              <w:t xml:space="preserve"> (AccTrial). </w:t>
+            </w:r>
+          </w:p>
+          <w:p>
+            <w:pPr>
+              <w:spacing w:before="240" w:after="240"/>
+              <w:rPr>
+                <w:rFonts w:ascii="Arial" w:eastAsia="Arial" w:hAnsi="Arial" w:cs="Arial"/>
+              </w:rPr>
+            </w:pPr>
+            <w:r>
+              <w:rPr>
+                <w:rFonts w:ascii="Arial" w:eastAsia="Arial" w:hAnsi="Arial" w:cs="Arial"/>
+              </w:rPr>
+              <w:t>2) For each session, calculate the average of AccTrial for all trials in the session (AccSession).</w:t>
+            </w:r>
+          </w:p>
+          <w:p>
+            <w:pPr>
+              <w:spacing w:before="240" w:after="240"/>
+              <w:rPr>
+                <w:rFonts w:ascii="Arial" w:eastAsia="Arial" w:hAnsi="Arial" w:cs="Arial"/>
+              </w:rPr>
+            </w:pPr>
+            <w:r>
+              <w:rPr>
+                <w:rFonts w:ascii="Arial" w:eastAsia="Arial" w:hAnsi="Arial" w:cs="Arial"/>
+              </w:rPr>
+              <w:t>3) For each day, calculate the average of AccSession for all sessions conducted (AccDay).</w:t>
             </w:r>
           </w:p>
         </w:tc>
@@ -2311,7 +1697,6 @@
                 <w:rFonts w:ascii="Arial" w:eastAsia="Arial" w:hAnsi="Arial" w:cs="Arial"/>
               </w:rPr>
             </w:pPr>
-            <w:proofErr w:type="spellStart"/>
             <w:r>
               <w:rPr>
                 <w:rFonts w:ascii="Arial" w:eastAsia="Arial" w:hAnsi="Arial" w:cs="Arial"/>
@@ -2321,7 +1706,6 @@
               <w:lastRenderedPageBreak/>
               <w:t>AccCueDay</w:t>
             </w:r>
-            <w:proofErr w:type="spellEnd"/>
           </w:p>
         </w:tc>
         <w:tc>
@@ -2360,35 +1744,7 @@
               <w:rPr>
                 <w:rFonts w:ascii="Arial" w:eastAsia="Arial" w:hAnsi="Arial" w:cs="Arial"/>
               </w:rPr>
-              <w:t xml:space="preserve"> (</w:t>
-            </w:r>
-            <w:proofErr w:type="spellStart"/>
-            <w:r>
-              <w:rPr>
-                <w:rFonts w:ascii="Arial" w:eastAsia="Arial" w:hAnsi="Arial" w:cs="Arial"/>
-              </w:rPr>
-              <w:t>AccCueDay</w:t>
-            </w:r>
-            <w:proofErr w:type="spellEnd"/>
-            <w:r>
-              <w:rPr>
-                <w:rFonts w:ascii="Arial" w:eastAsia="Arial" w:hAnsi="Arial" w:cs="Arial"/>
-              </w:rPr>
-              <w:t>), defined as the percentage of green target squares (D2 or D6, collectively considered) touched within the allotted time (</w:t>
-            </w:r>
-            <w:proofErr w:type="spellStart"/>
-            <w:r>
-              <w:rPr>
-                <w:rFonts w:ascii="Arial" w:eastAsia="Arial" w:hAnsi="Arial" w:cs="Arial"/>
-              </w:rPr>
-              <w:t>Treact</w:t>
-            </w:r>
-            <w:proofErr w:type="spellEnd"/>
-            <w:r>
-              <w:rPr>
-                <w:rFonts w:ascii="Arial" w:eastAsia="Arial" w:hAnsi="Arial" w:cs="Arial"/>
-              </w:rPr>
-              <w:t xml:space="preserve">) </w:t>
+              <w:t xml:space="preserve"> (AccCueDay), defined as the percentage of green target squares (D2 or D6, collectively considered) touched within the allotted time (Treact) </w:t>
             </w:r>
             <w:r>
               <w:rPr>
@@ -2412,47 +1768,25 @@
                 <w:rFonts w:ascii="Arial" w:eastAsia="Arial" w:hAnsi="Arial" w:cs="Arial"/>
               </w:rPr>
             </w:pPr>
-            <w:proofErr w:type="spellStart"/>
-            <w:r>
-              <w:rPr>
-                <w:rFonts w:ascii="Arial" w:eastAsia="Arial" w:hAnsi="Arial" w:cs="Arial"/>
-              </w:rPr>
-              <w:t>AccCueDay</w:t>
-            </w:r>
-            <w:proofErr w:type="spellEnd"/>
-            <w:r>
-              <w:rPr>
-                <w:rFonts w:ascii="Arial" w:eastAsia="Arial" w:hAnsi="Arial" w:cs="Arial"/>
-              </w:rPr>
-              <w:t xml:space="preserve"> is obtained with the following procedure.</w:t>
-            </w:r>
-          </w:p>
-          <w:p>
-            <w:pPr>
-              <w:spacing w:before="240" w:after="240"/>
-              <w:rPr>
-                <w:rFonts w:ascii="Arial" w:eastAsia="Arial" w:hAnsi="Arial" w:cs="Arial"/>
-              </w:rPr>
-            </w:pPr>
-            <w:r>
-              <w:rPr>
-                <w:rFonts w:ascii="Arial" w:eastAsia="Arial" w:hAnsi="Arial" w:cs="Arial"/>
-              </w:rPr>
-              <w:t xml:space="preserve">1) For each trial, calculate the percentage of target squares (D2 or D6, collectively considered) touched within the allotted time </w:t>
-            </w:r>
-            <w:proofErr w:type="spellStart"/>
-            <w:r>
-              <w:rPr>
-                <w:rFonts w:ascii="Arial" w:eastAsia="Arial" w:hAnsi="Arial" w:cs="Arial"/>
-              </w:rPr>
-              <w:t>Treact</w:t>
-            </w:r>
-            <w:proofErr w:type="spellEnd"/>
-            <w:r>
-              <w:rPr>
-                <w:rFonts w:ascii="Arial" w:eastAsia="Arial" w:hAnsi="Arial" w:cs="Arial"/>
-              </w:rPr>
-              <w:t xml:space="preserve"> </w:t>
+            <w:r>
+              <w:rPr>
+                <w:rFonts w:ascii="Arial" w:eastAsia="Arial" w:hAnsi="Arial" w:cs="Arial"/>
+              </w:rPr>
+              <w:t>AccCueDay is obtained with the following procedure.</w:t>
+            </w:r>
+          </w:p>
+          <w:p>
+            <w:pPr>
+              <w:spacing w:before="240" w:after="240"/>
+              <w:rPr>
+                <w:rFonts w:ascii="Arial" w:eastAsia="Arial" w:hAnsi="Arial" w:cs="Arial"/>
+              </w:rPr>
+            </w:pPr>
+            <w:r>
+              <w:rPr>
+                <w:rFonts w:ascii="Arial" w:eastAsia="Arial" w:hAnsi="Arial" w:cs="Arial"/>
+              </w:rPr>
+              <w:t xml:space="preserve">1) For each trial, calculate the percentage of target squares (D2 or D6, collectively considered) touched within the allotted time Treact </w:t>
             </w:r>
             <w:r>
               <w:rPr>
@@ -2466,105 +1800,35 @@
               <w:rPr>
                 <w:rFonts w:ascii="Arial" w:eastAsia="Arial" w:hAnsi="Arial" w:cs="Arial"/>
               </w:rPr>
-              <w:t xml:space="preserve"> (</w:t>
-            </w:r>
-            <w:proofErr w:type="spellStart"/>
-            <w:r>
-              <w:rPr>
-                <w:rFonts w:ascii="Arial" w:eastAsia="Arial" w:hAnsi="Arial" w:cs="Arial"/>
-              </w:rPr>
-              <w:t>AccCueTrial</w:t>
-            </w:r>
-            <w:proofErr w:type="spellEnd"/>
-            <w:r>
-              <w:rPr>
-                <w:rFonts w:ascii="Arial" w:eastAsia="Arial" w:hAnsi="Arial" w:cs="Arial"/>
-              </w:rPr>
-              <w:t xml:space="preserve">). </w:t>
-            </w:r>
-          </w:p>
-          <w:p>
-            <w:pPr>
-              <w:spacing w:before="240" w:after="240"/>
-              <w:rPr>
-                <w:rFonts w:ascii="Arial" w:eastAsia="Arial" w:hAnsi="Arial" w:cs="Arial"/>
-              </w:rPr>
-            </w:pPr>
-            <w:r>
-              <w:rPr>
-                <w:rFonts w:ascii="Arial" w:eastAsia="Arial" w:hAnsi="Arial" w:cs="Arial"/>
-              </w:rPr>
-              <w:t xml:space="preserve">2) For each session, calculate the average of </w:t>
-            </w:r>
-            <w:proofErr w:type="spellStart"/>
-            <w:r>
-              <w:rPr>
-                <w:rFonts w:ascii="Arial" w:eastAsia="Arial" w:hAnsi="Arial" w:cs="Arial"/>
-              </w:rPr>
-              <w:t>AccCueTrial</w:t>
-            </w:r>
-            <w:proofErr w:type="spellEnd"/>
-            <w:r>
-              <w:rPr>
-                <w:rFonts w:ascii="Arial" w:eastAsia="Arial" w:hAnsi="Arial" w:cs="Arial"/>
-              </w:rPr>
-              <w:t xml:space="preserve"> for all trials in the session (</w:t>
-            </w:r>
-            <w:proofErr w:type="spellStart"/>
-            <w:r>
-              <w:rPr>
-                <w:rFonts w:ascii="Arial" w:eastAsia="Arial" w:hAnsi="Arial" w:cs="Arial"/>
-              </w:rPr>
-              <w:t>AccCueSession</w:t>
-            </w:r>
-            <w:proofErr w:type="spellEnd"/>
-            <w:r>
-              <w:rPr>
-                <w:rFonts w:ascii="Arial" w:eastAsia="Arial" w:hAnsi="Arial" w:cs="Arial"/>
-              </w:rPr>
-              <w:t>).</w:t>
-            </w:r>
-          </w:p>
-          <w:p>
-            <w:pPr>
-              <w:spacing w:before="240" w:after="240"/>
-              <w:rPr>
-                <w:rFonts w:ascii="Arial" w:eastAsia="Arial" w:hAnsi="Arial" w:cs="Arial"/>
-              </w:rPr>
-            </w:pPr>
-            <w:r>
-              <w:rPr>
-                <w:rFonts w:ascii="Arial" w:eastAsia="Arial" w:hAnsi="Arial" w:cs="Arial"/>
-              </w:rPr>
-              <w:t xml:space="preserve">3) For each day, calculate the average of </w:t>
-            </w:r>
-            <w:proofErr w:type="spellStart"/>
-            <w:r>
-              <w:rPr>
-                <w:rFonts w:ascii="Arial" w:eastAsia="Arial" w:hAnsi="Arial" w:cs="Arial"/>
-              </w:rPr>
-              <w:t>AccCueSession</w:t>
-            </w:r>
-            <w:proofErr w:type="spellEnd"/>
-            <w:r>
-              <w:rPr>
-                <w:rFonts w:ascii="Arial" w:eastAsia="Arial" w:hAnsi="Arial" w:cs="Arial"/>
-              </w:rPr>
-              <w:t xml:space="preserve"> for all sessions conducted (</w:t>
-            </w:r>
-            <w:proofErr w:type="spellStart"/>
-            <w:r>
-              <w:rPr>
-                <w:rFonts w:ascii="Arial" w:eastAsia="Arial" w:hAnsi="Arial" w:cs="Arial"/>
-              </w:rPr>
-              <w:t>AccCueDay</w:t>
-            </w:r>
-            <w:proofErr w:type="spellEnd"/>
-            <w:r>
-              <w:rPr>
-                <w:rFonts w:ascii="Arial" w:eastAsia="Arial" w:hAnsi="Arial" w:cs="Arial"/>
-              </w:rPr>
-              <w:t xml:space="preserve">). </w:t>
+              <w:t xml:space="preserve"> (AccCueTrial). </w:t>
+            </w:r>
+          </w:p>
+          <w:p>
+            <w:pPr>
+              <w:spacing w:before="240" w:after="240"/>
+              <w:rPr>
+                <w:rFonts w:ascii="Arial" w:eastAsia="Arial" w:hAnsi="Arial" w:cs="Arial"/>
+              </w:rPr>
+            </w:pPr>
+            <w:r>
+              <w:rPr>
+                <w:rFonts w:ascii="Arial" w:eastAsia="Arial" w:hAnsi="Arial" w:cs="Arial"/>
+              </w:rPr>
+              <w:t>2) For each session, calculate the average of AccCueTrial for all trials in the session (AccCueSession).</w:t>
+            </w:r>
+          </w:p>
+          <w:p>
+            <w:pPr>
+              <w:spacing w:before="240" w:after="240"/>
+              <w:rPr>
+                <w:rFonts w:ascii="Arial" w:eastAsia="Arial" w:hAnsi="Arial" w:cs="Arial"/>
+              </w:rPr>
+            </w:pPr>
+            <w:r>
+              <w:rPr>
+                <w:rFonts w:ascii="Arial" w:eastAsia="Arial" w:hAnsi="Arial" w:cs="Arial"/>
+              </w:rPr>
+              <w:t xml:space="preserve">3) For each day, calculate the average of AccCueSession for all sessions conducted (AccCueDay). </w:t>
             </w:r>
           </w:p>
         </w:tc>
@@ -2594,7 +1858,6 @@
                 <w:rFonts w:ascii="Arial" w:eastAsia="Arial" w:hAnsi="Arial" w:cs="Arial"/>
               </w:rPr>
             </w:pPr>
-            <w:proofErr w:type="spellStart"/>
             <w:r>
               <w:rPr>
                 <w:rFonts w:ascii="Arial" w:eastAsia="Arial" w:hAnsi="Arial" w:cs="Arial"/>
@@ -2603,7 +1866,6 @@
               </w:rPr>
               <w:t>AccStayDay</w:t>
             </w:r>
-            <w:proofErr w:type="spellEnd"/>
           </w:p>
         </w:tc>
         <w:tc>
@@ -2642,35 +1904,7 @@
               <w:rPr>
                 <w:rFonts w:ascii="Arial" w:eastAsia="Arial" w:hAnsi="Arial" w:cs="Arial"/>
               </w:rPr>
-              <w:t xml:space="preserve"> (</w:t>
-            </w:r>
-            <w:proofErr w:type="spellStart"/>
-            <w:r>
-              <w:rPr>
-                <w:rFonts w:ascii="Arial" w:eastAsia="Arial" w:hAnsi="Arial" w:cs="Arial"/>
-              </w:rPr>
-              <w:t>AccStayDay</w:t>
-            </w:r>
-            <w:proofErr w:type="spellEnd"/>
-            <w:r>
-              <w:rPr>
-                <w:rFonts w:ascii="Arial" w:eastAsia="Arial" w:hAnsi="Arial" w:cs="Arial"/>
-              </w:rPr>
-              <w:t>), defined as the percentage of green stay target squares (D2 or D6, collectively considered) touched within the allotted time (</w:t>
-            </w:r>
-            <w:proofErr w:type="spellStart"/>
-            <w:r>
-              <w:rPr>
-                <w:rFonts w:ascii="Arial" w:eastAsia="Arial" w:hAnsi="Arial" w:cs="Arial"/>
-              </w:rPr>
-              <w:t>Treact</w:t>
-            </w:r>
-            <w:proofErr w:type="spellEnd"/>
-            <w:r>
-              <w:rPr>
-                <w:rFonts w:ascii="Arial" w:eastAsia="Arial" w:hAnsi="Arial" w:cs="Arial"/>
-              </w:rPr>
-              <w:t xml:space="preserve">) </w:t>
+              <w:t xml:space="preserve"> (AccStayDay), defined as the percentage of green stay target squares (D2 or D6, collectively considered) touched within the allotted time (Treact) </w:t>
             </w:r>
             <w:r>
               <w:rPr>
@@ -2708,145 +1942,53 @@
                 <w:rFonts w:ascii="Arial" w:eastAsia="Arial" w:hAnsi="Arial" w:cs="Arial"/>
               </w:rPr>
             </w:pPr>
-            <w:proofErr w:type="spellStart"/>
-            <w:r>
-              <w:rPr>
-                <w:rFonts w:ascii="Arial" w:eastAsia="Arial" w:hAnsi="Arial" w:cs="Arial"/>
-              </w:rPr>
-              <w:t>AccStayDay</w:t>
-            </w:r>
-            <w:proofErr w:type="spellEnd"/>
-            <w:r>
-              <w:rPr>
-                <w:rFonts w:ascii="Arial" w:eastAsia="Arial" w:hAnsi="Arial" w:cs="Arial"/>
-              </w:rPr>
-              <w:t xml:space="preserve"> is obtained with the following procedure. </w:t>
-            </w:r>
-          </w:p>
-          <w:p>
-            <w:pPr>
-              <w:spacing w:before="240" w:after="240"/>
-              <w:rPr>
-                <w:rFonts w:ascii="Arial" w:eastAsia="Arial" w:hAnsi="Arial" w:cs="Arial"/>
-              </w:rPr>
-            </w:pPr>
-            <w:r>
-              <w:rPr>
-                <w:rFonts w:ascii="Arial" w:eastAsia="Arial" w:hAnsi="Arial" w:cs="Arial"/>
-              </w:rPr>
-              <w:t xml:space="preserve">1) For each trial, calculate the percentage of stay target squares (D2 or D6) touched within the allotted time </w:t>
-            </w:r>
-            <w:proofErr w:type="spellStart"/>
-            <w:r>
-              <w:rPr>
-                <w:rFonts w:ascii="Arial" w:eastAsia="Arial" w:hAnsi="Arial" w:cs="Arial"/>
-              </w:rPr>
-              <w:t>Treact</w:t>
-            </w:r>
-            <w:proofErr w:type="spellEnd"/>
-            <w:r>
-              <w:rPr>
-                <w:rFonts w:ascii="Arial" w:eastAsia="Arial" w:hAnsi="Arial" w:cs="Arial"/>
-              </w:rPr>
-              <w:t xml:space="preserve"> (</w:t>
-            </w:r>
-            <w:proofErr w:type="spellStart"/>
-            <w:r>
-              <w:rPr>
-                <w:rFonts w:ascii="Arial" w:eastAsia="Arial" w:hAnsi="Arial" w:cs="Arial"/>
-              </w:rPr>
-              <w:t>AccStayTrial</w:t>
-            </w:r>
-            <w:proofErr w:type="spellEnd"/>
-            <w:r>
-              <w:rPr>
-                <w:rFonts w:ascii="Arial" w:eastAsia="Arial" w:hAnsi="Arial" w:cs="Arial"/>
-              </w:rPr>
-              <w:t>). </w:t>
-            </w:r>
-          </w:p>
-          <w:p>
-            <w:pPr>
-              <w:spacing w:before="240" w:after="240"/>
-              <w:rPr>
-                <w:rFonts w:ascii="Arial" w:eastAsia="Arial" w:hAnsi="Arial" w:cs="Arial"/>
-              </w:rPr>
-            </w:pPr>
-            <w:r>
-              <w:rPr>
-                <w:rFonts w:ascii="Arial" w:eastAsia="Arial" w:hAnsi="Arial" w:cs="Arial"/>
-              </w:rPr>
-              <w:t xml:space="preserve">2) For each session, calculate the average of </w:t>
-            </w:r>
-            <w:proofErr w:type="spellStart"/>
-            <w:r>
-              <w:rPr>
-                <w:rFonts w:ascii="Arial" w:eastAsia="Arial" w:hAnsi="Arial" w:cs="Arial"/>
-              </w:rPr>
-              <w:t>AccStayTrial</w:t>
-            </w:r>
-            <w:proofErr w:type="spellEnd"/>
-            <w:r>
-              <w:rPr>
-                <w:rFonts w:ascii="Arial" w:eastAsia="Arial" w:hAnsi="Arial" w:cs="Arial"/>
-              </w:rPr>
-              <w:t xml:space="preserve"> for all trials in the session (</w:t>
-            </w:r>
-            <w:proofErr w:type="spellStart"/>
-            <w:r>
-              <w:rPr>
-                <w:rFonts w:ascii="Arial" w:eastAsia="Arial" w:hAnsi="Arial" w:cs="Arial"/>
-              </w:rPr>
-              <w:t>AccStaySession</w:t>
-            </w:r>
-            <w:proofErr w:type="spellEnd"/>
-            <w:r>
-              <w:rPr>
-                <w:rFonts w:ascii="Arial" w:eastAsia="Arial" w:hAnsi="Arial" w:cs="Arial"/>
-              </w:rPr>
-              <w:t>). </w:t>
-            </w:r>
-          </w:p>
-          <w:p>
-            <w:pPr>
-              <w:spacing w:before="240" w:after="240"/>
-              <w:rPr>
-                <w:rFonts w:ascii="Arial" w:eastAsia="Arial" w:hAnsi="Arial" w:cs="Arial"/>
-              </w:rPr>
-            </w:pPr>
-            <w:r>
-              <w:rPr>
-                <w:rFonts w:ascii="Arial" w:eastAsia="Arial" w:hAnsi="Arial" w:cs="Arial"/>
-              </w:rPr>
-              <w:t xml:space="preserve">3) For each day, calculate the average of </w:t>
-            </w:r>
-            <w:proofErr w:type="spellStart"/>
-            <w:r>
-              <w:rPr>
-                <w:rFonts w:ascii="Arial" w:eastAsia="Arial" w:hAnsi="Arial" w:cs="Arial"/>
-              </w:rPr>
-              <w:t>AccStaySession</w:t>
-            </w:r>
-            <w:proofErr w:type="spellEnd"/>
-            <w:r>
-              <w:rPr>
-                <w:rFonts w:ascii="Arial" w:eastAsia="Arial" w:hAnsi="Arial" w:cs="Arial"/>
-              </w:rPr>
-              <w:t xml:space="preserve"> for all sessions conducted (</w:t>
-            </w:r>
-            <w:proofErr w:type="spellStart"/>
-            <w:r>
-              <w:rPr>
-                <w:rFonts w:ascii="Arial" w:eastAsia="Arial" w:hAnsi="Arial" w:cs="Arial"/>
-              </w:rPr>
-              <w:t>AccStayDay</w:t>
-            </w:r>
-            <w:proofErr w:type="spellEnd"/>
-            <w:r>
-              <w:rPr>
-                <w:rFonts w:ascii="Arial" w:eastAsia="Arial" w:hAnsi="Arial" w:cs="Arial"/>
-              </w:rPr>
-              <w:t xml:space="preserve">). </w:t>
+            <w:r>
+              <w:rPr>
+                <w:rFonts w:ascii="Arial" w:eastAsia="Arial" w:hAnsi="Arial" w:cs="Arial"/>
+              </w:rPr>
+              <w:t>AccStayDay is obtained with the following procedure. </w:t>
+            </w:r>
+          </w:p>
+          <w:p>
+            <w:pPr>
+              <w:spacing w:before="240" w:after="240"/>
+              <w:rPr>
+                <w:rFonts w:ascii="Arial" w:eastAsia="Arial" w:hAnsi="Arial" w:cs="Arial"/>
+              </w:rPr>
+            </w:pPr>
+            <w:r>
+              <w:rPr>
+                <w:rFonts w:ascii="Arial" w:eastAsia="Arial" w:hAnsi="Arial" w:cs="Arial"/>
+              </w:rPr>
+              <w:t>1) For each trial, calculate the percentage of stay target squares (D2 or D6) touched within the allotted time Treact (AccStayTrial). </w:t>
+            </w:r>
+          </w:p>
+          <w:p>
+            <w:pPr>
+              <w:spacing w:before="240" w:after="240"/>
+              <w:rPr>
+                <w:rFonts w:ascii="Arial" w:eastAsia="Arial" w:hAnsi="Arial" w:cs="Arial"/>
+              </w:rPr>
+            </w:pPr>
+            <w:r>
+              <w:rPr>
+                <w:rFonts w:ascii="Arial" w:eastAsia="Arial" w:hAnsi="Arial" w:cs="Arial"/>
+              </w:rPr>
+              <w:t>2) For each session, calculate the average of AccStayTrial for all trials in the session (AccStaySession). </w:t>
+            </w:r>
+          </w:p>
+          <w:p>
+            <w:pPr>
+              <w:spacing w:before="240" w:after="240"/>
+              <w:rPr>
+                <w:rFonts w:ascii="Arial" w:eastAsia="Arial" w:hAnsi="Arial" w:cs="Arial"/>
+              </w:rPr>
+            </w:pPr>
+            <w:r>
+              <w:rPr>
+                <w:rFonts w:ascii="Arial" w:eastAsia="Arial" w:hAnsi="Arial" w:cs="Arial"/>
+              </w:rPr>
+              <w:t xml:space="preserve">3) For each day, calculate the average of AccStaySession for all sessions conducted (AccStayDay). </w:t>
             </w:r>
           </w:p>
         </w:tc>
@@ -2876,7 +2018,6 @@
                 <w:rFonts w:ascii="Arial" w:eastAsia="Arial" w:hAnsi="Arial" w:cs="Arial"/>
               </w:rPr>
             </w:pPr>
-            <w:proofErr w:type="spellStart"/>
             <w:r>
               <w:rPr>
                 <w:rFonts w:ascii="Arial" w:eastAsia="Arial" w:hAnsi="Arial" w:cs="Arial"/>
@@ -2886,7 +2027,6 @@
               <w:lastRenderedPageBreak/>
               <w:t>AccChangeDay</w:t>
             </w:r>
-            <w:proofErr w:type="spellEnd"/>
           </w:p>
         </w:tc>
         <w:tc>
@@ -2925,35 +2065,7 @@
               <w:rPr>
                 <w:rFonts w:ascii="Arial" w:eastAsia="Arial" w:hAnsi="Arial" w:cs="Arial"/>
               </w:rPr>
-              <w:t>(</w:t>
-            </w:r>
-            <w:proofErr w:type="spellStart"/>
-            <w:r>
-              <w:rPr>
-                <w:rFonts w:ascii="Arial" w:eastAsia="Arial" w:hAnsi="Arial" w:cs="Arial"/>
-              </w:rPr>
-              <w:t>AccChangeDay</w:t>
-            </w:r>
-            <w:proofErr w:type="spellEnd"/>
-            <w:r>
-              <w:rPr>
-                <w:rFonts w:ascii="Arial" w:eastAsia="Arial" w:hAnsi="Arial" w:cs="Arial"/>
-              </w:rPr>
-              <w:t>), defined as the percentage of green change target squares (D2 or D6, collectively considered) touched within the allotted time (</w:t>
-            </w:r>
-            <w:proofErr w:type="spellStart"/>
-            <w:r>
-              <w:rPr>
-                <w:rFonts w:ascii="Arial" w:eastAsia="Arial" w:hAnsi="Arial" w:cs="Arial"/>
-              </w:rPr>
-              <w:t>Treact</w:t>
-            </w:r>
-            <w:proofErr w:type="spellEnd"/>
-            <w:r>
-              <w:rPr>
-                <w:rFonts w:ascii="Arial" w:eastAsia="Arial" w:hAnsi="Arial" w:cs="Arial"/>
-              </w:rPr>
-              <w:t xml:space="preserve">) </w:t>
+              <w:t xml:space="preserve">(AccChangeDay), defined as the percentage of green change target squares (D2 or D6, collectively considered) touched within the allotted time (Treact) </w:t>
             </w:r>
             <w:r>
               <w:rPr>
@@ -2991,145 +2103,53 @@
                 <w:rFonts w:ascii="Arial" w:eastAsia="Arial" w:hAnsi="Arial" w:cs="Arial"/>
               </w:rPr>
             </w:pPr>
-            <w:proofErr w:type="spellStart"/>
-            <w:r>
-              <w:rPr>
-                <w:rFonts w:ascii="Arial" w:eastAsia="Arial" w:hAnsi="Arial" w:cs="Arial"/>
-              </w:rPr>
-              <w:t>AccChangeDay</w:t>
-            </w:r>
-            <w:proofErr w:type="spellEnd"/>
-            <w:r>
-              <w:rPr>
-                <w:rFonts w:ascii="Arial" w:eastAsia="Arial" w:hAnsi="Arial" w:cs="Arial"/>
-              </w:rPr>
-              <w:t xml:space="preserve"> is obtained with the following procedure. </w:t>
-            </w:r>
-          </w:p>
-          <w:p>
-            <w:pPr>
-              <w:spacing w:before="240" w:after="240"/>
-              <w:rPr>
-                <w:rFonts w:ascii="Arial" w:eastAsia="Arial" w:hAnsi="Arial" w:cs="Arial"/>
-              </w:rPr>
-            </w:pPr>
-            <w:r>
-              <w:rPr>
-                <w:rFonts w:ascii="Arial" w:eastAsia="Arial" w:hAnsi="Arial" w:cs="Arial"/>
-              </w:rPr>
-              <w:t xml:space="preserve">1) For each trial, calculate the percentage of change target squares (D2 or D6) touched within the allotted time </w:t>
-            </w:r>
-            <w:proofErr w:type="spellStart"/>
-            <w:r>
-              <w:rPr>
-                <w:rFonts w:ascii="Arial" w:eastAsia="Arial" w:hAnsi="Arial" w:cs="Arial"/>
-              </w:rPr>
-              <w:t>Treact</w:t>
-            </w:r>
-            <w:proofErr w:type="spellEnd"/>
-            <w:r>
-              <w:rPr>
-                <w:rFonts w:ascii="Arial" w:eastAsia="Arial" w:hAnsi="Arial" w:cs="Arial"/>
-              </w:rPr>
-              <w:t xml:space="preserve"> (</w:t>
-            </w:r>
-            <w:proofErr w:type="spellStart"/>
-            <w:r>
-              <w:rPr>
-                <w:rFonts w:ascii="Arial" w:eastAsia="Arial" w:hAnsi="Arial" w:cs="Arial"/>
-              </w:rPr>
-              <w:t>AccChangeTrial</w:t>
-            </w:r>
-            <w:proofErr w:type="spellEnd"/>
-            <w:r>
-              <w:rPr>
-                <w:rFonts w:ascii="Arial" w:eastAsia="Arial" w:hAnsi="Arial" w:cs="Arial"/>
-              </w:rPr>
-              <w:t>). </w:t>
-            </w:r>
-          </w:p>
-          <w:p>
-            <w:pPr>
-              <w:spacing w:before="240" w:after="240"/>
-              <w:rPr>
-                <w:rFonts w:ascii="Arial" w:eastAsia="Arial" w:hAnsi="Arial" w:cs="Arial"/>
-              </w:rPr>
-            </w:pPr>
-            <w:r>
-              <w:rPr>
-                <w:rFonts w:ascii="Arial" w:eastAsia="Arial" w:hAnsi="Arial" w:cs="Arial"/>
-              </w:rPr>
-              <w:t xml:space="preserve">2) For each session, calculate the average of </w:t>
-            </w:r>
-            <w:proofErr w:type="spellStart"/>
-            <w:r>
-              <w:rPr>
-                <w:rFonts w:ascii="Arial" w:eastAsia="Arial" w:hAnsi="Arial" w:cs="Arial"/>
-              </w:rPr>
-              <w:t>AccChangeTrial</w:t>
-            </w:r>
-            <w:proofErr w:type="spellEnd"/>
-            <w:r>
-              <w:rPr>
-                <w:rFonts w:ascii="Arial" w:eastAsia="Arial" w:hAnsi="Arial" w:cs="Arial"/>
-              </w:rPr>
-              <w:t xml:space="preserve"> for all trials in the session (</w:t>
-            </w:r>
-            <w:proofErr w:type="spellStart"/>
-            <w:r>
-              <w:rPr>
-                <w:rFonts w:ascii="Arial" w:eastAsia="Arial" w:hAnsi="Arial" w:cs="Arial"/>
-              </w:rPr>
-              <w:t>AccChangeSession</w:t>
-            </w:r>
-            <w:proofErr w:type="spellEnd"/>
-            <w:r>
-              <w:rPr>
-                <w:rFonts w:ascii="Arial" w:eastAsia="Arial" w:hAnsi="Arial" w:cs="Arial"/>
-              </w:rPr>
-              <w:t>). </w:t>
-            </w:r>
-          </w:p>
-          <w:p>
-            <w:pPr>
-              <w:spacing w:before="240" w:after="240"/>
-              <w:rPr>
-                <w:rFonts w:ascii="Arial" w:eastAsia="Arial" w:hAnsi="Arial" w:cs="Arial"/>
-              </w:rPr>
-            </w:pPr>
-            <w:r>
-              <w:rPr>
-                <w:rFonts w:ascii="Arial" w:eastAsia="Arial" w:hAnsi="Arial" w:cs="Arial"/>
-              </w:rPr>
-              <w:t xml:space="preserve">3) For each day, calculate the average of </w:t>
-            </w:r>
-            <w:proofErr w:type="spellStart"/>
-            <w:r>
-              <w:rPr>
-                <w:rFonts w:ascii="Arial" w:eastAsia="Arial" w:hAnsi="Arial" w:cs="Arial"/>
-              </w:rPr>
-              <w:t>AccChangeSession</w:t>
-            </w:r>
-            <w:proofErr w:type="spellEnd"/>
-            <w:r>
-              <w:rPr>
-                <w:rFonts w:ascii="Arial" w:eastAsia="Arial" w:hAnsi="Arial" w:cs="Arial"/>
-              </w:rPr>
-              <w:t xml:space="preserve"> for all sessions conducted (</w:t>
-            </w:r>
-            <w:proofErr w:type="spellStart"/>
-            <w:r>
-              <w:rPr>
-                <w:rFonts w:ascii="Arial" w:eastAsia="Arial" w:hAnsi="Arial" w:cs="Arial"/>
-              </w:rPr>
-              <w:t>AccChangeDay</w:t>
-            </w:r>
-            <w:proofErr w:type="spellEnd"/>
-            <w:r>
-              <w:rPr>
-                <w:rFonts w:ascii="Arial" w:eastAsia="Arial" w:hAnsi="Arial" w:cs="Arial"/>
-              </w:rPr>
-              <w:t>).</w:t>
+            <w:r>
+              <w:rPr>
+                <w:rFonts w:ascii="Arial" w:eastAsia="Arial" w:hAnsi="Arial" w:cs="Arial"/>
+              </w:rPr>
+              <w:t>AccChangeDay is obtained with the following procedure. </w:t>
+            </w:r>
+          </w:p>
+          <w:p>
+            <w:pPr>
+              <w:spacing w:before="240" w:after="240"/>
+              <w:rPr>
+                <w:rFonts w:ascii="Arial" w:eastAsia="Arial" w:hAnsi="Arial" w:cs="Arial"/>
+              </w:rPr>
+            </w:pPr>
+            <w:r>
+              <w:rPr>
+                <w:rFonts w:ascii="Arial" w:eastAsia="Arial" w:hAnsi="Arial" w:cs="Arial"/>
+              </w:rPr>
+              <w:t>1) For each trial, calculate the percentage of change target squares (D2 or D6) touched within the allotted time Treact (AccChangeTrial). </w:t>
+            </w:r>
+          </w:p>
+          <w:p>
+            <w:pPr>
+              <w:spacing w:before="240" w:after="240"/>
+              <w:rPr>
+                <w:rFonts w:ascii="Arial" w:eastAsia="Arial" w:hAnsi="Arial" w:cs="Arial"/>
+              </w:rPr>
+            </w:pPr>
+            <w:r>
+              <w:rPr>
+                <w:rFonts w:ascii="Arial" w:eastAsia="Arial" w:hAnsi="Arial" w:cs="Arial"/>
+              </w:rPr>
+              <w:t>2) For each session, calculate the average of AccChangeTrial for all trials in the session (AccChangeSession). </w:t>
+            </w:r>
+          </w:p>
+          <w:p>
+            <w:pPr>
+              <w:spacing w:before="240" w:after="240"/>
+              <w:rPr>
+                <w:rFonts w:ascii="Arial" w:eastAsia="Arial" w:hAnsi="Arial" w:cs="Arial"/>
+              </w:rPr>
+            </w:pPr>
+            <w:r>
+              <w:rPr>
+                <w:rFonts w:ascii="Arial" w:eastAsia="Arial" w:hAnsi="Arial" w:cs="Arial"/>
+              </w:rPr>
+              <w:t>3) For each day, calculate the average of AccChangeSession for all sessions conducted (AccChangeDay).</w:t>
             </w:r>
           </w:p>
         </w:tc>
@@ -3159,7 +2179,6 @@
                 <w:rFonts w:ascii="Arial" w:eastAsia="Arial" w:hAnsi="Arial" w:cs="Arial"/>
               </w:rPr>
             </w:pPr>
-            <w:proofErr w:type="spellStart"/>
             <w:r>
               <w:rPr>
                 <w:rFonts w:ascii="Arial" w:eastAsia="Arial" w:hAnsi="Arial" w:cs="Arial"/>
@@ -3168,7 +2187,6 @@
               </w:rPr>
               <w:t>ReactTimeDay</w:t>
             </w:r>
-            <w:proofErr w:type="spellEnd"/>
           </w:p>
         </w:tc>
         <w:tc>
@@ -3207,35 +2225,7 @@
               <w:rPr>
                 <w:rFonts w:ascii="Arial" w:eastAsia="Arial" w:hAnsi="Arial" w:cs="Arial"/>
               </w:rPr>
-              <w:t xml:space="preserve"> (</w:t>
-            </w:r>
-            <w:proofErr w:type="spellStart"/>
-            <w:r>
-              <w:rPr>
-                <w:rFonts w:ascii="Arial" w:eastAsia="Arial" w:hAnsi="Arial" w:cs="Arial"/>
-              </w:rPr>
-              <w:t>ReactTimeDay</w:t>
-            </w:r>
-            <w:proofErr w:type="spellEnd"/>
-            <w:r>
-              <w:rPr>
-                <w:rFonts w:ascii="Arial" w:eastAsia="Arial" w:hAnsi="Arial" w:cs="Arial"/>
-              </w:rPr>
-              <w:t>), defined as the reaction time to touch the green target squares (D2 or D6, collectively considered) within the allotted time (</w:t>
-            </w:r>
-            <w:proofErr w:type="spellStart"/>
-            <w:r>
-              <w:rPr>
-                <w:rFonts w:ascii="Arial" w:eastAsia="Arial" w:hAnsi="Arial" w:cs="Arial"/>
-              </w:rPr>
-              <w:t>Treact</w:t>
-            </w:r>
-            <w:proofErr w:type="spellEnd"/>
-            <w:r>
-              <w:rPr>
-                <w:rFonts w:ascii="Arial" w:eastAsia="Arial" w:hAnsi="Arial" w:cs="Arial"/>
-              </w:rPr>
-              <w:t xml:space="preserve">) </w:t>
+              <w:t xml:space="preserve"> (ReactTimeDay), defined as the reaction time to touch the green target squares (D2 or D6, collectively considered) within the allotted time (Treact) </w:t>
             </w:r>
             <w:r>
               <w:rPr>
@@ -3259,61 +2249,25 @@
                 <w:rFonts w:ascii="Arial" w:eastAsia="Arial" w:hAnsi="Arial" w:cs="Arial"/>
               </w:rPr>
             </w:pPr>
-            <w:proofErr w:type="spellStart"/>
-            <w:r>
-              <w:rPr>
-                <w:rFonts w:ascii="Arial" w:eastAsia="Arial" w:hAnsi="Arial" w:cs="Arial"/>
-              </w:rPr>
-              <w:t>ReactTimeDay</w:t>
-            </w:r>
-            <w:proofErr w:type="spellEnd"/>
-            <w:r>
-              <w:rPr>
-                <w:rFonts w:ascii="Arial" w:eastAsia="Arial" w:hAnsi="Arial" w:cs="Arial"/>
-              </w:rPr>
-              <w:t xml:space="preserve"> is obtained with the following procedure.</w:t>
-            </w:r>
-          </w:p>
-          <w:p>
-            <w:pPr>
-              <w:spacing w:before="240" w:after="240"/>
-              <w:rPr>
-                <w:rFonts w:ascii="Arial" w:eastAsia="Arial" w:hAnsi="Arial" w:cs="Arial"/>
-              </w:rPr>
-            </w:pPr>
-            <w:r>
-              <w:rPr>
-                <w:rFonts w:ascii="Arial" w:eastAsia="Arial" w:hAnsi="Arial" w:cs="Arial"/>
-              </w:rPr>
-              <w:t xml:space="preserve">1) For each trial, calculate the reaction time to touch the green target squares (D2 or D6) within the allotted time </w:t>
-            </w:r>
-            <w:proofErr w:type="spellStart"/>
-            <w:r>
-              <w:rPr>
-                <w:rFonts w:ascii="Arial" w:eastAsia="Arial" w:hAnsi="Arial" w:cs="Arial"/>
-              </w:rPr>
-              <w:t>Treact</w:t>
-            </w:r>
-            <w:proofErr w:type="spellEnd"/>
-            <w:r>
-              <w:rPr>
-                <w:rFonts w:ascii="Arial" w:eastAsia="Arial" w:hAnsi="Arial" w:cs="Arial"/>
-              </w:rPr>
-              <w:t xml:space="preserve"> (</w:t>
-            </w:r>
-            <w:proofErr w:type="spellStart"/>
-            <w:r>
-              <w:rPr>
-                <w:rFonts w:ascii="Arial" w:eastAsia="Arial" w:hAnsi="Arial" w:cs="Arial"/>
-              </w:rPr>
-              <w:t>ReactTimeTrial</w:t>
-            </w:r>
-            <w:proofErr w:type="spellEnd"/>
-            <w:r>
-              <w:rPr>
-                <w:rFonts w:ascii="Arial" w:eastAsia="Arial" w:hAnsi="Arial" w:cs="Arial"/>
-              </w:rPr>
-              <w:t xml:space="preserve">) </w:t>
+            <w:r>
+              <w:rPr>
+                <w:rFonts w:ascii="Arial" w:eastAsia="Arial" w:hAnsi="Arial" w:cs="Arial"/>
+              </w:rPr>
+              <w:t>ReactTimeDay is obtained with the following procedure.</w:t>
+            </w:r>
+          </w:p>
+          <w:p>
+            <w:pPr>
+              <w:spacing w:before="240" w:after="240"/>
+              <w:rPr>
+                <w:rFonts w:ascii="Arial" w:eastAsia="Arial" w:hAnsi="Arial" w:cs="Arial"/>
+              </w:rPr>
+            </w:pPr>
+            <w:r>
+              <w:rPr>
+                <w:rFonts w:ascii="Arial" w:eastAsia="Arial" w:hAnsi="Arial" w:cs="Arial"/>
+              </w:rPr>
+              <w:t xml:space="preserve">1) For each trial, calculate the reaction time to touch the green target squares (D2 or D6) within the allotted time Treact (ReactTimeTrial) </w:t>
             </w:r>
             <w:r>
               <w:rPr>
@@ -3341,77 +2295,21 @@
               <w:rPr>
                 <w:rFonts w:ascii="Arial" w:eastAsia="Arial" w:hAnsi="Arial" w:cs="Arial"/>
               </w:rPr>
-              <w:t xml:space="preserve">2) For each session, calculate the average of </w:t>
-            </w:r>
-            <w:proofErr w:type="spellStart"/>
-            <w:r>
-              <w:rPr>
-                <w:rFonts w:ascii="Arial" w:eastAsia="Arial" w:hAnsi="Arial" w:cs="Arial"/>
-              </w:rPr>
-              <w:t>ReactTimeTrial</w:t>
-            </w:r>
-            <w:proofErr w:type="spellEnd"/>
-            <w:r>
-              <w:rPr>
-                <w:rFonts w:ascii="Arial" w:eastAsia="Arial" w:hAnsi="Arial" w:cs="Arial"/>
-              </w:rPr>
-              <w:t xml:space="preserve"> for all trials in the session (</w:t>
-            </w:r>
-            <w:proofErr w:type="spellStart"/>
-            <w:r>
-              <w:rPr>
-                <w:rFonts w:ascii="Arial" w:eastAsia="Arial" w:hAnsi="Arial" w:cs="Arial"/>
-              </w:rPr>
-              <w:t>ReactTimeSession</w:t>
-            </w:r>
-            <w:proofErr w:type="spellEnd"/>
-            <w:r>
-              <w:rPr>
-                <w:rFonts w:ascii="Arial" w:eastAsia="Arial" w:hAnsi="Arial" w:cs="Arial"/>
-              </w:rPr>
-              <w:t>). </w:t>
-            </w:r>
-          </w:p>
-          <w:p>
-            <w:pPr>
-              <w:spacing w:before="240" w:after="240"/>
-              <w:rPr>
-                <w:rFonts w:ascii="Arial" w:eastAsia="Arial" w:hAnsi="Arial" w:cs="Arial"/>
-              </w:rPr>
-            </w:pPr>
-            <w:r>
-              <w:rPr>
-                <w:rFonts w:ascii="Arial" w:eastAsia="Arial" w:hAnsi="Arial" w:cs="Arial"/>
-              </w:rPr>
-              <w:t xml:space="preserve">3) For each day, calculate the average of </w:t>
-            </w:r>
-            <w:proofErr w:type="spellStart"/>
-            <w:r>
-              <w:rPr>
-                <w:rFonts w:ascii="Arial" w:eastAsia="Arial" w:hAnsi="Arial" w:cs="Arial"/>
-              </w:rPr>
-              <w:t>ReactTimeSession</w:t>
-            </w:r>
-            <w:proofErr w:type="spellEnd"/>
-            <w:r>
-              <w:rPr>
-                <w:rFonts w:ascii="Arial" w:eastAsia="Arial" w:hAnsi="Arial" w:cs="Arial"/>
-              </w:rPr>
-              <w:t xml:space="preserve"> for all sessions conducted (</w:t>
-            </w:r>
-            <w:proofErr w:type="spellStart"/>
-            <w:r>
-              <w:rPr>
-                <w:rFonts w:ascii="Arial" w:eastAsia="Arial" w:hAnsi="Arial" w:cs="Arial"/>
-              </w:rPr>
-              <w:t>ReactTimeDay</w:t>
-            </w:r>
-            <w:proofErr w:type="spellEnd"/>
-            <w:r>
-              <w:rPr>
-                <w:rFonts w:ascii="Arial" w:eastAsia="Arial" w:hAnsi="Arial" w:cs="Arial"/>
-              </w:rPr>
-              <w:t>).</w:t>
+              <w:t>2) For each session, calculate the average of ReactTimeTrial for all trials in the session (ReactTimeSession). </w:t>
+            </w:r>
+          </w:p>
+          <w:p>
+            <w:pPr>
+              <w:spacing w:before="240" w:after="240"/>
+              <w:rPr>
+                <w:rFonts w:ascii="Arial" w:eastAsia="Arial" w:hAnsi="Arial" w:cs="Arial"/>
+              </w:rPr>
+            </w:pPr>
+            <w:r>
+              <w:rPr>
+                <w:rFonts w:ascii="Arial" w:eastAsia="Arial" w:hAnsi="Arial" w:cs="Arial"/>
+              </w:rPr>
+              <w:t>3) For each day, calculate the average of ReactTimeSession for all sessions conducted (ReactTimeDay).</w:t>
             </w:r>
           </w:p>
         </w:tc>
@@ -3441,7 +2339,6 @@
                 <w:rFonts w:ascii="Arial" w:eastAsia="Arial" w:hAnsi="Arial" w:cs="Arial"/>
               </w:rPr>
             </w:pPr>
-            <w:proofErr w:type="spellStart"/>
             <w:r>
               <w:rPr>
                 <w:rFonts w:ascii="Arial" w:eastAsia="Arial" w:hAnsi="Arial" w:cs="Arial"/>
@@ -3451,7 +2348,6 @@
               <w:lastRenderedPageBreak/>
               <w:t>ReactTimeCueDay</w:t>
             </w:r>
-            <w:proofErr w:type="spellEnd"/>
           </w:p>
         </w:tc>
         <w:tc>
@@ -3490,35 +2386,7 @@
               <w:rPr>
                 <w:rFonts w:ascii="Arial" w:eastAsia="Arial" w:hAnsi="Arial" w:cs="Arial"/>
               </w:rPr>
-              <w:t xml:space="preserve"> (</w:t>
-            </w:r>
-            <w:proofErr w:type="spellStart"/>
-            <w:r>
-              <w:rPr>
-                <w:rFonts w:ascii="Arial" w:eastAsia="Arial" w:hAnsi="Arial" w:cs="Arial"/>
-              </w:rPr>
-              <w:t>ReactTimeCueDay</w:t>
-            </w:r>
-            <w:proofErr w:type="spellEnd"/>
-            <w:r>
-              <w:rPr>
-                <w:rFonts w:ascii="Arial" w:eastAsia="Arial" w:hAnsi="Arial" w:cs="Arial"/>
-              </w:rPr>
-              <w:t>), defined as the reaction time to touch the green target squares (D2 or D6, collectively considered) within the allotted time (</w:t>
-            </w:r>
-            <w:proofErr w:type="spellStart"/>
-            <w:r>
-              <w:rPr>
-                <w:rFonts w:ascii="Arial" w:eastAsia="Arial" w:hAnsi="Arial" w:cs="Arial"/>
-              </w:rPr>
-              <w:t>Treact</w:t>
-            </w:r>
-            <w:proofErr w:type="spellEnd"/>
-            <w:r>
-              <w:rPr>
-                <w:rFonts w:ascii="Arial" w:eastAsia="Arial" w:hAnsi="Arial" w:cs="Arial"/>
-              </w:rPr>
-              <w:t xml:space="preserve">) </w:t>
+              <w:t xml:space="preserve"> (ReactTimeCueDay), defined as the reaction time to touch the green target squares (D2 or D6, collectively considered) within the allotted time (Treact) </w:t>
             </w:r>
             <w:r>
               <w:rPr>
@@ -3542,61 +2410,25 @@
                 <w:rFonts w:ascii="Arial" w:eastAsia="Arial" w:hAnsi="Arial" w:cs="Arial"/>
               </w:rPr>
             </w:pPr>
-            <w:proofErr w:type="spellStart"/>
-            <w:r>
-              <w:rPr>
-                <w:rFonts w:ascii="Arial" w:eastAsia="Arial" w:hAnsi="Arial" w:cs="Arial"/>
-              </w:rPr>
-              <w:t>ReactTimeDay</w:t>
-            </w:r>
-            <w:proofErr w:type="spellEnd"/>
-            <w:r>
-              <w:rPr>
-                <w:rFonts w:ascii="Arial" w:eastAsia="Arial" w:hAnsi="Arial" w:cs="Arial"/>
-              </w:rPr>
-              <w:t xml:space="preserve"> is obtained with the following procedure. </w:t>
-            </w:r>
-          </w:p>
-          <w:p>
-            <w:pPr>
-              <w:spacing w:before="240" w:after="240"/>
-              <w:rPr>
-                <w:rFonts w:ascii="Arial" w:eastAsia="Arial" w:hAnsi="Arial" w:cs="Arial"/>
-              </w:rPr>
-            </w:pPr>
-            <w:r>
-              <w:rPr>
-                <w:rFonts w:ascii="Arial" w:eastAsia="Arial" w:hAnsi="Arial" w:cs="Arial"/>
-              </w:rPr>
-              <w:t xml:space="preserve">1) For each trial, calculate the reaction time to touch the green target squares (D2 or D6) within the allotted time </w:t>
-            </w:r>
-            <w:proofErr w:type="spellStart"/>
-            <w:r>
-              <w:rPr>
-                <w:rFonts w:ascii="Arial" w:eastAsia="Arial" w:hAnsi="Arial" w:cs="Arial"/>
-              </w:rPr>
-              <w:t>Treact</w:t>
-            </w:r>
-            <w:proofErr w:type="spellEnd"/>
-            <w:r>
-              <w:rPr>
-                <w:rFonts w:ascii="Arial" w:eastAsia="Arial" w:hAnsi="Arial" w:cs="Arial"/>
-              </w:rPr>
-              <w:t xml:space="preserve"> (</w:t>
-            </w:r>
-            <w:proofErr w:type="spellStart"/>
-            <w:r>
-              <w:rPr>
-                <w:rFonts w:ascii="Arial" w:eastAsia="Arial" w:hAnsi="Arial" w:cs="Arial"/>
-              </w:rPr>
-              <w:t>ReactTimeCueTrial</w:t>
-            </w:r>
-            <w:proofErr w:type="spellEnd"/>
-            <w:r>
-              <w:rPr>
-                <w:rFonts w:ascii="Arial" w:eastAsia="Arial" w:hAnsi="Arial" w:cs="Arial"/>
-              </w:rPr>
-              <w:t xml:space="preserve">) </w:t>
+            <w:r>
+              <w:rPr>
+                <w:rFonts w:ascii="Arial" w:eastAsia="Arial" w:hAnsi="Arial" w:cs="Arial"/>
+              </w:rPr>
+              <w:t>ReactTimeDay is obtained with the following procedure. </w:t>
+            </w:r>
+          </w:p>
+          <w:p>
+            <w:pPr>
+              <w:spacing w:before="240" w:after="240"/>
+              <w:rPr>
+                <w:rFonts w:ascii="Arial" w:eastAsia="Arial" w:hAnsi="Arial" w:cs="Arial"/>
+              </w:rPr>
+            </w:pPr>
+            <w:r>
+              <w:rPr>
+                <w:rFonts w:ascii="Arial" w:eastAsia="Arial" w:hAnsi="Arial" w:cs="Arial"/>
+              </w:rPr>
+              <w:t xml:space="preserve">1) For each trial, calculate the reaction time to touch the green target squares (D2 or D6) within the allotted time Treact (ReactTimeCueTrial) </w:t>
             </w:r>
             <w:r>
               <w:rPr>
@@ -3624,77 +2456,21 @@
               <w:rPr>
                 <w:rFonts w:ascii="Arial" w:eastAsia="Arial" w:hAnsi="Arial" w:cs="Arial"/>
               </w:rPr>
-              <w:t xml:space="preserve">2) For each session, calculate the average of </w:t>
-            </w:r>
-            <w:proofErr w:type="spellStart"/>
-            <w:r>
-              <w:rPr>
-                <w:rFonts w:ascii="Arial" w:eastAsia="Arial" w:hAnsi="Arial" w:cs="Arial"/>
-              </w:rPr>
-              <w:t>ReactTimeTrial</w:t>
-            </w:r>
-            <w:proofErr w:type="spellEnd"/>
-            <w:r>
-              <w:rPr>
-                <w:rFonts w:ascii="Arial" w:eastAsia="Arial" w:hAnsi="Arial" w:cs="Arial"/>
-              </w:rPr>
-              <w:t xml:space="preserve"> for all trials in the session (</w:t>
-            </w:r>
-            <w:proofErr w:type="spellStart"/>
-            <w:r>
-              <w:rPr>
-                <w:rFonts w:ascii="Arial" w:eastAsia="Arial" w:hAnsi="Arial" w:cs="Arial"/>
-              </w:rPr>
-              <w:t>ReactTimeCueSession</w:t>
-            </w:r>
-            <w:proofErr w:type="spellEnd"/>
-            <w:r>
-              <w:rPr>
-                <w:rFonts w:ascii="Arial" w:eastAsia="Arial" w:hAnsi="Arial" w:cs="Arial"/>
-              </w:rPr>
-              <w:t>). </w:t>
-            </w:r>
-          </w:p>
-          <w:p>
-            <w:pPr>
-              <w:spacing w:before="240" w:after="240"/>
-              <w:rPr>
-                <w:rFonts w:ascii="Arial" w:eastAsia="Arial" w:hAnsi="Arial" w:cs="Arial"/>
-              </w:rPr>
-            </w:pPr>
-            <w:r>
-              <w:rPr>
-                <w:rFonts w:ascii="Arial" w:eastAsia="Arial" w:hAnsi="Arial" w:cs="Arial"/>
-              </w:rPr>
-              <w:t xml:space="preserve">3) For each day, calculate the average of </w:t>
-            </w:r>
-            <w:proofErr w:type="spellStart"/>
-            <w:r>
-              <w:rPr>
-                <w:rFonts w:ascii="Arial" w:eastAsia="Arial" w:hAnsi="Arial" w:cs="Arial"/>
-              </w:rPr>
-              <w:t>ReactTimeSession</w:t>
-            </w:r>
-            <w:proofErr w:type="spellEnd"/>
-            <w:r>
-              <w:rPr>
-                <w:rFonts w:ascii="Arial" w:eastAsia="Arial" w:hAnsi="Arial" w:cs="Arial"/>
-              </w:rPr>
-              <w:t xml:space="preserve"> for all sessions conducted (</w:t>
-            </w:r>
-            <w:proofErr w:type="spellStart"/>
-            <w:r>
-              <w:rPr>
-                <w:rFonts w:ascii="Arial" w:eastAsia="Arial" w:hAnsi="Arial" w:cs="Arial"/>
-              </w:rPr>
-              <w:t>ReactTimeCueDay</w:t>
-            </w:r>
-            <w:proofErr w:type="spellEnd"/>
-            <w:r>
-              <w:rPr>
-                <w:rFonts w:ascii="Arial" w:eastAsia="Arial" w:hAnsi="Arial" w:cs="Arial"/>
-              </w:rPr>
-              <w:t>).</w:t>
+              <w:t>2) For each session, calculate the average of ReactTimeTrial for all trials in the session (ReactTimeCueSession). </w:t>
+            </w:r>
+          </w:p>
+          <w:p>
+            <w:pPr>
+              <w:spacing w:before="240" w:after="240"/>
+              <w:rPr>
+                <w:rFonts w:ascii="Arial" w:eastAsia="Arial" w:hAnsi="Arial" w:cs="Arial"/>
+              </w:rPr>
+            </w:pPr>
+            <w:r>
+              <w:rPr>
+                <w:rFonts w:ascii="Arial" w:eastAsia="Arial" w:hAnsi="Arial" w:cs="Arial"/>
+              </w:rPr>
+              <w:t>3) For each day, calculate the average of ReactTimeSession for all sessions conducted (ReactTimeCueDay).</w:t>
             </w:r>
           </w:p>
         </w:tc>
@@ -3724,7 +2500,6 @@
                 <w:rFonts w:ascii="Arial" w:eastAsia="Arial" w:hAnsi="Arial" w:cs="Arial"/>
               </w:rPr>
             </w:pPr>
-            <w:proofErr w:type="spellStart"/>
             <w:r>
               <w:rPr>
                 <w:rFonts w:ascii="Arial" w:eastAsia="Arial" w:hAnsi="Arial" w:cs="Arial"/>
@@ -3733,7 +2508,6 @@
               </w:rPr>
               <w:t>ReactTimeStayDay</w:t>
             </w:r>
-            <w:proofErr w:type="spellEnd"/>
           </w:p>
         </w:tc>
         <w:tc>
@@ -3772,35 +2546,7 @@
               <w:rPr>
                 <w:rFonts w:ascii="Arial" w:eastAsia="Arial" w:hAnsi="Arial" w:cs="Arial"/>
               </w:rPr>
-              <w:t xml:space="preserve"> (</w:t>
-            </w:r>
-            <w:proofErr w:type="spellStart"/>
-            <w:r>
-              <w:rPr>
-                <w:rFonts w:ascii="Arial" w:eastAsia="Arial" w:hAnsi="Arial" w:cs="Arial"/>
-              </w:rPr>
-              <w:t>ReactTimeStayDay</w:t>
-            </w:r>
-            <w:proofErr w:type="spellEnd"/>
-            <w:r>
-              <w:rPr>
-                <w:rFonts w:ascii="Arial" w:eastAsia="Arial" w:hAnsi="Arial" w:cs="Arial"/>
-              </w:rPr>
-              <w:t>), defined as the reaction time to touch the green stay target squares (D2 or D6, collectively considered) within the allotted time (</w:t>
-            </w:r>
-            <w:proofErr w:type="spellStart"/>
-            <w:r>
-              <w:rPr>
-                <w:rFonts w:ascii="Arial" w:eastAsia="Arial" w:hAnsi="Arial" w:cs="Arial"/>
-              </w:rPr>
-              <w:t>Treact</w:t>
-            </w:r>
-            <w:proofErr w:type="spellEnd"/>
-            <w:r>
-              <w:rPr>
-                <w:rFonts w:ascii="Arial" w:eastAsia="Arial" w:hAnsi="Arial" w:cs="Arial"/>
-              </w:rPr>
-              <w:t xml:space="preserve">) </w:t>
+              <w:t xml:space="preserve"> (ReactTimeStayDay), defined as the reaction time to touch the green stay target squares (D2 or D6, collectively considered) within the allotted time (Treact) </w:t>
             </w:r>
             <w:r>
               <w:rPr>
@@ -3838,103 +2584,39 @@
                 <w:rFonts w:ascii="Arial" w:eastAsia="Arial" w:hAnsi="Arial" w:cs="Arial"/>
               </w:rPr>
             </w:pPr>
-            <w:proofErr w:type="spellStart"/>
-            <w:r>
-              <w:rPr>
-                <w:rFonts w:ascii="Arial" w:eastAsia="Arial" w:hAnsi="Arial" w:cs="Arial"/>
-              </w:rPr>
-              <w:t>ReactTimeStayDay</w:t>
-            </w:r>
-            <w:proofErr w:type="spellEnd"/>
-            <w:r>
-              <w:rPr>
-                <w:rFonts w:ascii="Arial" w:eastAsia="Arial" w:hAnsi="Arial" w:cs="Arial"/>
-              </w:rPr>
-              <w:t xml:space="preserve"> is obtained with the following procedure. </w:t>
-            </w:r>
-          </w:p>
-          <w:p>
-            <w:pPr>
-              <w:spacing w:before="240" w:after="240"/>
-              <w:rPr>
-                <w:rFonts w:ascii="Arial" w:eastAsia="Arial" w:hAnsi="Arial" w:cs="Arial"/>
-              </w:rPr>
-            </w:pPr>
-            <w:r>
-              <w:rPr>
-                <w:rFonts w:ascii="Arial" w:eastAsia="Arial" w:hAnsi="Arial" w:cs="Arial"/>
-              </w:rPr>
-              <w:t xml:space="preserve">1) For each trial, calculate the reaction time to touch the stay target squares (D2 or D6) within the allotted time </w:t>
-            </w:r>
-            <w:proofErr w:type="spellStart"/>
-            <w:r>
-              <w:rPr>
-                <w:rFonts w:ascii="Arial" w:eastAsia="Arial" w:hAnsi="Arial" w:cs="Arial"/>
-              </w:rPr>
-              <w:t>Treact</w:t>
-            </w:r>
-            <w:proofErr w:type="spellEnd"/>
-            <w:r>
-              <w:rPr>
-                <w:rFonts w:ascii="Arial" w:eastAsia="Arial" w:hAnsi="Arial" w:cs="Arial"/>
-              </w:rPr>
-              <w:t xml:space="preserve"> (</w:t>
-            </w:r>
-            <w:proofErr w:type="spellStart"/>
-            <w:r>
-              <w:rPr>
-                <w:rFonts w:ascii="Arial" w:eastAsia="Arial" w:hAnsi="Arial" w:cs="Arial"/>
-              </w:rPr>
-              <w:t>ReactTimeStayTrial</w:t>
-            </w:r>
-            <w:proofErr w:type="spellEnd"/>
-            <w:r>
-              <w:rPr>
-                <w:rFonts w:ascii="Arial" w:eastAsia="Arial" w:hAnsi="Arial" w:cs="Arial"/>
-              </w:rPr>
-              <w:t>). </w:t>
-            </w:r>
-          </w:p>
-          <w:p>
-            <w:pPr>
-              <w:spacing w:before="240" w:after="240"/>
-              <w:rPr>
-                <w:rFonts w:ascii="Arial" w:eastAsia="Arial" w:hAnsi="Arial" w:cs="Arial"/>
-              </w:rPr>
-            </w:pPr>
-            <w:r>
-              <w:rPr>
-                <w:rFonts w:ascii="Arial" w:eastAsia="Arial" w:hAnsi="Arial" w:cs="Arial"/>
-              </w:rPr>
-              <w:t xml:space="preserve">2) For each session, calculate the average of </w:t>
-            </w:r>
-            <w:proofErr w:type="spellStart"/>
-            <w:r>
-              <w:rPr>
-                <w:rFonts w:ascii="Arial" w:eastAsia="Arial" w:hAnsi="Arial" w:cs="Arial"/>
-              </w:rPr>
-              <w:t>ReactTimeStayTrial</w:t>
-            </w:r>
-            <w:proofErr w:type="spellEnd"/>
-            <w:r>
-              <w:rPr>
-                <w:rFonts w:ascii="Arial" w:eastAsia="Arial" w:hAnsi="Arial" w:cs="Arial"/>
-              </w:rPr>
-              <w:t xml:space="preserve"> for all trials in the session (</w:t>
-            </w:r>
-            <w:proofErr w:type="spellStart"/>
-            <w:r>
-              <w:rPr>
-                <w:rFonts w:ascii="Arial" w:eastAsia="Arial" w:hAnsi="Arial" w:cs="Arial"/>
-              </w:rPr>
-              <w:t>ReactTimeStaySession</w:t>
-            </w:r>
-            <w:proofErr w:type="spellEnd"/>
-            <w:r>
-              <w:rPr>
-                <w:rFonts w:ascii="Arial" w:eastAsia="Arial" w:hAnsi="Arial" w:cs="Arial"/>
-              </w:rPr>
-              <w:t>). </w:t>
+            <w:r>
+              <w:rPr>
+                <w:rFonts w:ascii="Arial" w:eastAsia="Arial" w:hAnsi="Arial" w:cs="Arial"/>
+              </w:rPr>
+              <w:t>ReactTimeStayDay is obtained with the following procedure. </w:t>
+            </w:r>
+          </w:p>
+          <w:p>
+            <w:pPr>
+              <w:spacing w:before="240" w:after="240"/>
+              <w:rPr>
+                <w:rFonts w:ascii="Arial" w:eastAsia="Arial" w:hAnsi="Arial" w:cs="Arial"/>
+              </w:rPr>
+            </w:pPr>
+            <w:r>
+              <w:rPr>
+                <w:rFonts w:ascii="Arial" w:eastAsia="Arial" w:hAnsi="Arial" w:cs="Arial"/>
+              </w:rPr>
+              <w:t>1) For each trial, calculate the reaction time to touch the stay target squares (D2 or D6) within the allotted time Treact (ReactTimeStayTrial). </w:t>
+            </w:r>
+          </w:p>
+          <w:p>
+            <w:pPr>
+              <w:spacing w:before="240" w:after="240"/>
+              <w:rPr>
+                <w:rFonts w:ascii="Arial" w:eastAsia="Arial" w:hAnsi="Arial" w:cs="Arial"/>
+              </w:rPr>
+            </w:pPr>
+            <w:r>
+              <w:rPr>
+                <w:rFonts w:ascii="Arial" w:eastAsia="Arial" w:hAnsi="Arial" w:cs="Arial"/>
+              </w:rPr>
+              <w:t>2) For each session, calculate the average of ReactTimeStayTrial for all trials in the session (ReactTimeStaySession). </w:t>
             </w:r>
           </w:p>
           <w:p>
@@ -3949,35 +2631,7 @@
                 <w:rFonts w:ascii="Arial" w:eastAsia="Arial" w:hAnsi="Arial" w:cs="Arial"/>
               </w:rPr>
               <w:lastRenderedPageBreak/>
-              <w:t xml:space="preserve">3) For each day, calculate the average of </w:t>
-            </w:r>
-            <w:proofErr w:type="spellStart"/>
-            <w:r>
-              <w:rPr>
-                <w:rFonts w:ascii="Arial" w:eastAsia="Arial" w:hAnsi="Arial" w:cs="Arial"/>
-              </w:rPr>
-              <w:t>ReactTimeStaySession</w:t>
-            </w:r>
-            <w:proofErr w:type="spellEnd"/>
-            <w:r>
-              <w:rPr>
-                <w:rFonts w:ascii="Arial" w:eastAsia="Arial" w:hAnsi="Arial" w:cs="Arial"/>
-              </w:rPr>
-              <w:t xml:space="preserve"> for all sessions conducted (</w:t>
-            </w:r>
-            <w:proofErr w:type="spellStart"/>
-            <w:r>
-              <w:rPr>
-                <w:rFonts w:ascii="Arial" w:eastAsia="Arial" w:hAnsi="Arial" w:cs="Arial"/>
-              </w:rPr>
-              <w:t>ReactTimeStayDay</w:t>
-            </w:r>
-            <w:proofErr w:type="spellEnd"/>
-            <w:r>
-              <w:rPr>
-                <w:rFonts w:ascii="Arial" w:eastAsia="Arial" w:hAnsi="Arial" w:cs="Arial"/>
-              </w:rPr>
-              <w:t>).</w:t>
+              <w:t>3) For each day, calculate the average of ReactTimeStaySession for all sessions conducted (ReactTimeStayDay).</w:t>
             </w:r>
           </w:p>
         </w:tc>
@@ -4007,7 +2661,6 @@
                 <w:rFonts w:ascii="Arial" w:eastAsia="Arial" w:hAnsi="Arial" w:cs="Arial"/>
               </w:rPr>
             </w:pPr>
-            <w:proofErr w:type="spellStart"/>
             <w:r>
               <w:rPr>
                 <w:rFonts w:ascii="Arial" w:eastAsia="Arial" w:hAnsi="Arial" w:cs="Arial"/>
@@ -4017,7 +2670,6 @@
               <w:lastRenderedPageBreak/>
               <w:t>ReactTimeChangeDay</w:t>
             </w:r>
-            <w:proofErr w:type="spellEnd"/>
           </w:p>
         </w:tc>
         <w:tc>
@@ -4056,35 +2708,7 @@
               <w:rPr>
                 <w:rFonts w:ascii="Arial" w:eastAsia="Arial" w:hAnsi="Arial" w:cs="Arial"/>
               </w:rPr>
-              <w:t xml:space="preserve"> (</w:t>
-            </w:r>
-            <w:proofErr w:type="spellStart"/>
-            <w:r>
-              <w:rPr>
-                <w:rFonts w:ascii="Arial" w:eastAsia="Arial" w:hAnsi="Arial" w:cs="Arial"/>
-              </w:rPr>
-              <w:t>ReactTimeChangeDay</w:t>
-            </w:r>
-            <w:proofErr w:type="spellEnd"/>
-            <w:r>
-              <w:rPr>
-                <w:rFonts w:ascii="Arial" w:eastAsia="Arial" w:hAnsi="Arial" w:cs="Arial"/>
-              </w:rPr>
-              <w:t>), defined as the reaction time to touch the green change target squares (D2 or D6, collectively considered) within the allotted time (</w:t>
-            </w:r>
-            <w:proofErr w:type="spellStart"/>
-            <w:r>
-              <w:rPr>
-                <w:rFonts w:ascii="Arial" w:eastAsia="Arial" w:hAnsi="Arial" w:cs="Arial"/>
-              </w:rPr>
-              <w:t>Treact</w:t>
-            </w:r>
-            <w:proofErr w:type="spellEnd"/>
-            <w:r>
-              <w:rPr>
-                <w:rFonts w:ascii="Arial" w:eastAsia="Arial" w:hAnsi="Arial" w:cs="Arial"/>
-              </w:rPr>
-              <w:t xml:space="preserve">) </w:t>
+              <w:t xml:space="preserve"> (ReactTimeChangeDay), defined as the reaction time to touch the green change target squares (D2 or D6, collectively considered) within the allotted time (Treact) </w:t>
             </w:r>
             <w:r>
               <w:rPr>
@@ -4122,145 +2746,53 @@
                 <w:rFonts w:ascii="Arial" w:eastAsia="Arial" w:hAnsi="Arial" w:cs="Arial"/>
               </w:rPr>
             </w:pPr>
-            <w:proofErr w:type="spellStart"/>
-            <w:r>
-              <w:rPr>
-                <w:rFonts w:ascii="Arial" w:eastAsia="Arial" w:hAnsi="Arial" w:cs="Arial"/>
-              </w:rPr>
-              <w:t>ReactTimeChangeDay</w:t>
-            </w:r>
-            <w:proofErr w:type="spellEnd"/>
-            <w:r>
-              <w:rPr>
-                <w:rFonts w:ascii="Arial" w:eastAsia="Arial" w:hAnsi="Arial" w:cs="Arial"/>
-              </w:rPr>
-              <w:t xml:space="preserve"> is obtained with the following procedure. </w:t>
-            </w:r>
-          </w:p>
-          <w:p>
-            <w:pPr>
-              <w:spacing w:before="240" w:after="240"/>
-              <w:rPr>
-                <w:rFonts w:ascii="Arial" w:eastAsia="Arial" w:hAnsi="Arial" w:cs="Arial"/>
-              </w:rPr>
-            </w:pPr>
-            <w:r>
-              <w:rPr>
-                <w:rFonts w:ascii="Arial" w:eastAsia="Arial" w:hAnsi="Arial" w:cs="Arial"/>
-              </w:rPr>
-              <w:t xml:space="preserve">1) For each trial, calculate the reaction time to touch the change target squares (D2 or D6) within the allotted time </w:t>
-            </w:r>
-            <w:proofErr w:type="spellStart"/>
-            <w:r>
-              <w:rPr>
-                <w:rFonts w:ascii="Arial" w:eastAsia="Arial" w:hAnsi="Arial" w:cs="Arial"/>
-              </w:rPr>
-              <w:t>Treact</w:t>
-            </w:r>
-            <w:proofErr w:type="spellEnd"/>
-            <w:r>
-              <w:rPr>
-                <w:rFonts w:ascii="Arial" w:eastAsia="Arial" w:hAnsi="Arial" w:cs="Arial"/>
-              </w:rPr>
-              <w:t xml:space="preserve"> (</w:t>
-            </w:r>
-            <w:proofErr w:type="spellStart"/>
-            <w:r>
-              <w:rPr>
-                <w:rFonts w:ascii="Arial" w:eastAsia="Arial" w:hAnsi="Arial" w:cs="Arial"/>
-              </w:rPr>
-              <w:t>ReactTimeChangeTrial</w:t>
-            </w:r>
-            <w:proofErr w:type="spellEnd"/>
-            <w:r>
-              <w:rPr>
-                <w:rFonts w:ascii="Arial" w:eastAsia="Arial" w:hAnsi="Arial" w:cs="Arial"/>
-              </w:rPr>
-              <w:t>). </w:t>
-            </w:r>
-          </w:p>
-          <w:p>
-            <w:pPr>
-              <w:spacing w:before="240" w:after="240"/>
-              <w:rPr>
-                <w:rFonts w:ascii="Arial" w:eastAsia="Arial" w:hAnsi="Arial" w:cs="Arial"/>
-              </w:rPr>
-            </w:pPr>
-            <w:r>
-              <w:rPr>
-                <w:rFonts w:ascii="Arial" w:eastAsia="Arial" w:hAnsi="Arial" w:cs="Arial"/>
-              </w:rPr>
-              <w:t xml:space="preserve">2) For each session, calculate the average of </w:t>
-            </w:r>
-            <w:proofErr w:type="spellStart"/>
-            <w:r>
-              <w:rPr>
-                <w:rFonts w:ascii="Arial" w:eastAsia="Arial" w:hAnsi="Arial" w:cs="Arial"/>
-              </w:rPr>
-              <w:t>ReactTimeChangeTrial</w:t>
-            </w:r>
-            <w:proofErr w:type="spellEnd"/>
-            <w:r>
-              <w:rPr>
-                <w:rFonts w:ascii="Arial" w:eastAsia="Arial" w:hAnsi="Arial" w:cs="Arial"/>
-              </w:rPr>
-              <w:t xml:space="preserve"> for all trials in the session (</w:t>
-            </w:r>
-            <w:proofErr w:type="spellStart"/>
-            <w:r>
-              <w:rPr>
-                <w:rFonts w:ascii="Arial" w:eastAsia="Arial" w:hAnsi="Arial" w:cs="Arial"/>
-              </w:rPr>
-              <w:t>ReactTimeChangeSession</w:t>
-            </w:r>
-            <w:proofErr w:type="spellEnd"/>
-            <w:r>
-              <w:rPr>
-                <w:rFonts w:ascii="Arial" w:eastAsia="Arial" w:hAnsi="Arial" w:cs="Arial"/>
-              </w:rPr>
-              <w:t>). </w:t>
-            </w:r>
-          </w:p>
-          <w:p>
-            <w:pPr>
-              <w:spacing w:before="240" w:after="240"/>
-              <w:rPr>
-                <w:rFonts w:ascii="Arial" w:eastAsia="Arial" w:hAnsi="Arial" w:cs="Arial"/>
-              </w:rPr>
-            </w:pPr>
-            <w:r>
-              <w:rPr>
-                <w:rFonts w:ascii="Arial" w:eastAsia="Arial" w:hAnsi="Arial" w:cs="Arial"/>
-              </w:rPr>
-              <w:t xml:space="preserve">3) For each day, calculate the average of </w:t>
-            </w:r>
-            <w:proofErr w:type="spellStart"/>
-            <w:r>
-              <w:rPr>
-                <w:rFonts w:ascii="Arial" w:eastAsia="Arial" w:hAnsi="Arial" w:cs="Arial"/>
-              </w:rPr>
-              <w:t>ReactTimeChangeSession</w:t>
-            </w:r>
-            <w:proofErr w:type="spellEnd"/>
-            <w:r>
-              <w:rPr>
-                <w:rFonts w:ascii="Arial" w:eastAsia="Arial" w:hAnsi="Arial" w:cs="Arial"/>
-              </w:rPr>
-              <w:t xml:space="preserve"> for all sessions conducted (</w:t>
-            </w:r>
-            <w:proofErr w:type="spellStart"/>
-            <w:r>
-              <w:rPr>
-                <w:rFonts w:ascii="Arial" w:eastAsia="Arial" w:hAnsi="Arial" w:cs="Arial"/>
-              </w:rPr>
-              <w:t>ReactTimeChangeDay</w:t>
-            </w:r>
-            <w:proofErr w:type="spellEnd"/>
-            <w:r>
-              <w:rPr>
-                <w:rFonts w:ascii="Arial" w:eastAsia="Arial" w:hAnsi="Arial" w:cs="Arial"/>
-              </w:rPr>
-              <w:t>).</w:t>
+            <w:r>
+              <w:rPr>
+                <w:rFonts w:ascii="Arial" w:eastAsia="Arial" w:hAnsi="Arial" w:cs="Arial"/>
+              </w:rPr>
+              <w:t>ReactTimeChangeDay is obtained with the following procedure. </w:t>
+            </w:r>
+          </w:p>
+          <w:p>
+            <w:pPr>
+              <w:spacing w:before="240" w:after="240"/>
+              <w:rPr>
+                <w:rFonts w:ascii="Arial" w:eastAsia="Arial" w:hAnsi="Arial" w:cs="Arial"/>
+              </w:rPr>
+            </w:pPr>
+            <w:r>
+              <w:rPr>
+                <w:rFonts w:ascii="Arial" w:eastAsia="Arial" w:hAnsi="Arial" w:cs="Arial"/>
+              </w:rPr>
+              <w:t>1) For each trial, calculate the reaction time to touch the change target squares (D2 or D6) within the allotted time Treact (ReactTimeChangeTrial). </w:t>
+            </w:r>
+          </w:p>
+          <w:p>
+            <w:pPr>
+              <w:spacing w:before="240" w:after="240"/>
+              <w:rPr>
+                <w:rFonts w:ascii="Arial" w:eastAsia="Arial" w:hAnsi="Arial" w:cs="Arial"/>
+              </w:rPr>
+            </w:pPr>
+            <w:r>
+              <w:rPr>
+                <w:rFonts w:ascii="Arial" w:eastAsia="Arial" w:hAnsi="Arial" w:cs="Arial"/>
+              </w:rPr>
+              <w:t>2) For each session, calculate the average of ReactTimeChangeTrial for all trials in the session (ReactTimeChangeSession). </w:t>
+            </w:r>
+          </w:p>
+          <w:p>
+            <w:pPr>
+              <w:spacing w:before="240" w:after="240"/>
+              <w:rPr>
+                <w:rFonts w:ascii="Arial" w:eastAsia="Arial" w:hAnsi="Arial" w:cs="Arial"/>
+              </w:rPr>
+            </w:pPr>
+            <w:r>
+              <w:rPr>
+                <w:rFonts w:ascii="Arial" w:eastAsia="Arial" w:hAnsi="Arial" w:cs="Arial"/>
+              </w:rPr>
+              <w:t>3) For each day, calculate the average of ReactTimeChangeSession for all sessions conducted (ReactTimeChangeDay).</w:t>
             </w:r>
           </w:p>
         </w:tc>
@@ -4490,8 +3022,6 @@
           <w:lang w:val="it-IT" w:eastAsia="it-IT"/>
         </w:rPr>
       </w:pPr>
-      <w:bookmarkStart w:id="0" w:name="_GoBack"/>
-      <w:bookmarkEnd w:id="0"/>
     </w:p>
     <w:tbl>
       <w:tblPr>
@@ -4596,7 +3126,6 @@
                 <w:lang w:val="it-IT" w:eastAsia="it-IT"/>
               </w:rPr>
             </w:pPr>
-            <w:proofErr w:type="spellStart"/>
             <w:r>
               <w:rPr>
                 <w:rFonts w:ascii="Arial" w:hAnsi="Arial" w:cs="Arial"/>
@@ -4606,7 +3135,6 @@
               </w:rPr>
               <w:t>AccValidDay</w:t>
             </w:r>
-            <w:proofErr w:type="spellEnd"/>
           </w:p>
         </w:tc>
         <w:tc>
@@ -4642,39 +3170,7 @@
                 <w:rFonts w:ascii="Arial" w:hAnsi="Arial" w:cs="Arial"/>
                 <w:lang w:eastAsia="it-IT"/>
               </w:rPr>
-              <w:t xml:space="preserve"> (</w:t>
-            </w:r>
-            <w:proofErr w:type="spellStart"/>
-            <w:r>
-              <w:rPr>
-                <w:rFonts w:ascii="Arial" w:hAnsi="Arial" w:cs="Arial"/>
-                <w:lang w:eastAsia="it-IT"/>
-              </w:rPr>
-              <w:t>AccValidDay</w:t>
-            </w:r>
-            <w:proofErr w:type="spellEnd"/>
-            <w:r>
-              <w:rPr>
-                <w:rFonts w:ascii="Arial" w:hAnsi="Arial" w:cs="Arial"/>
-                <w:lang w:eastAsia="it-IT"/>
-              </w:rPr>
-              <w:t>), defined as the percentage of green target squares (D2 or D6, collectively considered) touched within the allotted time (</w:t>
-            </w:r>
-            <w:proofErr w:type="spellStart"/>
-            <w:r>
-              <w:rPr>
-                <w:rFonts w:ascii="Arial" w:hAnsi="Arial" w:cs="Arial"/>
-                <w:lang w:eastAsia="it-IT"/>
-              </w:rPr>
-              <w:t>Treact</w:t>
-            </w:r>
-            <w:proofErr w:type="spellEnd"/>
-            <w:r>
-              <w:rPr>
-                <w:rFonts w:ascii="Arial" w:hAnsi="Arial" w:cs="Arial"/>
-                <w:lang w:eastAsia="it-IT"/>
-              </w:rPr>
-              <w:t>)</w:t>
+              <w:t xml:space="preserve"> (AccValidDay), defined as the percentage of green target squares (D2 or D6, collectively considered) touched within the allotted time (Treact)</w:t>
             </w:r>
             <w:r>
               <w:rPr>
@@ -4701,165 +3197,60 @@
                 <w:lang w:eastAsia="it-IT"/>
               </w:rPr>
             </w:pPr>
-            <w:proofErr w:type="spellStart"/>
-            <w:r>
-              <w:rPr>
-                <w:rFonts w:ascii="Arial" w:hAnsi="Arial" w:cs="Arial"/>
-                <w:lang w:eastAsia="it-IT"/>
-              </w:rPr>
-              <w:t>AccValidDay</w:t>
-            </w:r>
-            <w:proofErr w:type="spellEnd"/>
-            <w:r>
-              <w:rPr>
-                <w:rFonts w:ascii="Arial" w:hAnsi="Arial" w:cs="Arial"/>
-                <w:lang w:eastAsia="it-IT"/>
-              </w:rPr>
-              <w:t xml:space="preserve"> is obtained through the following procedure.</w:t>
-            </w:r>
-          </w:p>
-          <w:p>
-            <w:pPr>
-              <w:spacing w:before="100" w:beforeAutospacing="1" w:after="100" w:afterAutospacing="1"/>
-              <w:rPr>
-                <w:rFonts w:ascii="Arial" w:hAnsi="Arial" w:cs="Arial"/>
-                <w:lang w:eastAsia="it-IT"/>
-              </w:rPr>
-            </w:pPr>
-            <w:r>
-              <w:rPr>
-                <w:rFonts w:ascii="Arial" w:hAnsi="Arial" w:cs="Arial"/>
-                <w:lang w:eastAsia="it-IT"/>
-              </w:rPr>
-              <w:t xml:space="preserve">1) For each trial, calculate the percentage of target squares (D2 or D6, collectively considered) touched within the allotted time </w:t>
-            </w:r>
-            <w:proofErr w:type="spellStart"/>
-            <w:r>
-              <w:rPr>
-                <w:rFonts w:ascii="Arial" w:hAnsi="Arial" w:cs="Arial"/>
-                <w:lang w:eastAsia="it-IT"/>
-              </w:rPr>
-              <w:t>Treact</w:t>
-            </w:r>
-            <w:proofErr w:type="spellEnd"/>
-            <w:r>
-              <w:rPr>
-                <w:rFonts w:ascii="Arial" w:hAnsi="Arial" w:cs="Arial"/>
-                <w:lang w:eastAsia="it-IT"/>
-              </w:rPr>
-              <w:t xml:space="preserve"> preceded by cues on the same side (</w:t>
-            </w:r>
-            <w:proofErr w:type="spellStart"/>
-            <w:r>
-              <w:rPr>
-                <w:rFonts w:ascii="Arial" w:hAnsi="Arial" w:cs="Arial"/>
-                <w:lang w:eastAsia="it-IT"/>
-              </w:rPr>
-              <w:t>AccValidTrial</w:t>
-            </w:r>
-            <w:proofErr w:type="spellEnd"/>
-            <w:r>
-              <w:rPr>
-                <w:rFonts w:ascii="Arial" w:hAnsi="Arial" w:cs="Arial"/>
-                <w:lang w:eastAsia="it-IT"/>
-              </w:rPr>
-              <w:t>). </w:t>
-            </w:r>
-          </w:p>
-          <w:p>
-            <w:pPr>
-              <w:spacing w:before="100" w:beforeAutospacing="1" w:after="100" w:afterAutospacing="1"/>
-              <w:rPr>
-                <w:rFonts w:ascii="Arial" w:hAnsi="Arial" w:cs="Arial"/>
-                <w:lang w:eastAsia="it-IT"/>
-              </w:rPr>
-            </w:pPr>
-            <w:r>
-              <w:rPr>
-                <w:rFonts w:ascii="Arial" w:hAnsi="Arial" w:cs="Arial"/>
-                <w:lang w:eastAsia="it-IT"/>
-              </w:rPr>
-              <w:t xml:space="preserve">2) For each session, calculate the average of </w:t>
-            </w:r>
-            <w:proofErr w:type="spellStart"/>
-            <w:r>
-              <w:rPr>
-                <w:rFonts w:ascii="Arial" w:hAnsi="Arial" w:cs="Arial"/>
-                <w:lang w:eastAsia="it-IT"/>
-              </w:rPr>
-              <w:t>AccValidTrial</w:t>
-            </w:r>
-            <w:proofErr w:type="spellEnd"/>
-            <w:r>
-              <w:rPr>
-                <w:rFonts w:ascii="Arial" w:hAnsi="Arial" w:cs="Arial"/>
-                <w:lang w:eastAsia="it-IT"/>
-              </w:rPr>
-              <w:t xml:space="preserve"> for all trials scheduled in the session (</w:t>
-            </w:r>
-            <w:proofErr w:type="spellStart"/>
-            <w:r>
-              <w:rPr>
-                <w:rFonts w:ascii="Arial" w:hAnsi="Arial" w:cs="Arial"/>
-                <w:lang w:eastAsia="it-IT"/>
-              </w:rPr>
-              <w:t>AccValidSession</w:t>
-            </w:r>
-            <w:proofErr w:type="spellEnd"/>
-            <w:r>
-              <w:rPr>
-                <w:rFonts w:ascii="Arial" w:hAnsi="Arial" w:cs="Arial"/>
-                <w:lang w:eastAsia="it-IT"/>
-              </w:rPr>
-              <w:t>). </w:t>
-            </w:r>
-          </w:p>
-          <w:p>
-            <w:pPr>
-              <w:spacing w:before="100" w:beforeAutospacing="1" w:after="100" w:afterAutospacing="1"/>
-              <w:rPr>
-                <w:rFonts w:ascii="Arial" w:hAnsi="Arial" w:cs="Arial"/>
-                <w:lang w:eastAsia="it-IT"/>
-              </w:rPr>
-            </w:pPr>
-            <w:r>
-              <w:rPr>
-                <w:rFonts w:ascii="Arial" w:hAnsi="Arial" w:cs="Arial"/>
-                <w:lang w:eastAsia="it-IT"/>
-              </w:rPr>
-              <w:t xml:space="preserve">3) For each day, calculate the average of </w:t>
-            </w:r>
-            <w:proofErr w:type="spellStart"/>
-            <w:r>
-              <w:rPr>
-                <w:rFonts w:ascii="Arial" w:hAnsi="Arial" w:cs="Arial"/>
-                <w:lang w:eastAsia="it-IT"/>
-              </w:rPr>
-              <w:t>AccSession</w:t>
-            </w:r>
-            <w:proofErr w:type="spellEnd"/>
-            <w:r>
-              <w:rPr>
-                <w:rFonts w:ascii="Arial" w:hAnsi="Arial" w:cs="Arial"/>
-                <w:lang w:eastAsia="it-IT"/>
-              </w:rPr>
-              <w:t xml:space="preserve"> for all sessions conducted (</w:t>
-            </w:r>
-            <w:proofErr w:type="spellStart"/>
-            <w:r>
-              <w:rPr>
-                <w:rFonts w:ascii="Arial" w:hAnsi="Arial" w:cs="Arial"/>
-                <w:lang w:eastAsia="it-IT"/>
-              </w:rPr>
-              <w:t>AccValidDay</w:t>
-            </w:r>
-            <w:proofErr w:type="spellEnd"/>
-            <w:r>
-              <w:rPr>
-                <w:rFonts w:ascii="Arial" w:hAnsi="Arial" w:cs="Arial"/>
-                <w:lang w:eastAsia="it-IT"/>
-              </w:rPr>
-              <w:t>).</w:t>
+            <w:r>
+              <w:rPr>
+                <w:rFonts w:ascii="Arial" w:hAnsi="Arial" w:cs="Arial"/>
+                <w:lang w:eastAsia="it-IT"/>
+              </w:rPr>
+              <w:t>AccValidDay is obtained through the following procedure.</w:t>
+            </w:r>
+          </w:p>
+          <w:p>
+            <w:pPr>
+              <w:spacing w:before="100" w:beforeAutospacing="1" w:after="100" w:afterAutospacing="1"/>
+              <w:rPr>
+                <w:rFonts w:ascii="Arial" w:hAnsi="Arial" w:cs="Arial"/>
+                <w:lang w:eastAsia="it-IT"/>
+              </w:rPr>
+            </w:pPr>
+            <w:r>
+              <w:rPr>
+                <w:rFonts w:ascii="Arial" w:hAnsi="Arial" w:cs="Arial"/>
+                <w:lang w:eastAsia="it-IT"/>
+              </w:rPr>
+              <w:t>1) For each trial, calculate the percentage of target squares (D2 or D6, collectively considered) touched within the allotted time Treact preceded by cues on the same side (AccValidTrial). </w:t>
+            </w:r>
+          </w:p>
+          <w:p>
+            <w:pPr>
+              <w:spacing w:before="100" w:beforeAutospacing="1" w:after="100" w:afterAutospacing="1"/>
+              <w:rPr>
+                <w:rFonts w:ascii="Arial" w:hAnsi="Arial" w:cs="Arial"/>
+                <w:lang w:eastAsia="it-IT"/>
+              </w:rPr>
+            </w:pPr>
+            <w:r>
+              <w:rPr>
+                <w:rFonts w:ascii="Arial" w:hAnsi="Arial" w:cs="Arial"/>
+                <w:lang w:eastAsia="it-IT"/>
+              </w:rPr>
+              <w:t>2) For each session, calculate the average of AccValidTrial for all trials scheduled in the session (AccValidSession). </w:t>
+            </w:r>
+          </w:p>
+          <w:p>
+            <w:pPr>
+              <w:spacing w:before="100" w:beforeAutospacing="1" w:after="100" w:afterAutospacing="1"/>
+              <w:rPr>
+                <w:rFonts w:ascii="Arial" w:hAnsi="Arial" w:cs="Arial"/>
+                <w:lang w:eastAsia="it-IT"/>
+              </w:rPr>
+            </w:pPr>
+            <w:r>
+              <w:rPr>
+                <w:rFonts w:ascii="Arial" w:hAnsi="Arial" w:cs="Arial"/>
+                <w:lang w:eastAsia="it-IT"/>
+              </w:rPr>
+              <w:t>3) For each day, calculate the average of AccSession for all sessions conducted (AccValidDay).</w:t>
             </w:r>
           </w:p>
         </w:tc>
@@ -4884,7 +3275,6 @@
                 <w:lang w:val="it-IT" w:eastAsia="it-IT"/>
               </w:rPr>
             </w:pPr>
-            <w:proofErr w:type="spellStart"/>
             <w:r>
               <w:rPr>
                 <w:rFonts w:ascii="Arial" w:hAnsi="Arial" w:cs="Arial"/>
@@ -4894,7 +3284,6 @@
               </w:rPr>
               <w:t>AccInvalidDay</w:t>
             </w:r>
-            <w:proofErr w:type="spellEnd"/>
           </w:p>
         </w:tc>
         <w:tc>
@@ -4946,39 +3335,7 @@
                 <w:rFonts w:ascii="Arial" w:hAnsi="Arial" w:cs="Arial"/>
                 <w:lang w:eastAsia="it-IT"/>
               </w:rPr>
-              <w:t xml:space="preserve"> (</w:t>
-            </w:r>
-            <w:proofErr w:type="spellStart"/>
-            <w:r>
-              <w:rPr>
-                <w:rFonts w:ascii="Arial" w:hAnsi="Arial" w:cs="Arial"/>
-                <w:lang w:eastAsia="it-IT"/>
-              </w:rPr>
-              <w:t>AccInvalidDay</w:t>
-            </w:r>
-            <w:proofErr w:type="spellEnd"/>
-            <w:r>
-              <w:rPr>
-                <w:rFonts w:ascii="Arial" w:hAnsi="Arial" w:cs="Arial"/>
-                <w:lang w:eastAsia="it-IT"/>
-              </w:rPr>
-              <w:t>), defined as the percentage of green target squares (D2 or D6, collectively considered) touched within the allotted time (</w:t>
-            </w:r>
-            <w:proofErr w:type="spellStart"/>
-            <w:r>
-              <w:rPr>
-                <w:rFonts w:ascii="Arial" w:hAnsi="Arial" w:cs="Arial"/>
-                <w:lang w:eastAsia="it-IT"/>
-              </w:rPr>
-              <w:t>Treact</w:t>
-            </w:r>
-            <w:proofErr w:type="spellEnd"/>
-            <w:r>
-              <w:rPr>
-                <w:rFonts w:ascii="Arial" w:hAnsi="Arial" w:cs="Arial"/>
-                <w:lang w:eastAsia="it-IT"/>
-              </w:rPr>
-              <w:t>)</w:t>
+              <w:t xml:space="preserve"> (AccInvalidDay), defined as the percentage of green target squares (D2 or D6, collectively considered) touched within the allotted time (Treact)</w:t>
             </w:r>
             <w:r>
               <w:rPr>
@@ -5005,117 +3362,44 @@
                 <w:lang w:eastAsia="it-IT"/>
               </w:rPr>
             </w:pPr>
-            <w:proofErr w:type="spellStart"/>
-            <w:r>
-              <w:rPr>
-                <w:rFonts w:ascii="Arial" w:hAnsi="Arial" w:cs="Arial"/>
-                <w:lang w:eastAsia="it-IT"/>
-              </w:rPr>
-              <w:t>AccInvalidDay</w:t>
-            </w:r>
-            <w:proofErr w:type="spellEnd"/>
-            <w:r>
-              <w:rPr>
-                <w:rFonts w:ascii="Arial" w:hAnsi="Arial" w:cs="Arial"/>
-                <w:lang w:eastAsia="it-IT"/>
-              </w:rPr>
-              <w:t xml:space="preserve"> is obtained through the following procedure. </w:t>
-            </w:r>
-          </w:p>
-          <w:p>
-            <w:pPr>
-              <w:spacing w:before="100" w:beforeAutospacing="1" w:after="100" w:afterAutospacing="1"/>
-              <w:rPr>
-                <w:rFonts w:ascii="Arial" w:hAnsi="Arial" w:cs="Arial"/>
-                <w:lang w:eastAsia="it-IT"/>
-              </w:rPr>
-            </w:pPr>
-            <w:r>
-              <w:rPr>
-                <w:rFonts w:ascii="Arial" w:hAnsi="Arial" w:cs="Arial"/>
-                <w:lang w:eastAsia="it-IT"/>
-              </w:rPr>
-              <w:t xml:space="preserve">1) For each trial, calculate the percentage of target squares (D2 or D6, collectively considered) touched within the allotted time </w:t>
-            </w:r>
-            <w:proofErr w:type="spellStart"/>
-            <w:r>
-              <w:rPr>
-                <w:rFonts w:ascii="Arial" w:hAnsi="Arial" w:cs="Arial"/>
-                <w:lang w:eastAsia="it-IT"/>
-              </w:rPr>
-              <w:t>Treact</w:t>
-            </w:r>
-            <w:proofErr w:type="spellEnd"/>
-            <w:r>
-              <w:rPr>
-                <w:rFonts w:ascii="Arial" w:hAnsi="Arial" w:cs="Arial"/>
-                <w:lang w:eastAsia="it-IT"/>
-              </w:rPr>
-              <w:t xml:space="preserve"> preceded by cues on the opposite side (</w:t>
-            </w:r>
-            <w:proofErr w:type="spellStart"/>
-            <w:r>
-              <w:rPr>
-                <w:rFonts w:ascii="Arial" w:hAnsi="Arial" w:cs="Arial"/>
-                <w:lang w:eastAsia="it-IT"/>
-              </w:rPr>
-              <w:t>AccInvalidTrial</w:t>
-            </w:r>
-            <w:proofErr w:type="spellEnd"/>
-            <w:r>
-              <w:rPr>
-                <w:rFonts w:ascii="Arial" w:hAnsi="Arial" w:cs="Arial"/>
-                <w:lang w:eastAsia="it-IT"/>
-              </w:rPr>
-              <w:t>).  </w:t>
-            </w:r>
-          </w:p>
-          <w:p>
-            <w:pPr>
-              <w:spacing w:before="100" w:beforeAutospacing="1" w:after="100" w:afterAutospacing="1"/>
-              <w:rPr>
-                <w:rFonts w:ascii="Arial" w:hAnsi="Arial" w:cs="Arial"/>
-                <w:lang w:eastAsia="it-IT"/>
-              </w:rPr>
-            </w:pPr>
-            <w:r>
-              <w:rPr>
-                <w:rFonts w:ascii="Arial" w:hAnsi="Arial" w:cs="Arial"/>
-                <w:lang w:eastAsia="it-IT"/>
-              </w:rPr>
-              <w:t xml:space="preserve">2) For each session, calculate the average of </w:t>
-            </w:r>
-            <w:proofErr w:type="spellStart"/>
-            <w:r>
-              <w:rPr>
-                <w:rFonts w:ascii="Arial" w:hAnsi="Arial" w:cs="Arial"/>
-                <w:lang w:eastAsia="it-IT"/>
-              </w:rPr>
-              <w:t>AccTrial</w:t>
-            </w:r>
-            <w:proofErr w:type="spellEnd"/>
-            <w:r>
-              <w:rPr>
-                <w:rFonts w:ascii="Arial" w:hAnsi="Arial" w:cs="Arial"/>
-                <w:lang w:eastAsia="it-IT"/>
-              </w:rPr>
-              <w:t xml:space="preserve"> for all trials scheduled in the session (</w:t>
-            </w:r>
-            <w:proofErr w:type="spellStart"/>
-            <w:r>
-              <w:rPr>
-                <w:rFonts w:ascii="Arial" w:hAnsi="Arial" w:cs="Arial"/>
-                <w:lang w:eastAsia="it-IT"/>
-              </w:rPr>
-              <w:t>AccInvalidSession</w:t>
-            </w:r>
-            <w:proofErr w:type="spellEnd"/>
-            <w:r>
-              <w:rPr>
-                <w:rFonts w:ascii="Arial" w:hAnsi="Arial" w:cs="Arial"/>
-                <w:lang w:eastAsia="it-IT"/>
-              </w:rPr>
-              <w:t>). </w:t>
+            <w:r>
+              <w:rPr>
+                <w:rFonts w:ascii="Arial" w:hAnsi="Arial" w:cs="Arial"/>
+                <w:lang w:eastAsia="it-IT"/>
+              </w:rPr>
+              <w:t>AccInvalidDay is obtained through the following procedure. </w:t>
+            </w:r>
+          </w:p>
+          <w:p>
+            <w:pPr>
+              <w:spacing w:before="100" w:beforeAutospacing="1" w:after="100" w:afterAutospacing="1"/>
+              <w:rPr>
+                <w:rFonts w:ascii="Arial" w:hAnsi="Arial" w:cs="Arial"/>
+                <w:lang w:eastAsia="it-IT"/>
+              </w:rPr>
+            </w:pPr>
+            <w:r>
+              <w:rPr>
+                <w:rFonts w:ascii="Arial" w:hAnsi="Arial" w:cs="Arial"/>
+                <w:lang w:eastAsia="it-IT"/>
+              </w:rPr>
+              <w:t>1) For each trial, calculate the percentage of target squares (D2 or D6, collectively considered) touched within the allotted time Treact preceded by cues on the opposite side (AccInvalidTrial).  </w:t>
+            </w:r>
+          </w:p>
+          <w:p>
+            <w:pPr>
+              <w:spacing w:before="100" w:beforeAutospacing="1" w:after="100" w:afterAutospacing="1"/>
+              <w:rPr>
+                <w:rFonts w:ascii="Arial" w:hAnsi="Arial" w:cs="Arial"/>
+                <w:lang w:eastAsia="it-IT"/>
+              </w:rPr>
+            </w:pPr>
+            <w:r>
+              <w:rPr>
+                <w:rFonts w:ascii="Arial" w:hAnsi="Arial" w:cs="Arial"/>
+                <w:lang w:eastAsia="it-IT"/>
+              </w:rPr>
+              <w:t>2) For each session, calculate the average of AccTrial for all trials scheduled in the session (AccInvalidSession). </w:t>
             </w:r>
           </w:p>
           <w:p>
@@ -5132,39 +3416,7 @@
                 <w:lang w:eastAsia="it-IT"/>
               </w:rPr>
               <w:lastRenderedPageBreak/>
-              <w:t xml:space="preserve">3) For each day, calculate the average of </w:t>
-            </w:r>
-            <w:proofErr w:type="spellStart"/>
-            <w:r>
-              <w:rPr>
-                <w:rFonts w:ascii="Arial" w:hAnsi="Arial" w:cs="Arial"/>
-                <w:lang w:eastAsia="it-IT"/>
-              </w:rPr>
-              <w:t>AccSession</w:t>
-            </w:r>
-            <w:proofErr w:type="spellEnd"/>
-            <w:r>
-              <w:rPr>
-                <w:rFonts w:ascii="Arial" w:hAnsi="Arial" w:cs="Arial"/>
-                <w:lang w:eastAsia="it-IT"/>
-              </w:rPr>
-              <w:t xml:space="preserve"> for all sessions conducted (</w:t>
-            </w:r>
-            <w:proofErr w:type="spellStart"/>
-            <w:r>
-              <w:rPr>
-                <w:rFonts w:ascii="Arial" w:hAnsi="Arial" w:cs="Arial"/>
-                <w:lang w:eastAsia="it-IT"/>
-              </w:rPr>
-              <w:t>AccInvalidDay</w:t>
-            </w:r>
-            <w:proofErr w:type="spellEnd"/>
-            <w:r>
-              <w:rPr>
-                <w:rFonts w:ascii="Arial" w:hAnsi="Arial" w:cs="Arial"/>
-                <w:lang w:eastAsia="it-IT"/>
-              </w:rPr>
-              <w:t>).</w:t>
+              <w:t>3) For each day, calculate the average of AccSession for all sessions conducted (AccInvalidDay).</w:t>
             </w:r>
           </w:p>
         </w:tc>
@@ -5189,7 +3441,6 @@
                 <w:lang w:val="it-IT" w:eastAsia="it-IT"/>
               </w:rPr>
             </w:pPr>
-            <w:proofErr w:type="spellStart"/>
             <w:r>
               <w:rPr>
                 <w:rFonts w:ascii="Arial" w:hAnsi="Arial" w:cs="Arial"/>
@@ -5200,7 +3451,6 @@
               <w:lastRenderedPageBreak/>
               <w:t>ReactTimeValidDay</w:t>
             </w:r>
-            <w:proofErr w:type="spellEnd"/>
           </w:p>
         </w:tc>
         <w:tc>
@@ -5252,39 +3502,7 @@
                 <w:rFonts w:ascii="Arial" w:hAnsi="Arial" w:cs="Arial"/>
                 <w:lang w:eastAsia="it-IT"/>
               </w:rPr>
-              <w:t xml:space="preserve"> (</w:t>
-            </w:r>
-            <w:proofErr w:type="spellStart"/>
-            <w:r>
-              <w:rPr>
-                <w:rFonts w:ascii="Arial" w:hAnsi="Arial" w:cs="Arial"/>
-                <w:lang w:eastAsia="it-IT"/>
-              </w:rPr>
-              <w:t>ReactTimeValidDay</w:t>
-            </w:r>
-            <w:proofErr w:type="spellEnd"/>
-            <w:r>
-              <w:rPr>
-                <w:rFonts w:ascii="Arial" w:hAnsi="Arial" w:cs="Arial"/>
-                <w:lang w:eastAsia="it-IT"/>
-              </w:rPr>
-              <w:t>), defined as the reaction time to touch the green target squares (D2 or D6, collectively considered) within the allotted time (</w:t>
-            </w:r>
-            <w:proofErr w:type="spellStart"/>
-            <w:r>
-              <w:rPr>
-                <w:rFonts w:ascii="Arial" w:hAnsi="Arial" w:cs="Arial"/>
-                <w:lang w:eastAsia="it-IT"/>
-              </w:rPr>
-              <w:t>Treact</w:t>
-            </w:r>
-            <w:proofErr w:type="spellEnd"/>
-            <w:r>
-              <w:rPr>
-                <w:rFonts w:ascii="Arial" w:hAnsi="Arial" w:cs="Arial"/>
-                <w:lang w:eastAsia="it-IT"/>
-              </w:rPr>
-              <w:t>)</w:t>
+              <w:t xml:space="preserve"> (ReactTimeValidDay), defined as the reaction time to touch the green target squares (D2 or D6, collectively considered) within the allotted time (Treact)</w:t>
             </w:r>
             <w:r>
               <w:rPr>
@@ -5311,21 +3529,12 @@
                 <w:lang w:eastAsia="it-IT"/>
               </w:rPr>
             </w:pPr>
-            <w:proofErr w:type="spellStart"/>
-            <w:r>
-              <w:rPr>
-                <w:rFonts w:ascii="Arial" w:hAnsi="Arial" w:cs="Arial"/>
-                <w:lang w:eastAsia="it-IT"/>
-              </w:rPr>
-              <w:t>ReactTimeValidDay</w:t>
-            </w:r>
-            <w:proofErr w:type="spellEnd"/>
-            <w:r>
-              <w:rPr>
-                <w:rFonts w:ascii="Arial" w:hAnsi="Arial" w:cs="Arial"/>
-                <w:lang w:eastAsia="it-IT"/>
-              </w:rPr>
-              <w:t xml:space="preserve"> is obtained through the following procedure. </w:t>
+            <w:r>
+              <w:rPr>
+                <w:rFonts w:ascii="Arial" w:hAnsi="Arial" w:cs="Arial"/>
+                <w:lang w:eastAsia="it-IT"/>
+              </w:rPr>
+              <w:t>ReactTimeValidDay is obtained through the following procedure. </w:t>
             </w:r>
           </w:p>
           <w:p>
@@ -5398,7 +3607,6 @@
                 <w:lang w:val="it-IT" w:eastAsia="it-IT"/>
               </w:rPr>
             </w:pPr>
-            <w:proofErr w:type="spellStart"/>
             <w:r>
               <w:rPr>
                 <w:rFonts w:ascii="Arial" w:hAnsi="Arial" w:cs="Arial"/>
@@ -5408,7 +3616,6 @@
               </w:rPr>
               <w:t>ReactTimeInvalidDay</w:t>
             </w:r>
-            <w:proofErr w:type="spellEnd"/>
           </w:p>
         </w:tc>
         <w:tc>
@@ -5582,7 +3789,6 @@
                 <w:lang w:val="it-IT" w:eastAsia="it-IT"/>
               </w:rPr>
             </w:pPr>
-            <w:proofErr w:type="spellStart"/>
             <w:r>
               <w:rPr>
                 <w:rFonts w:ascii="Arial" w:hAnsi="Arial" w:cs="Arial"/>
@@ -5591,29 +3797,8 @@
                 <w:lang w:val="it-IT" w:eastAsia="it-IT"/>
               </w:rPr>
               <w:lastRenderedPageBreak/>
-              <w:t>Avg</w:t>
-            </w:r>
-            <w:proofErr w:type="spellEnd"/>
-            <w:r>
-              <w:rPr>
-                <w:rFonts w:ascii="Arial" w:hAnsi="Arial" w:cs="Arial"/>
-                <w:b/>
-                <w:bCs/>
-                <w:lang w:val="it-IT" w:eastAsia="it-IT"/>
-              </w:rPr>
-              <w:t xml:space="preserve"> 7 </w:t>
-            </w:r>
-            <w:proofErr w:type="spellStart"/>
-            <w:r>
-              <w:rPr>
-                <w:rFonts w:ascii="Arial" w:hAnsi="Arial" w:cs="Arial"/>
-                <w:b/>
-                <w:bCs/>
-                <w:lang w:val="it-IT" w:eastAsia="it-IT"/>
-              </w:rPr>
-              <w:t>days</w:t>
-            </w:r>
-            <w:proofErr w:type="spellEnd"/>
+              <w:t>Avg 7 days</w:t>
+            </w:r>
           </w:p>
         </w:tc>
         <w:tc>
@@ -5665,37 +3850,15 @@
                 <w:lang w:val="it-IT" w:eastAsia="it-IT"/>
               </w:rPr>
             </w:pPr>
-            <w:proofErr w:type="spellStart"/>
-            <w:r>
-              <w:rPr>
-                <w:rFonts w:ascii="Arial" w:hAnsi="Arial" w:cs="Arial"/>
-                <w:b/>
-                <w:bCs/>
-                <w:lang w:val="it-IT" w:eastAsia="it-IT"/>
-              </w:rPr>
-              <w:t>Avg</w:t>
-            </w:r>
-            <w:proofErr w:type="spellEnd"/>
-            <w:r>
-              <w:rPr>
-                <w:rFonts w:ascii="Arial" w:hAnsi="Arial" w:cs="Arial"/>
-                <w:b/>
-                <w:bCs/>
-                <w:lang w:val="it-IT" w:eastAsia="it-IT"/>
-              </w:rPr>
-              <w:t xml:space="preserve"> 30 </w:t>
-            </w:r>
-            <w:proofErr w:type="spellStart"/>
-            <w:r>
-              <w:rPr>
-                <w:rFonts w:ascii="Arial" w:hAnsi="Arial" w:cs="Arial"/>
-                <w:b/>
-                <w:bCs/>
-                <w:lang w:val="it-IT" w:eastAsia="it-IT"/>
-              </w:rPr>
-              <w:t>days</w:t>
-            </w:r>
-            <w:proofErr w:type="spellEnd"/>
+            <w:r>
+              <w:rPr>
+                <w:rFonts w:ascii="Arial" w:hAnsi="Arial" w:cs="Arial"/>
+                <w:b/>
+                <w:bCs/>
+                <w:lang w:val="it-IT" w:eastAsia="it-IT"/>
+              </w:rPr>
+              <w:t>Avg 30 days</w:t>
+            </w:r>
           </w:p>
         </w:tc>
         <w:tc>
@@ -5721,6 +3884,878 @@
               <w:rPr>
                 <w:rFonts w:ascii="Arial" w:hAnsi="Arial" w:cs="Arial"/>
                 <w:lang w:eastAsia="it-IT"/>
+              </w:rPr>
+              <w:t>Indicates the average trend of the value over the past 30 working days</w:t>
+            </w:r>
+          </w:p>
+        </w:tc>
+      </w:tr>
+    </w:tbl>
+    <w:p/>
+    <w:p/>
+    <w:p>
+      <w:pPr>
+        <w:jc w:val="center"/>
+        <w:rPr>
+          <w:lang w:val="it-IT" w:eastAsia="it-IT"/>
+        </w:rPr>
+      </w:pPr>
+    </w:p>
+    <w:p>
+      <w:pPr>
+        <w:jc w:val="center"/>
+        <w:rPr>
+          <w:rFonts w:ascii="Arial" w:hAnsi="Arial" w:cs="Arial"/>
+          <w:b/>
+          <w:bCs/>
+          <w:sz w:val="36"/>
+          <w:szCs w:val="36"/>
+        </w:rPr>
+      </w:pPr>
+      <w:bookmarkStart w:id="0" w:name="_GoBack"/>
+      <w:bookmarkEnd w:id="0"/>
+      <w:r>
+        <w:rPr>
+          <w:lang w:val="it-IT" w:eastAsia="it-IT"/>
+        </w:rPr>
+        <w:t> </w:t>
+      </w:r>
+      <w:r>
+        <w:rPr>
+          <w:rFonts w:ascii="Arial" w:hAnsi="Arial" w:cs="Arial"/>
+          <w:b/>
+          <w:bCs/>
+          <w:sz w:val="36"/>
+          <w:szCs w:val="36"/>
+        </w:rPr>
+        <w:t>TASK</w:t>
+      </w:r>
+      <w:r>
+        <w:rPr>
+          <w:rFonts w:ascii="Arial" w:hAnsi="Arial" w:cs="Arial"/>
+          <w:b/>
+          <w:bCs/>
+          <w:sz w:val="36"/>
+          <w:szCs w:val="36"/>
+        </w:rPr>
+        <w:t xml:space="preserve"> </w:t>
+      </w:r>
+      <w:r>
+        <w:rPr>
+          <w:rFonts w:ascii="Arial" w:hAnsi="Arial" w:cs="Arial"/>
+          <w:b/>
+          <w:bCs/>
+          <w:sz w:val="36"/>
+          <w:szCs w:val="36"/>
+        </w:rPr>
+        <w:t>6</w:t>
+      </w:r>
+    </w:p>
+    <w:p>
+      <w:pPr>
+        <w:spacing w:before="100" w:beforeAutospacing="1" w:after="100" w:afterAutospacing="1"/>
+        <w:rPr>
+          <w:lang w:val="it-IT" w:eastAsia="it-IT"/>
+        </w:rPr>
+      </w:pPr>
+    </w:p>
+    <w:tbl>
+      <w:tblPr>
+        <w:tblW w:w="5000" w:type="pct"/>
+        <w:tblBorders>
+          <w:top w:val="outset" w:sz="6" w:space="0" w:color="auto"/>
+          <w:left w:val="outset" w:sz="6" w:space="0" w:color="auto"/>
+          <w:bottom w:val="outset" w:sz="6" w:space="0" w:color="auto"/>
+          <w:right w:val="outset" w:sz="6" w:space="0" w:color="auto"/>
+        </w:tblBorders>
+        <w:tblCellMar>
+          <w:top w:w="200" w:type="dxa"/>
+          <w:left w:w="200" w:type="dxa"/>
+          <w:bottom w:w="200" w:type="dxa"/>
+          <w:right w:w="200" w:type="dxa"/>
+        </w:tblCellMar>
+        <w:tblLook w:val="04A0" w:firstRow="1" w:lastRow="0" w:firstColumn="1" w:lastColumn="0" w:noHBand="0" w:noVBand="1"/>
+      </w:tblPr>
+      <w:tblGrid>
+        <w:gridCol w:w="2682"/>
+        <w:gridCol w:w="11591"/>
+      </w:tblGrid>
+      <w:tr>
+        <w:tc>
+          <w:tcPr>
+            <w:tcW w:w="0" w:type="auto"/>
+            <w:tcBorders>
+              <w:top w:val="outset" w:sz="6" w:space="0" w:color="auto"/>
+              <w:left w:val="outset" w:sz="6" w:space="0" w:color="auto"/>
+              <w:bottom w:val="outset" w:sz="6" w:space="0" w:color="auto"/>
+              <w:right w:val="outset" w:sz="6" w:space="0" w:color="auto"/>
+            </w:tcBorders>
+            <w:hideMark/>
+          </w:tcPr>
+          <w:p>
+            <w:pPr>
+              <w:spacing w:before="100" w:beforeAutospacing="1" w:after="100" w:afterAutospacing="1"/>
+              <w:rPr>
+                <w:rFonts w:ascii="Arial" w:hAnsi="Arial" w:cs="Arial"/>
+                <w:lang w:val="it-IT" w:eastAsia="it-IT"/>
+              </w:rPr>
+            </w:pPr>
+            <w:r>
+              <w:rPr>
+                <w:rFonts w:ascii="Arial" w:hAnsi="Arial" w:cs="Arial"/>
+                <w:b/>
+                <w:bCs/>
+                <w:lang w:val="it-IT" w:eastAsia="it-IT"/>
+              </w:rPr>
+              <w:t>VALUE</w:t>
+            </w:r>
+          </w:p>
+        </w:tc>
+        <w:tc>
+          <w:tcPr>
+            <w:tcW w:w="0" w:type="auto"/>
+            <w:tcBorders>
+              <w:top w:val="outset" w:sz="6" w:space="0" w:color="auto"/>
+              <w:left w:val="outset" w:sz="6" w:space="0" w:color="auto"/>
+              <w:bottom w:val="outset" w:sz="6" w:space="0" w:color="auto"/>
+              <w:right w:val="outset" w:sz="6" w:space="0" w:color="auto"/>
+            </w:tcBorders>
+            <w:hideMark/>
+          </w:tcPr>
+          <w:p>
+            <w:pPr>
+              <w:spacing w:before="100" w:beforeAutospacing="1" w:after="100" w:afterAutospacing="1"/>
+              <w:rPr>
+                <w:rFonts w:ascii="Arial" w:hAnsi="Arial" w:cs="Arial"/>
+                <w:lang w:val="it-IT" w:eastAsia="it-IT"/>
+              </w:rPr>
+            </w:pPr>
+            <w:r>
+              <w:rPr>
+                <w:rFonts w:ascii="Arial" w:hAnsi="Arial" w:cs="Arial"/>
+                <w:b/>
+                <w:bCs/>
+                <w:lang w:val="it-IT" w:eastAsia="it-IT"/>
+              </w:rPr>
+              <w:t>DEFINITION</w:t>
+            </w:r>
+          </w:p>
+        </w:tc>
+      </w:tr>
+      <w:tr>
+        <w:tc>
+          <w:tcPr>
+            <w:tcW w:w="0" w:type="auto"/>
+            <w:tcBorders>
+              <w:top w:val="outset" w:sz="6" w:space="0" w:color="auto"/>
+              <w:left w:val="outset" w:sz="6" w:space="0" w:color="auto"/>
+              <w:bottom w:val="outset" w:sz="6" w:space="0" w:color="auto"/>
+              <w:right w:val="outset" w:sz="6" w:space="0" w:color="auto"/>
+            </w:tcBorders>
+            <w:hideMark/>
+          </w:tcPr>
+          <w:p>
+            <w:pPr>
+              <w:spacing w:before="100" w:beforeAutospacing="1" w:after="100" w:afterAutospacing="1"/>
+              <w:rPr>
+                <w:rFonts w:ascii="Arial" w:hAnsi="Arial" w:cs="Arial"/>
+                <w:lang w:val="it-IT" w:eastAsia="it-IT"/>
+              </w:rPr>
+            </w:pPr>
+            <w:r>
+              <w:rPr>
+                <w:rFonts w:ascii="Arial" w:hAnsi="Arial" w:cs="Arial"/>
+                <w:b/>
+                <w:bCs/>
+                <w:lang w:val="it-IT" w:eastAsia="it-IT"/>
+              </w:rPr>
+              <w:t>AccTmaxDay</w:t>
+            </w:r>
+          </w:p>
+        </w:tc>
+        <w:tc>
+          <w:tcPr>
+            <w:tcW w:w="0" w:type="auto"/>
+            <w:tcBorders>
+              <w:top w:val="outset" w:sz="6" w:space="0" w:color="auto"/>
+              <w:left w:val="outset" w:sz="6" w:space="0" w:color="auto"/>
+              <w:bottom w:val="outset" w:sz="6" w:space="0" w:color="auto"/>
+              <w:right w:val="outset" w:sz="6" w:space="0" w:color="auto"/>
+            </w:tcBorders>
+            <w:hideMark/>
+          </w:tcPr>
+          <w:p>
+            <w:pPr>
+              <w:spacing w:before="100" w:beforeAutospacing="1" w:after="100" w:afterAutospacing="1"/>
+              <w:rPr>
+                <w:rFonts w:ascii="Arial" w:hAnsi="Arial" w:cs="Arial"/>
+                <w:lang w:val="it-IT" w:eastAsia="it-IT"/>
+              </w:rPr>
+            </w:pPr>
+            <w:r>
+              <w:rPr>
+                <w:rFonts w:ascii="Arial" w:hAnsi="Arial" w:cs="Arial"/>
+                <w:b/>
+                <w:bCs/>
+                <w:lang w:val="it-IT" w:eastAsia="it-IT"/>
+              </w:rPr>
+              <w:t>Average daily accuracy for target squares preceded by "cue" squares on the same side with max pre-trigger time</w:t>
+            </w:r>
+            <w:r>
+              <w:rPr>
+                <w:rFonts w:ascii="Arial" w:hAnsi="Arial" w:cs="Arial"/>
+                <w:lang w:val="it-IT" w:eastAsia="it-IT"/>
+              </w:rPr>
+              <w:t xml:space="preserve"> (AccTmaxDay), defined as the percentage of green target squares (D2 or D6, collectively considered) touched within the allotted time (Treact)</w:t>
+            </w:r>
+            <w:r>
+              <w:rPr>
+                <w:rFonts w:ascii="Arial" w:hAnsi="Arial" w:cs="Arial"/>
+                <w:b/>
+                <w:bCs/>
+                <w:lang w:val="it-IT" w:eastAsia="it-IT"/>
+              </w:rPr>
+              <w:t xml:space="preserve"> preceded by "cue" squares on the same side with max pre-trigger time</w:t>
+            </w:r>
+            <w:r>
+              <w:rPr>
+                <w:rFonts w:ascii="Arial" w:hAnsi="Arial" w:cs="Arial"/>
+                <w:lang w:val="it-IT" w:eastAsia="it-IT"/>
+              </w:rPr>
+              <w:t>, on a working day.</w:t>
+            </w:r>
+          </w:p>
+          <w:p>
+            <w:pPr>
+              <w:spacing w:before="100" w:beforeAutospacing="1" w:after="100" w:afterAutospacing="1"/>
+              <w:rPr>
+                <w:rFonts w:ascii="Arial" w:hAnsi="Arial" w:cs="Arial"/>
+                <w:lang w:val="it-IT" w:eastAsia="it-IT"/>
+              </w:rPr>
+            </w:pPr>
+            <w:r>
+              <w:rPr>
+                <w:rFonts w:ascii="Arial" w:hAnsi="Arial" w:cs="Arial"/>
+                <w:lang w:val="it-IT" w:eastAsia="it-IT"/>
+              </w:rPr>
+              <w:t>AccTmaxDay is obtained through the following procedure.</w:t>
+            </w:r>
+          </w:p>
+          <w:p>
+            <w:pPr>
+              <w:spacing w:before="100" w:beforeAutospacing="1" w:after="100" w:afterAutospacing="1"/>
+              <w:rPr>
+                <w:rFonts w:ascii="Arial" w:hAnsi="Arial" w:cs="Arial"/>
+                <w:lang w:val="it-IT" w:eastAsia="it-IT"/>
+              </w:rPr>
+            </w:pPr>
+            <w:r>
+              <w:rPr>
+                <w:rFonts w:ascii="Arial" w:hAnsi="Arial" w:cs="Arial"/>
+                <w:lang w:val="it-IT" w:eastAsia="it-IT"/>
+              </w:rPr>
+              <w:t>1) For each trial, calculate the percentage of target squares (D2 or D6, collectively considered) touched within the allotted time Treact preceded by "cue" squares on the same side with max pre-trigger time (AccTmaxTrial). </w:t>
+            </w:r>
+          </w:p>
+          <w:p>
+            <w:pPr>
+              <w:spacing w:before="100" w:beforeAutospacing="1" w:after="100" w:afterAutospacing="1"/>
+              <w:rPr>
+                <w:rFonts w:ascii="Arial" w:hAnsi="Arial" w:cs="Arial"/>
+                <w:lang w:val="it-IT" w:eastAsia="it-IT"/>
+              </w:rPr>
+            </w:pPr>
+            <w:r>
+              <w:rPr>
+                <w:rFonts w:ascii="Arial" w:hAnsi="Arial" w:cs="Arial"/>
+                <w:lang w:val="it-IT" w:eastAsia="it-IT"/>
+              </w:rPr>
+              <w:t>2) For each session, calculate the average of AccTmaxTrial for all trials scheduled in the session (AccTmaxSession). </w:t>
+            </w:r>
+          </w:p>
+          <w:p>
+            <w:pPr>
+              <w:spacing w:before="100" w:beforeAutospacing="1" w:after="100" w:afterAutospacing="1"/>
+              <w:rPr>
+                <w:rFonts w:ascii="Arial" w:hAnsi="Arial" w:cs="Arial"/>
+                <w:lang w:val="it-IT" w:eastAsia="it-IT"/>
+              </w:rPr>
+            </w:pPr>
+            <w:r>
+              <w:rPr>
+                <w:rFonts w:ascii="Arial" w:hAnsi="Arial" w:cs="Arial"/>
+                <w:lang w:val="it-IT" w:eastAsia="it-IT"/>
+              </w:rPr>
+              <w:lastRenderedPageBreak/>
+              <w:t>3) For each day, calculate the average of AccTmaxSession for all sessions conducted (AccTmaxDay)</w:t>
+            </w:r>
+          </w:p>
+        </w:tc>
+      </w:tr>
+      <w:tr>
+        <w:tc>
+          <w:tcPr>
+            <w:tcW w:w="0" w:type="auto"/>
+            <w:tcBorders>
+              <w:top w:val="outset" w:sz="6" w:space="0" w:color="auto"/>
+              <w:left w:val="outset" w:sz="6" w:space="0" w:color="auto"/>
+              <w:bottom w:val="outset" w:sz="6" w:space="0" w:color="auto"/>
+              <w:right w:val="outset" w:sz="6" w:space="0" w:color="auto"/>
+            </w:tcBorders>
+            <w:hideMark/>
+          </w:tcPr>
+          <w:p>
+            <w:pPr>
+              <w:spacing w:before="100" w:beforeAutospacing="1" w:after="100" w:afterAutospacing="1"/>
+              <w:rPr>
+                <w:rFonts w:ascii="Arial" w:hAnsi="Arial" w:cs="Arial"/>
+                <w:lang w:val="it-IT" w:eastAsia="it-IT"/>
+              </w:rPr>
+            </w:pPr>
+            <w:r>
+              <w:rPr>
+                <w:rFonts w:ascii="Arial" w:hAnsi="Arial" w:cs="Arial"/>
+                <w:b/>
+                <w:bCs/>
+                <w:lang w:val="it-IT" w:eastAsia="it-IT"/>
+              </w:rPr>
+              <w:lastRenderedPageBreak/>
+              <w:t>AccTminDay</w:t>
+            </w:r>
+          </w:p>
+        </w:tc>
+        <w:tc>
+          <w:tcPr>
+            <w:tcW w:w="0" w:type="auto"/>
+            <w:tcBorders>
+              <w:top w:val="outset" w:sz="6" w:space="0" w:color="auto"/>
+              <w:left w:val="outset" w:sz="6" w:space="0" w:color="auto"/>
+              <w:bottom w:val="outset" w:sz="6" w:space="0" w:color="auto"/>
+              <w:right w:val="outset" w:sz="6" w:space="0" w:color="auto"/>
+            </w:tcBorders>
+            <w:hideMark/>
+          </w:tcPr>
+          <w:p>
+            <w:pPr>
+              <w:spacing w:before="100" w:beforeAutospacing="1" w:after="100" w:afterAutospacing="1"/>
+              <w:rPr>
+                <w:rFonts w:ascii="Arial" w:hAnsi="Arial" w:cs="Arial"/>
+                <w:lang w:val="it-IT" w:eastAsia="it-IT"/>
+              </w:rPr>
+            </w:pPr>
+            <w:r>
+              <w:rPr>
+                <w:rFonts w:ascii="Arial" w:hAnsi="Arial" w:cs="Arial"/>
+                <w:b/>
+                <w:bCs/>
+                <w:lang w:val="it-IT" w:eastAsia="it-IT"/>
+              </w:rPr>
+              <w:t>Average daily accuracy for target squares preceded by "cue" squares on the same side with min pre-trigger time</w:t>
+            </w:r>
+            <w:r>
+              <w:rPr>
+                <w:rFonts w:ascii="Arial" w:hAnsi="Arial" w:cs="Arial"/>
+                <w:lang w:val="it-IT" w:eastAsia="it-IT"/>
+              </w:rPr>
+              <w:t xml:space="preserve"> (AccTminDay), defined as the percentage of green target squares (D2 or D6, collectively considered) touched within the allotted time (Treact)</w:t>
+            </w:r>
+            <w:r>
+              <w:rPr>
+                <w:rFonts w:ascii="Arial" w:hAnsi="Arial" w:cs="Arial"/>
+                <w:b/>
+                <w:bCs/>
+                <w:lang w:val="it-IT" w:eastAsia="it-IT"/>
+              </w:rPr>
+              <w:t xml:space="preserve"> preceded by "cue" squares on the same side with min pre-trigger time</w:t>
+            </w:r>
+            <w:r>
+              <w:rPr>
+                <w:rFonts w:ascii="Arial" w:hAnsi="Arial" w:cs="Arial"/>
+                <w:lang w:val="it-IT" w:eastAsia="it-IT"/>
+              </w:rPr>
+              <w:t>, on a working day.</w:t>
+            </w:r>
+          </w:p>
+          <w:p>
+            <w:pPr>
+              <w:spacing w:before="100" w:beforeAutospacing="1" w:after="100" w:afterAutospacing="1"/>
+              <w:rPr>
+                <w:rFonts w:ascii="Arial" w:hAnsi="Arial" w:cs="Arial"/>
+                <w:lang w:val="it-IT" w:eastAsia="it-IT"/>
+              </w:rPr>
+            </w:pPr>
+            <w:r>
+              <w:rPr>
+                <w:rFonts w:ascii="Arial" w:hAnsi="Arial" w:cs="Arial"/>
+                <w:lang w:val="it-IT" w:eastAsia="it-IT"/>
+              </w:rPr>
+              <w:t>AccTminDay is obtained through the following procedure. </w:t>
+            </w:r>
+          </w:p>
+          <w:p>
+            <w:pPr>
+              <w:spacing w:before="100" w:beforeAutospacing="1" w:after="100" w:afterAutospacing="1"/>
+              <w:rPr>
+                <w:rFonts w:ascii="Arial" w:hAnsi="Arial" w:cs="Arial"/>
+                <w:lang w:val="it-IT" w:eastAsia="it-IT"/>
+              </w:rPr>
+            </w:pPr>
+            <w:r>
+              <w:rPr>
+                <w:rFonts w:ascii="Arial" w:hAnsi="Arial" w:cs="Arial"/>
+                <w:lang w:val="it-IT" w:eastAsia="it-IT"/>
+              </w:rPr>
+              <w:t>1) For each trial, calculate the percentage of target squares (D2 or D6, collectively considered) touched within the allotted time Treact preceded by "cue" squares on the same side with min pre-trigger time (AccTminTrial). </w:t>
+            </w:r>
+          </w:p>
+          <w:p>
+            <w:pPr>
+              <w:spacing w:before="100" w:beforeAutospacing="1" w:after="100" w:afterAutospacing="1"/>
+              <w:rPr>
+                <w:rFonts w:ascii="Arial" w:hAnsi="Arial" w:cs="Arial"/>
+                <w:lang w:val="it-IT" w:eastAsia="it-IT"/>
+              </w:rPr>
+            </w:pPr>
+            <w:r>
+              <w:rPr>
+                <w:rFonts w:ascii="Arial" w:hAnsi="Arial" w:cs="Arial"/>
+                <w:lang w:val="it-IT" w:eastAsia="it-IT"/>
+              </w:rPr>
+              <w:t>2) For each session, calculate the average of AccTminTrial for all trials scheduled in the session (AccTminSession). </w:t>
+            </w:r>
+          </w:p>
+          <w:p>
+            <w:pPr>
+              <w:spacing w:before="100" w:beforeAutospacing="1" w:after="100" w:afterAutospacing="1"/>
+              <w:rPr>
+                <w:rFonts w:ascii="Arial" w:hAnsi="Arial" w:cs="Arial"/>
+                <w:lang w:val="it-IT" w:eastAsia="it-IT"/>
+              </w:rPr>
+            </w:pPr>
+            <w:r>
+              <w:rPr>
+                <w:rFonts w:ascii="Arial" w:hAnsi="Arial" w:cs="Arial"/>
+                <w:lang w:val="it-IT" w:eastAsia="it-IT"/>
+              </w:rPr>
+              <w:t>3) For each day, calculate the average of AccTminSession for all sessions conducted (AccTminDay).</w:t>
+            </w:r>
+          </w:p>
+        </w:tc>
+      </w:tr>
+      <w:tr>
+        <w:tc>
+          <w:tcPr>
+            <w:tcW w:w="0" w:type="auto"/>
+            <w:tcBorders>
+              <w:top w:val="outset" w:sz="6" w:space="0" w:color="auto"/>
+              <w:left w:val="outset" w:sz="6" w:space="0" w:color="auto"/>
+              <w:bottom w:val="outset" w:sz="6" w:space="0" w:color="auto"/>
+              <w:right w:val="outset" w:sz="6" w:space="0" w:color="auto"/>
+            </w:tcBorders>
+            <w:hideMark/>
+          </w:tcPr>
+          <w:p>
+            <w:pPr>
+              <w:spacing w:before="100" w:beforeAutospacing="1" w:after="100" w:afterAutospacing="1"/>
+              <w:rPr>
+                <w:rFonts w:ascii="Arial" w:hAnsi="Arial" w:cs="Arial"/>
+                <w:lang w:val="it-IT" w:eastAsia="it-IT"/>
+              </w:rPr>
+            </w:pPr>
+            <w:r>
+              <w:rPr>
+                <w:rFonts w:ascii="Arial" w:hAnsi="Arial" w:cs="Arial"/>
+                <w:b/>
+                <w:bCs/>
+                <w:lang w:val="it-IT" w:eastAsia="it-IT"/>
+              </w:rPr>
+              <w:t>ReactTimeTmaxDay</w:t>
+            </w:r>
+          </w:p>
+        </w:tc>
+        <w:tc>
+          <w:tcPr>
+            <w:tcW w:w="0" w:type="auto"/>
+            <w:tcBorders>
+              <w:top w:val="outset" w:sz="6" w:space="0" w:color="auto"/>
+              <w:left w:val="outset" w:sz="6" w:space="0" w:color="auto"/>
+              <w:bottom w:val="outset" w:sz="6" w:space="0" w:color="auto"/>
+              <w:right w:val="outset" w:sz="6" w:space="0" w:color="auto"/>
+            </w:tcBorders>
+            <w:hideMark/>
+          </w:tcPr>
+          <w:p>
+            <w:pPr>
+              <w:spacing w:before="100" w:beforeAutospacing="1" w:after="100" w:afterAutospacing="1"/>
+              <w:rPr>
+                <w:rFonts w:ascii="Arial" w:hAnsi="Arial" w:cs="Arial"/>
+                <w:lang w:val="it-IT" w:eastAsia="it-IT"/>
+              </w:rPr>
+            </w:pPr>
+            <w:r>
+              <w:rPr>
+                <w:rFonts w:ascii="Arial" w:hAnsi="Arial" w:cs="Arial"/>
+                <w:b/>
+                <w:bCs/>
+                <w:lang w:val="it-IT" w:eastAsia="it-IT"/>
+              </w:rPr>
+              <w:t>Average daily reaction time for "cue" squares on the same side with max pre-trigger time</w:t>
+            </w:r>
+            <w:r>
+              <w:rPr>
+                <w:rFonts w:ascii="Arial" w:hAnsi="Arial" w:cs="Arial"/>
+                <w:lang w:val="it-IT" w:eastAsia="it-IT"/>
+              </w:rPr>
+              <w:t xml:space="preserve"> (ReactTimeTmaxDay), defined as the reaction time to touch the green target squares (D2 or D6, collectively considered) within the allotted time (Treact)</w:t>
+            </w:r>
+            <w:r>
+              <w:rPr>
+                <w:rFonts w:ascii="Arial" w:hAnsi="Arial" w:cs="Arial"/>
+                <w:b/>
+                <w:bCs/>
+                <w:lang w:val="it-IT" w:eastAsia="it-IT"/>
+              </w:rPr>
+              <w:t xml:space="preserve"> preceded by "cue" squares on the same side with max pre-trigger time</w:t>
+            </w:r>
+            <w:r>
+              <w:rPr>
+                <w:rFonts w:ascii="Arial" w:hAnsi="Arial" w:cs="Arial"/>
+                <w:lang w:val="it-IT" w:eastAsia="it-IT"/>
+              </w:rPr>
+              <w:t>, on a working day.</w:t>
+            </w:r>
+          </w:p>
+          <w:p>
+            <w:pPr>
+              <w:spacing w:before="100" w:beforeAutospacing="1" w:after="100" w:afterAutospacing="1"/>
+              <w:rPr>
+                <w:rFonts w:ascii="Arial" w:hAnsi="Arial" w:cs="Arial"/>
+                <w:lang w:val="it-IT" w:eastAsia="it-IT"/>
+              </w:rPr>
+            </w:pPr>
+            <w:r>
+              <w:rPr>
+                <w:rFonts w:ascii="Arial" w:hAnsi="Arial" w:cs="Arial"/>
+                <w:lang w:val="it-IT" w:eastAsia="it-IT"/>
+              </w:rPr>
+              <w:t>ReactTimeTmaxDay is obtained through the following procedure. </w:t>
+            </w:r>
+          </w:p>
+          <w:p>
+            <w:pPr>
+              <w:spacing w:before="100" w:beforeAutospacing="1" w:after="100" w:afterAutospacing="1"/>
+              <w:rPr>
+                <w:rFonts w:ascii="Arial" w:hAnsi="Arial" w:cs="Arial"/>
+                <w:lang w:val="it-IT" w:eastAsia="it-IT"/>
+              </w:rPr>
+            </w:pPr>
+            <w:r>
+              <w:rPr>
+                <w:rFonts w:ascii="Arial" w:hAnsi="Arial" w:cs="Arial"/>
+                <w:lang w:val="it-IT" w:eastAsia="it-IT"/>
+              </w:rPr>
+              <w:t>1) For each trial, calculate the reaction time to touch the green target squares (D2 or D6) within the allotted time Treact (ReactTimeTmaxTrial) preceded by "cue" squares on the same side with max pre-trigger time. </w:t>
+            </w:r>
+          </w:p>
+          <w:p>
+            <w:pPr>
+              <w:spacing w:before="100" w:beforeAutospacing="1" w:after="100" w:afterAutospacing="1"/>
+              <w:rPr>
+                <w:rFonts w:ascii="Arial" w:hAnsi="Arial" w:cs="Arial"/>
+                <w:lang w:val="it-IT" w:eastAsia="it-IT"/>
+              </w:rPr>
+            </w:pPr>
+            <w:r>
+              <w:rPr>
+                <w:rFonts w:ascii="Arial" w:hAnsi="Arial" w:cs="Arial"/>
+                <w:lang w:val="it-IT" w:eastAsia="it-IT"/>
+              </w:rPr>
+              <w:t>2) For each session, calculate the average of ReactTimeTmaxTrial for all trials scheduled in the session (ReactTimeTmaxSession). </w:t>
+            </w:r>
+          </w:p>
+          <w:p>
+            <w:pPr>
+              <w:spacing w:before="100" w:beforeAutospacing="1" w:after="100" w:afterAutospacing="1"/>
+              <w:rPr>
+                <w:rFonts w:ascii="Arial" w:hAnsi="Arial" w:cs="Arial"/>
+                <w:lang w:val="it-IT" w:eastAsia="it-IT"/>
+              </w:rPr>
+            </w:pPr>
+            <w:r>
+              <w:rPr>
+                <w:rFonts w:ascii="Arial" w:hAnsi="Arial" w:cs="Arial"/>
+                <w:lang w:val="it-IT" w:eastAsia="it-IT"/>
+              </w:rPr>
+              <w:lastRenderedPageBreak/>
+              <w:t>3) For each day, calculate the average of ReactTimeTmaxSession for all sessions conducted (ReactTimeTmaxDay).</w:t>
+            </w:r>
+          </w:p>
+        </w:tc>
+      </w:tr>
+      <w:tr>
+        <w:tc>
+          <w:tcPr>
+            <w:tcW w:w="0" w:type="auto"/>
+            <w:tcBorders>
+              <w:top w:val="outset" w:sz="6" w:space="0" w:color="auto"/>
+              <w:left w:val="outset" w:sz="6" w:space="0" w:color="auto"/>
+              <w:bottom w:val="outset" w:sz="6" w:space="0" w:color="auto"/>
+              <w:right w:val="outset" w:sz="6" w:space="0" w:color="auto"/>
+            </w:tcBorders>
+            <w:hideMark/>
+          </w:tcPr>
+          <w:p>
+            <w:pPr>
+              <w:spacing w:before="100" w:beforeAutospacing="1" w:after="100" w:afterAutospacing="1"/>
+              <w:rPr>
+                <w:rFonts w:ascii="Arial" w:hAnsi="Arial" w:cs="Arial"/>
+                <w:lang w:val="it-IT" w:eastAsia="it-IT"/>
+              </w:rPr>
+            </w:pPr>
+            <w:r>
+              <w:rPr>
+                <w:rFonts w:ascii="Arial" w:hAnsi="Arial" w:cs="Arial"/>
+                <w:b/>
+                <w:bCs/>
+                <w:lang w:val="it-IT" w:eastAsia="it-IT"/>
+              </w:rPr>
+              <w:lastRenderedPageBreak/>
+              <w:t>ReactTimeTminDay</w:t>
+            </w:r>
+          </w:p>
+        </w:tc>
+        <w:tc>
+          <w:tcPr>
+            <w:tcW w:w="0" w:type="auto"/>
+            <w:tcBorders>
+              <w:top w:val="outset" w:sz="6" w:space="0" w:color="auto"/>
+              <w:left w:val="outset" w:sz="6" w:space="0" w:color="auto"/>
+              <w:bottom w:val="outset" w:sz="6" w:space="0" w:color="auto"/>
+              <w:right w:val="outset" w:sz="6" w:space="0" w:color="auto"/>
+            </w:tcBorders>
+            <w:hideMark/>
+          </w:tcPr>
+          <w:p>
+            <w:pPr>
+              <w:spacing w:before="100" w:beforeAutospacing="1" w:after="100" w:afterAutospacing="1"/>
+              <w:rPr>
+                <w:rFonts w:ascii="Arial" w:hAnsi="Arial" w:cs="Arial"/>
+                <w:lang w:val="it-IT" w:eastAsia="it-IT"/>
+              </w:rPr>
+            </w:pPr>
+            <w:r>
+              <w:rPr>
+                <w:rFonts w:ascii="Arial" w:hAnsi="Arial" w:cs="Arial"/>
+                <w:b/>
+                <w:bCs/>
+                <w:lang w:val="it-IT" w:eastAsia="it-IT"/>
+              </w:rPr>
+              <w:t>Average daily reaction time for "cue" squares on the same side with min pre-trigger time</w:t>
+            </w:r>
+            <w:r>
+              <w:rPr>
+                <w:rFonts w:ascii="Arial" w:hAnsi="Arial" w:cs="Arial"/>
+                <w:lang w:val="it-IT" w:eastAsia="it-IT"/>
+              </w:rPr>
+              <w:t xml:space="preserve"> (ReactTimeTminDay), defined as the reaction time to touch the green target squares (D2 or D6, collectively considered) within the allotted time (Treact)</w:t>
+            </w:r>
+            <w:r>
+              <w:rPr>
+                <w:rFonts w:ascii="Arial" w:hAnsi="Arial" w:cs="Arial"/>
+                <w:b/>
+                <w:bCs/>
+                <w:lang w:val="it-IT" w:eastAsia="it-IT"/>
+              </w:rPr>
+              <w:t xml:space="preserve"> preceded by "cue" squares on the same side with min pre-trigger time</w:t>
+            </w:r>
+            <w:r>
+              <w:rPr>
+                <w:rFonts w:ascii="Arial" w:hAnsi="Arial" w:cs="Arial"/>
+                <w:lang w:val="it-IT" w:eastAsia="it-IT"/>
+              </w:rPr>
+              <w:t>, on a working day.</w:t>
+            </w:r>
+          </w:p>
+          <w:p>
+            <w:pPr>
+              <w:spacing w:before="100" w:beforeAutospacing="1" w:after="100" w:afterAutospacing="1"/>
+              <w:rPr>
+                <w:rFonts w:ascii="Arial" w:hAnsi="Arial" w:cs="Arial"/>
+                <w:lang w:val="it-IT" w:eastAsia="it-IT"/>
+              </w:rPr>
+            </w:pPr>
+            <w:r>
+              <w:rPr>
+                <w:rFonts w:ascii="Arial" w:hAnsi="Arial" w:cs="Arial"/>
+                <w:lang w:val="it-IT" w:eastAsia="it-IT"/>
+              </w:rPr>
+              <w:t>ReactTimeTminDay is obtained through the following procedure. </w:t>
+            </w:r>
+          </w:p>
+          <w:p>
+            <w:pPr>
+              <w:spacing w:before="100" w:beforeAutospacing="1" w:after="100" w:afterAutospacing="1"/>
+              <w:rPr>
+                <w:rFonts w:ascii="Arial" w:hAnsi="Arial" w:cs="Arial"/>
+                <w:lang w:val="it-IT" w:eastAsia="it-IT"/>
+              </w:rPr>
+            </w:pPr>
+            <w:r>
+              <w:rPr>
+                <w:rFonts w:ascii="Arial" w:hAnsi="Arial" w:cs="Arial"/>
+                <w:lang w:val="it-IT" w:eastAsia="it-IT"/>
+              </w:rPr>
+              <w:t>1) For each trial, calculate the reaction time to touch the green target squares (D2 or D6) within the allotted time Treact (ReactTimeTminTrial) preceded by "cue" squares on the same side with min pre-trigger time. </w:t>
+            </w:r>
+          </w:p>
+          <w:p>
+            <w:pPr>
+              <w:spacing w:before="100" w:beforeAutospacing="1" w:after="100" w:afterAutospacing="1"/>
+              <w:rPr>
+                <w:rFonts w:ascii="Arial" w:hAnsi="Arial" w:cs="Arial"/>
+                <w:lang w:val="it-IT" w:eastAsia="it-IT"/>
+              </w:rPr>
+            </w:pPr>
+            <w:r>
+              <w:rPr>
+                <w:rFonts w:ascii="Arial" w:hAnsi="Arial" w:cs="Arial"/>
+                <w:lang w:val="it-IT" w:eastAsia="it-IT"/>
+              </w:rPr>
+              <w:t>2) For each session, calculate the average of ReactTimeTminTrial for all trials scheduled in the session (ReactTimeTminSession). </w:t>
+            </w:r>
+          </w:p>
+          <w:p>
+            <w:pPr>
+              <w:spacing w:before="100" w:beforeAutospacing="1" w:after="100" w:afterAutospacing="1"/>
+              <w:rPr>
+                <w:rFonts w:ascii="Arial" w:hAnsi="Arial" w:cs="Arial"/>
+                <w:lang w:val="it-IT" w:eastAsia="it-IT"/>
+              </w:rPr>
+            </w:pPr>
+            <w:r>
+              <w:rPr>
+                <w:rFonts w:ascii="Arial" w:hAnsi="Arial" w:cs="Arial"/>
+                <w:lang w:val="it-IT" w:eastAsia="it-IT"/>
+              </w:rPr>
+              <w:t>3) For each day, calculate the average of ReactTimeTminSession for all sessions conducted (ReactTimeTminDay).</w:t>
+            </w:r>
+          </w:p>
+        </w:tc>
+      </w:tr>
+      <w:tr>
+        <w:tc>
+          <w:tcPr>
+            <w:tcW w:w="0" w:type="auto"/>
+            <w:tcBorders>
+              <w:top w:val="outset" w:sz="6" w:space="0" w:color="auto"/>
+              <w:left w:val="outset" w:sz="6" w:space="0" w:color="auto"/>
+              <w:bottom w:val="outset" w:sz="6" w:space="0" w:color="auto"/>
+              <w:right w:val="outset" w:sz="6" w:space="0" w:color="auto"/>
+            </w:tcBorders>
+            <w:hideMark/>
+          </w:tcPr>
+          <w:p>
+            <w:pPr>
+              <w:spacing w:before="100" w:beforeAutospacing="1" w:after="100" w:afterAutospacing="1"/>
+              <w:rPr>
+                <w:rFonts w:ascii="Arial" w:hAnsi="Arial" w:cs="Arial"/>
+                <w:lang w:val="it-IT" w:eastAsia="it-IT"/>
+              </w:rPr>
+            </w:pPr>
+            <w:r>
+              <w:rPr>
+                <w:rFonts w:ascii="Arial" w:hAnsi="Arial" w:cs="Arial"/>
+                <w:b/>
+                <w:bCs/>
+                <w:lang w:val="it-IT" w:eastAsia="it-IT"/>
+              </w:rPr>
+              <w:t>Avg 7 days</w:t>
+            </w:r>
+          </w:p>
+        </w:tc>
+        <w:tc>
+          <w:tcPr>
+            <w:tcW w:w="0" w:type="auto"/>
+            <w:tcBorders>
+              <w:top w:val="outset" w:sz="6" w:space="0" w:color="auto"/>
+              <w:left w:val="outset" w:sz="6" w:space="0" w:color="auto"/>
+              <w:bottom w:val="outset" w:sz="6" w:space="0" w:color="auto"/>
+              <w:right w:val="outset" w:sz="6" w:space="0" w:color="auto"/>
+            </w:tcBorders>
+            <w:hideMark/>
+          </w:tcPr>
+          <w:p>
+            <w:pPr>
+              <w:spacing w:before="100" w:beforeAutospacing="1" w:after="100" w:afterAutospacing="1"/>
+              <w:rPr>
+                <w:rFonts w:ascii="Arial" w:hAnsi="Arial" w:cs="Arial"/>
+                <w:lang w:val="it-IT" w:eastAsia="it-IT"/>
+              </w:rPr>
+            </w:pPr>
+            <w:r>
+              <w:rPr>
+                <w:rFonts w:ascii="Arial" w:hAnsi="Arial" w:cs="Arial"/>
+                <w:lang w:val="it-IT" w:eastAsia="it-IT"/>
+              </w:rPr>
+              <w:t>Indicates the average trend of the value over the past 7 working days</w:t>
+            </w:r>
+          </w:p>
+        </w:tc>
+      </w:tr>
+      <w:tr>
+        <w:tc>
+          <w:tcPr>
+            <w:tcW w:w="0" w:type="auto"/>
+            <w:tcBorders>
+              <w:top w:val="outset" w:sz="6" w:space="0" w:color="auto"/>
+              <w:left w:val="outset" w:sz="6" w:space="0" w:color="auto"/>
+              <w:bottom w:val="outset" w:sz="6" w:space="0" w:color="auto"/>
+              <w:right w:val="outset" w:sz="6" w:space="0" w:color="auto"/>
+            </w:tcBorders>
+            <w:hideMark/>
+          </w:tcPr>
+          <w:p>
+            <w:pPr>
+              <w:spacing w:before="100" w:beforeAutospacing="1" w:after="100" w:afterAutospacing="1"/>
+              <w:rPr>
+                <w:rFonts w:ascii="Arial" w:hAnsi="Arial" w:cs="Arial"/>
+                <w:lang w:val="it-IT" w:eastAsia="it-IT"/>
+              </w:rPr>
+            </w:pPr>
+            <w:r>
+              <w:rPr>
+                <w:rFonts w:ascii="Arial" w:hAnsi="Arial" w:cs="Arial"/>
+                <w:b/>
+                <w:bCs/>
+                <w:lang w:val="it-IT" w:eastAsia="it-IT"/>
+              </w:rPr>
+              <w:t>Avg 30 days</w:t>
+            </w:r>
+          </w:p>
+        </w:tc>
+        <w:tc>
+          <w:tcPr>
+            <w:tcW w:w="0" w:type="auto"/>
+            <w:tcBorders>
+              <w:top w:val="outset" w:sz="6" w:space="0" w:color="auto"/>
+              <w:left w:val="outset" w:sz="6" w:space="0" w:color="auto"/>
+              <w:bottom w:val="outset" w:sz="6" w:space="0" w:color="auto"/>
+              <w:right w:val="outset" w:sz="6" w:space="0" w:color="auto"/>
+            </w:tcBorders>
+            <w:hideMark/>
+          </w:tcPr>
+          <w:p>
+            <w:pPr>
+              <w:spacing w:before="100" w:beforeAutospacing="1" w:after="100" w:afterAutospacing="1"/>
+              <w:rPr>
+                <w:rFonts w:ascii="Arial" w:hAnsi="Arial" w:cs="Arial"/>
+                <w:lang w:val="it-IT" w:eastAsia="it-IT"/>
+              </w:rPr>
+            </w:pPr>
+            <w:r>
+              <w:rPr>
+                <w:rFonts w:ascii="Arial" w:hAnsi="Arial" w:cs="Arial"/>
+                <w:lang w:val="it-IT" w:eastAsia="it-IT"/>
               </w:rPr>
               <w:t>Indicates the average trend of the value over the past 30 working days</w:t>
             </w:r>

</xml_diff>

<commit_message>
Added local libs and updated definitions
</commit_message>
<xml_diff>
--- a/docs/graphs values definitions/Operator mode (EN).docx
+++ b/docs/graphs values definitions/Operator mode (EN).docx
@@ -3004,23 +3004,14 @@
     <w:p>
       <w:pPr>
         <w:jc w:val="center"/>
-        <w:rPr>
-          <w:lang w:val="it-IT" w:eastAsia="it-IT"/>
-        </w:rPr>
       </w:pPr>
       <w:r>
-        <w:rPr>
-          <w:lang w:val="it-IT" w:eastAsia="it-IT"/>
-        </w:rPr>
         <w:t> </w:t>
       </w:r>
     </w:p>
     <w:p>
       <w:pPr>
         <w:jc w:val="center"/>
-        <w:rPr>
-          <w:lang w:val="it-IT" w:eastAsia="it-IT"/>
-        </w:rPr>
       </w:pPr>
     </w:p>
     <w:tbl>
@@ -3061,15 +3052,13 @@
               <w:spacing w:before="100" w:beforeAutospacing="1" w:after="100" w:afterAutospacing="1"/>
               <w:rPr>
                 <w:rFonts w:ascii="Arial" w:hAnsi="Arial" w:cs="Arial"/>
-                <w:lang w:val="it-IT" w:eastAsia="it-IT"/>
-              </w:rPr>
-            </w:pPr>
-            <w:r>
-              <w:rPr>
-                <w:rFonts w:ascii="Arial" w:hAnsi="Arial" w:cs="Arial"/>
-                <w:b/>
-                <w:bCs/>
-                <w:lang w:val="it-IT" w:eastAsia="it-IT"/>
+              </w:rPr>
+            </w:pPr>
+            <w:r>
+              <w:rPr>
+                <w:rFonts w:ascii="Arial" w:hAnsi="Arial" w:cs="Arial"/>
+                <w:b/>
+                <w:bCs/>
               </w:rPr>
               <w:t>VALUE</w:t>
             </w:r>
@@ -3091,15 +3080,13 @@
               <w:spacing w:before="100" w:beforeAutospacing="1" w:after="100" w:afterAutospacing="1"/>
               <w:rPr>
                 <w:rFonts w:ascii="Arial" w:hAnsi="Arial" w:cs="Arial"/>
-                <w:lang w:val="it-IT" w:eastAsia="it-IT"/>
-              </w:rPr>
-            </w:pPr>
-            <w:r>
-              <w:rPr>
-                <w:rFonts w:ascii="Arial" w:hAnsi="Arial" w:cs="Arial"/>
-                <w:b/>
-                <w:bCs/>
-                <w:lang w:val="it-IT" w:eastAsia="it-IT"/>
+              </w:rPr>
+            </w:pPr>
+            <w:r>
+              <w:rPr>
+                <w:rFonts w:ascii="Arial" w:hAnsi="Arial" w:cs="Arial"/>
+                <w:b/>
+                <w:bCs/>
               </w:rPr>
               <w:t>DEFINITION</w:t>
             </w:r>
@@ -3123,15 +3110,13 @@
               <w:spacing w:before="100" w:beforeAutospacing="1" w:after="100" w:afterAutospacing="1"/>
               <w:rPr>
                 <w:rFonts w:ascii="Arial" w:hAnsi="Arial" w:cs="Arial"/>
-                <w:lang w:val="it-IT" w:eastAsia="it-IT"/>
-              </w:rPr>
-            </w:pPr>
-            <w:r>
-              <w:rPr>
-                <w:rFonts w:ascii="Arial" w:hAnsi="Arial" w:cs="Arial"/>
-                <w:b/>
-                <w:bCs/>
-                <w:lang w:val="it-IT" w:eastAsia="it-IT"/>
+              </w:rPr>
+            </w:pPr>
+            <w:r>
+              <w:rPr>
+                <w:rFonts w:ascii="Arial" w:hAnsi="Arial" w:cs="Arial"/>
+                <w:b/>
+                <w:bCs/>
               </w:rPr>
               <w:t>AccValidDay</w:t>
             </w:r>
@@ -3153,22 +3138,19 @@
               <w:spacing w:before="100" w:beforeAutospacing="1" w:after="100" w:afterAutospacing="1"/>
               <w:rPr>
                 <w:rFonts w:ascii="Arial" w:hAnsi="Arial" w:cs="Arial"/>
-                <w:lang w:eastAsia="it-IT"/>
-              </w:rPr>
-            </w:pPr>
-            <w:r>
-              <w:rPr>
-                <w:rFonts w:ascii="Arial" w:hAnsi="Arial" w:cs="Arial"/>
-                <w:b/>
-                <w:bCs/>
-                <w:lang w:eastAsia="it-IT"/>
+              </w:rPr>
+            </w:pPr>
+            <w:r>
+              <w:rPr>
+                <w:rFonts w:ascii="Arial" w:hAnsi="Arial" w:cs="Arial"/>
+                <w:b/>
+                <w:bCs/>
               </w:rPr>
               <w:t>Average daily accuracy for "valid" target squares preceded by cues on the same side</w:t>
             </w:r>
             <w:r>
               <w:rPr>
                 <w:rFonts w:ascii="Arial" w:hAnsi="Arial" w:cs="Arial"/>
-                <w:lang w:eastAsia="it-IT"/>
               </w:rPr>
               <w:t xml:space="preserve"> (AccValidDay), defined as the percentage of green target squares (D2 or D6, collectively considered) touched within the allotted time (Treact)</w:t>
             </w:r>
@@ -3177,14 +3159,12 @@
                 <w:rFonts w:ascii="Arial" w:hAnsi="Arial" w:cs="Arial"/>
                 <w:b/>
                 <w:bCs/>
-                <w:lang w:eastAsia="it-IT"/>
               </w:rPr>
               <w:t xml:space="preserve"> preceded by cues on the same side</w:t>
             </w:r>
             <w:r>
               <w:rPr>
                 <w:rFonts w:ascii="Arial" w:hAnsi="Arial" w:cs="Arial"/>
-                <w:lang w:eastAsia="it-IT"/>
               </w:rPr>
               <w:t>, on a working day.</w:t>
             </w:r>
@@ -3194,13 +3174,11 @@
               <w:spacing w:before="100" w:beforeAutospacing="1" w:after="100" w:afterAutospacing="1"/>
               <w:rPr>
                 <w:rFonts w:ascii="Arial" w:hAnsi="Arial" w:cs="Arial"/>
-                <w:lang w:eastAsia="it-IT"/>
-              </w:rPr>
-            </w:pPr>
-            <w:r>
-              <w:rPr>
-                <w:rFonts w:ascii="Arial" w:hAnsi="Arial" w:cs="Arial"/>
-                <w:lang w:eastAsia="it-IT"/>
+              </w:rPr>
+            </w:pPr>
+            <w:r>
+              <w:rPr>
+                <w:rFonts w:ascii="Arial" w:hAnsi="Arial" w:cs="Arial"/>
               </w:rPr>
               <w:t>AccValidDay is obtained through the following procedure.</w:t>
             </w:r>
@@ -3210,13 +3188,11 @@
               <w:spacing w:before="100" w:beforeAutospacing="1" w:after="100" w:afterAutospacing="1"/>
               <w:rPr>
                 <w:rFonts w:ascii="Arial" w:hAnsi="Arial" w:cs="Arial"/>
-                <w:lang w:eastAsia="it-IT"/>
-              </w:rPr>
-            </w:pPr>
-            <w:r>
-              <w:rPr>
-                <w:rFonts w:ascii="Arial" w:hAnsi="Arial" w:cs="Arial"/>
-                <w:lang w:eastAsia="it-IT"/>
+              </w:rPr>
+            </w:pPr>
+            <w:r>
+              <w:rPr>
+                <w:rFonts w:ascii="Arial" w:hAnsi="Arial" w:cs="Arial"/>
               </w:rPr>
               <w:t>1) For each trial, calculate the percentage of target squares (D2 or D6, collectively considered) touched within the allotted time Treact preceded by cues on the same side (AccValidTrial). </w:t>
             </w:r>
@@ -3226,13 +3202,11 @@
               <w:spacing w:before="100" w:beforeAutospacing="1" w:after="100" w:afterAutospacing="1"/>
               <w:rPr>
                 <w:rFonts w:ascii="Arial" w:hAnsi="Arial" w:cs="Arial"/>
-                <w:lang w:eastAsia="it-IT"/>
-              </w:rPr>
-            </w:pPr>
-            <w:r>
-              <w:rPr>
-                <w:rFonts w:ascii="Arial" w:hAnsi="Arial" w:cs="Arial"/>
-                <w:lang w:eastAsia="it-IT"/>
+              </w:rPr>
+            </w:pPr>
+            <w:r>
+              <w:rPr>
+                <w:rFonts w:ascii="Arial" w:hAnsi="Arial" w:cs="Arial"/>
               </w:rPr>
               <w:t>2) For each session, calculate the average of AccValidTrial for all trials scheduled in the session (AccValidSession). </w:t>
             </w:r>
@@ -3242,13 +3216,11 @@
               <w:spacing w:before="100" w:beforeAutospacing="1" w:after="100" w:afterAutospacing="1"/>
               <w:rPr>
                 <w:rFonts w:ascii="Arial" w:hAnsi="Arial" w:cs="Arial"/>
-                <w:lang w:eastAsia="it-IT"/>
-              </w:rPr>
-            </w:pPr>
-            <w:r>
-              <w:rPr>
-                <w:rFonts w:ascii="Arial" w:hAnsi="Arial" w:cs="Arial"/>
-                <w:lang w:eastAsia="it-IT"/>
+              </w:rPr>
+            </w:pPr>
+            <w:r>
+              <w:rPr>
+                <w:rFonts w:ascii="Arial" w:hAnsi="Arial" w:cs="Arial"/>
               </w:rPr>
               <w:t>3) For each day, calculate the average of AccSession for all sessions conducted (AccValidDay).</w:t>
             </w:r>
@@ -3272,15 +3244,13 @@
               <w:spacing w:before="100" w:beforeAutospacing="1" w:after="100" w:afterAutospacing="1"/>
               <w:rPr>
                 <w:rFonts w:ascii="Arial" w:hAnsi="Arial" w:cs="Arial"/>
-                <w:lang w:val="it-IT" w:eastAsia="it-IT"/>
-              </w:rPr>
-            </w:pPr>
-            <w:r>
-              <w:rPr>
-                <w:rFonts w:ascii="Arial" w:hAnsi="Arial" w:cs="Arial"/>
-                <w:b/>
-                <w:bCs/>
-                <w:lang w:val="it-IT" w:eastAsia="it-IT"/>
+              </w:rPr>
+            </w:pPr>
+            <w:r>
+              <w:rPr>
+                <w:rFonts w:ascii="Arial" w:hAnsi="Arial" w:cs="Arial"/>
+                <w:b/>
+                <w:bCs/>
               </w:rPr>
               <w:t>AccInvalidDay</w:t>
             </w:r>
@@ -3302,22 +3272,19 @@
               <w:spacing w:before="100" w:beforeAutospacing="1" w:after="100" w:afterAutospacing="1"/>
               <w:rPr>
                 <w:rFonts w:ascii="Arial" w:hAnsi="Arial" w:cs="Arial"/>
-                <w:lang w:eastAsia="it-IT"/>
-              </w:rPr>
-            </w:pPr>
-            <w:r>
-              <w:rPr>
-                <w:rFonts w:ascii="Arial" w:hAnsi="Arial" w:cs="Arial"/>
-                <w:b/>
-                <w:bCs/>
-                <w:lang w:eastAsia="it-IT"/>
+              </w:rPr>
+            </w:pPr>
+            <w:r>
+              <w:rPr>
+                <w:rFonts w:ascii="Arial" w:hAnsi="Arial" w:cs="Arial"/>
+                <w:b/>
+                <w:bCs/>
               </w:rPr>
               <w:t>Average daily accuracy for "invalid" target squares preceded by cues</w:t>
             </w:r>
             <w:r>
               <w:rPr>
                 <w:rFonts w:ascii="Arial" w:hAnsi="Arial" w:cs="Arial"/>
-                <w:lang w:eastAsia="it-IT"/>
               </w:rPr>
               <w:t xml:space="preserve"> </w:t>
             </w:r>
@@ -3326,14 +3293,12 @@
                 <w:rFonts w:ascii="Arial" w:hAnsi="Arial" w:cs="Arial"/>
                 <w:b/>
                 <w:bCs/>
-                <w:lang w:eastAsia="it-IT"/>
               </w:rPr>
               <w:t>on the opposite side</w:t>
             </w:r>
             <w:r>
               <w:rPr>
                 <w:rFonts w:ascii="Arial" w:hAnsi="Arial" w:cs="Arial"/>
-                <w:lang w:eastAsia="it-IT"/>
               </w:rPr>
               <w:t xml:space="preserve"> (AccInvalidDay), defined as the percentage of green target squares (D2 or D6, collectively considered) touched within the allotted time (Treact)</w:t>
             </w:r>
@@ -3342,14 +3307,12 @@
                 <w:rFonts w:ascii="Arial" w:hAnsi="Arial" w:cs="Arial"/>
                 <w:b/>
                 <w:bCs/>
-                <w:lang w:eastAsia="it-IT"/>
               </w:rPr>
               <w:t xml:space="preserve"> preceded by cues on the opposite side</w:t>
             </w:r>
             <w:r>
               <w:rPr>
                 <w:rFonts w:ascii="Arial" w:hAnsi="Arial" w:cs="Arial"/>
-                <w:lang w:eastAsia="it-IT"/>
               </w:rPr>
               <w:t>, on a working day.</w:t>
             </w:r>
@@ -3359,13 +3322,11 @@
               <w:spacing w:before="100" w:beforeAutospacing="1" w:after="100" w:afterAutospacing="1"/>
               <w:rPr>
                 <w:rFonts w:ascii="Arial" w:hAnsi="Arial" w:cs="Arial"/>
-                <w:lang w:eastAsia="it-IT"/>
-              </w:rPr>
-            </w:pPr>
-            <w:r>
-              <w:rPr>
-                <w:rFonts w:ascii="Arial" w:hAnsi="Arial" w:cs="Arial"/>
-                <w:lang w:eastAsia="it-IT"/>
+              </w:rPr>
+            </w:pPr>
+            <w:r>
+              <w:rPr>
+                <w:rFonts w:ascii="Arial" w:hAnsi="Arial" w:cs="Arial"/>
               </w:rPr>
               <w:t>AccInvalidDay is obtained through the following procedure. </w:t>
             </w:r>
@@ -3375,13 +3336,11 @@
               <w:spacing w:before="100" w:beforeAutospacing="1" w:after="100" w:afterAutospacing="1"/>
               <w:rPr>
                 <w:rFonts w:ascii="Arial" w:hAnsi="Arial" w:cs="Arial"/>
-                <w:lang w:eastAsia="it-IT"/>
-              </w:rPr>
-            </w:pPr>
-            <w:r>
-              <w:rPr>
-                <w:rFonts w:ascii="Arial" w:hAnsi="Arial" w:cs="Arial"/>
-                <w:lang w:eastAsia="it-IT"/>
+              </w:rPr>
+            </w:pPr>
+            <w:r>
+              <w:rPr>
+                <w:rFonts w:ascii="Arial" w:hAnsi="Arial" w:cs="Arial"/>
               </w:rPr>
               <w:t>1) For each trial, calculate the percentage of target squares (D2 or D6, collectively considered) touched within the allotted time Treact preceded by cues on the opposite side (AccInvalidTrial).  </w:t>
             </w:r>
@@ -3391,13 +3350,11 @@
               <w:spacing w:before="100" w:beforeAutospacing="1" w:after="100" w:afterAutospacing="1"/>
               <w:rPr>
                 <w:rFonts w:ascii="Arial" w:hAnsi="Arial" w:cs="Arial"/>
-                <w:lang w:eastAsia="it-IT"/>
-              </w:rPr>
-            </w:pPr>
-            <w:r>
-              <w:rPr>
-                <w:rFonts w:ascii="Arial" w:hAnsi="Arial" w:cs="Arial"/>
-                <w:lang w:eastAsia="it-IT"/>
+              </w:rPr>
+            </w:pPr>
+            <w:r>
+              <w:rPr>
+                <w:rFonts w:ascii="Arial" w:hAnsi="Arial" w:cs="Arial"/>
               </w:rPr>
               <w:t>2) For each session, calculate the average of AccTrial for all trials scheduled in the session (AccInvalidSession). </w:t>
             </w:r>
@@ -3407,13 +3364,11 @@
               <w:spacing w:before="100" w:beforeAutospacing="1" w:after="100" w:afterAutospacing="1"/>
               <w:rPr>
                 <w:rFonts w:ascii="Arial" w:hAnsi="Arial" w:cs="Arial"/>
-                <w:lang w:eastAsia="it-IT"/>
-              </w:rPr>
-            </w:pPr>
-            <w:r>
-              <w:rPr>
-                <w:rFonts w:ascii="Arial" w:hAnsi="Arial" w:cs="Arial"/>
-                <w:lang w:eastAsia="it-IT"/>
+              </w:rPr>
+            </w:pPr>
+            <w:r>
+              <w:rPr>
+                <w:rFonts w:ascii="Arial" w:hAnsi="Arial" w:cs="Arial"/>
               </w:rPr>
               <w:lastRenderedPageBreak/>
               <w:t>3) For each day, calculate the average of AccSession for all sessions conducted (AccInvalidDay).</w:t>
@@ -3438,15 +3393,13 @@
               <w:spacing w:before="100" w:beforeAutospacing="1" w:after="100" w:afterAutospacing="1"/>
               <w:rPr>
                 <w:rFonts w:ascii="Arial" w:hAnsi="Arial" w:cs="Arial"/>
-                <w:lang w:val="it-IT" w:eastAsia="it-IT"/>
-              </w:rPr>
-            </w:pPr>
-            <w:r>
-              <w:rPr>
-                <w:rFonts w:ascii="Arial" w:hAnsi="Arial" w:cs="Arial"/>
-                <w:b/>
-                <w:bCs/>
-                <w:lang w:val="it-IT" w:eastAsia="it-IT"/>
+              </w:rPr>
+            </w:pPr>
+            <w:r>
+              <w:rPr>
+                <w:rFonts w:ascii="Arial" w:hAnsi="Arial" w:cs="Arial"/>
+                <w:b/>
+                <w:bCs/>
               </w:rPr>
               <w:lastRenderedPageBreak/>
               <w:t>ReactTimeValidDay</w:t>
@@ -3469,22 +3422,19 @@
               <w:spacing w:before="100" w:beforeAutospacing="1" w:after="100" w:afterAutospacing="1"/>
               <w:rPr>
                 <w:rFonts w:ascii="Arial" w:hAnsi="Arial" w:cs="Arial"/>
-                <w:lang w:eastAsia="it-IT"/>
-              </w:rPr>
-            </w:pPr>
-            <w:r>
-              <w:rPr>
-                <w:rFonts w:ascii="Arial" w:hAnsi="Arial" w:cs="Arial"/>
-                <w:b/>
-                <w:bCs/>
-                <w:lang w:eastAsia="it-IT"/>
+              </w:rPr>
+            </w:pPr>
+            <w:r>
+              <w:rPr>
+                <w:rFonts w:ascii="Arial" w:hAnsi="Arial" w:cs="Arial"/>
+                <w:b/>
+                <w:bCs/>
               </w:rPr>
               <w:t>Average daily reaction time</w:t>
             </w:r>
             <w:r>
               <w:rPr>
                 <w:rFonts w:ascii="Arial" w:hAnsi="Arial" w:cs="Arial"/>
-                <w:lang w:eastAsia="it-IT"/>
               </w:rPr>
               <w:t xml:space="preserve"> </w:t>
             </w:r>
@@ -3493,14 +3443,12 @@
                 <w:rFonts w:ascii="Arial" w:hAnsi="Arial" w:cs="Arial"/>
                 <w:b/>
                 <w:bCs/>
-                <w:lang w:eastAsia="it-IT"/>
               </w:rPr>
               <w:t>for "valid" target squares preceded by cues on the same side</w:t>
             </w:r>
             <w:r>
               <w:rPr>
                 <w:rFonts w:ascii="Arial" w:hAnsi="Arial" w:cs="Arial"/>
-                <w:lang w:eastAsia="it-IT"/>
               </w:rPr>
               <w:t xml:space="preserve"> (ReactTimeValidDay), defined as the reaction time to touch the green target squares (D2 or D6, collectively considered) within the allotted time (Treact)</w:t>
             </w:r>
@@ -3509,14 +3457,12 @@
                 <w:rFonts w:ascii="Arial" w:hAnsi="Arial" w:cs="Arial"/>
                 <w:b/>
                 <w:bCs/>
-                <w:lang w:eastAsia="it-IT"/>
               </w:rPr>
               <w:t xml:space="preserve"> preceded by cues on the same side</w:t>
             </w:r>
             <w:r>
               <w:rPr>
                 <w:rFonts w:ascii="Arial" w:hAnsi="Arial" w:cs="Arial"/>
-                <w:lang w:eastAsia="it-IT"/>
               </w:rPr>
               <w:t>, on a working day.</w:t>
             </w:r>
@@ -3526,13 +3472,11 @@
               <w:spacing w:before="100" w:beforeAutospacing="1" w:after="100" w:afterAutospacing="1"/>
               <w:rPr>
                 <w:rFonts w:ascii="Arial" w:hAnsi="Arial" w:cs="Arial"/>
-                <w:lang w:eastAsia="it-IT"/>
-              </w:rPr>
-            </w:pPr>
-            <w:r>
-              <w:rPr>
-                <w:rFonts w:ascii="Arial" w:hAnsi="Arial" w:cs="Arial"/>
-                <w:lang w:eastAsia="it-IT"/>
+              </w:rPr>
+            </w:pPr>
+            <w:r>
+              <w:rPr>
+                <w:rFonts w:ascii="Arial" w:hAnsi="Arial" w:cs="Arial"/>
               </w:rPr>
               <w:t>ReactTimeValidDay is obtained through the following procedure. </w:t>
             </w:r>
@@ -3542,13 +3486,11 @@
               <w:spacing w:before="100" w:beforeAutospacing="1" w:after="100" w:afterAutospacing="1"/>
               <w:rPr>
                 <w:rFonts w:ascii="Arial" w:hAnsi="Arial" w:cs="Arial"/>
-                <w:lang w:eastAsia="it-IT"/>
-              </w:rPr>
-            </w:pPr>
-            <w:r>
-              <w:rPr>
-                <w:rFonts w:ascii="Arial" w:hAnsi="Arial" w:cs="Arial"/>
-                <w:lang w:eastAsia="it-IT"/>
+              </w:rPr>
+            </w:pPr>
+            <w:r>
+              <w:rPr>
+                <w:rFonts w:ascii="Arial" w:hAnsi="Arial" w:cs="Arial"/>
               </w:rPr>
               <w:t>1) For each trial, calculate the reaction time to touch the green target squares (D2 or D6) within the allotted time Treact (ReactTimeValidTrial) preceded by cues on the same side. </w:t>
             </w:r>
@@ -3558,13 +3500,11 @@
               <w:spacing w:before="100" w:beforeAutospacing="1" w:after="100" w:afterAutospacing="1"/>
               <w:rPr>
                 <w:rFonts w:ascii="Arial" w:hAnsi="Arial" w:cs="Arial"/>
-                <w:lang w:eastAsia="it-IT"/>
-              </w:rPr>
-            </w:pPr>
-            <w:r>
-              <w:rPr>
-                <w:rFonts w:ascii="Arial" w:hAnsi="Arial" w:cs="Arial"/>
-                <w:lang w:eastAsia="it-IT"/>
+              </w:rPr>
+            </w:pPr>
+            <w:r>
+              <w:rPr>
+                <w:rFonts w:ascii="Arial" w:hAnsi="Arial" w:cs="Arial"/>
               </w:rPr>
               <w:t>2) For each session, calculate the average of ReactTimeInvalidTrial for all trials scheduled in the session (ReactTimeValidSession). </w:t>
             </w:r>
@@ -3574,13 +3514,11 @@
               <w:spacing w:before="100" w:beforeAutospacing="1" w:after="100" w:afterAutospacing="1"/>
               <w:rPr>
                 <w:rFonts w:ascii="Arial" w:hAnsi="Arial" w:cs="Arial"/>
-                <w:lang w:eastAsia="it-IT"/>
-              </w:rPr>
-            </w:pPr>
-            <w:r>
-              <w:rPr>
-                <w:rFonts w:ascii="Arial" w:hAnsi="Arial" w:cs="Arial"/>
-                <w:lang w:eastAsia="it-IT"/>
+              </w:rPr>
+            </w:pPr>
+            <w:r>
+              <w:rPr>
+                <w:rFonts w:ascii="Arial" w:hAnsi="Arial" w:cs="Arial"/>
               </w:rPr>
               <w:t>3) For each day, calculate the average of ReactTimeInvalidSession for all sessions conducted (ReactTimeValidDay).</w:t>
             </w:r>
@@ -3604,15 +3542,13 @@
               <w:spacing w:before="100" w:beforeAutospacing="1" w:after="100" w:afterAutospacing="1"/>
               <w:rPr>
                 <w:rFonts w:ascii="Arial" w:hAnsi="Arial" w:cs="Arial"/>
-                <w:lang w:val="it-IT" w:eastAsia="it-IT"/>
-              </w:rPr>
-            </w:pPr>
-            <w:r>
-              <w:rPr>
-                <w:rFonts w:ascii="Arial" w:hAnsi="Arial" w:cs="Arial"/>
-                <w:b/>
-                <w:bCs/>
-                <w:lang w:val="it-IT" w:eastAsia="it-IT"/>
+              </w:rPr>
+            </w:pPr>
+            <w:r>
+              <w:rPr>
+                <w:rFonts w:ascii="Arial" w:hAnsi="Arial" w:cs="Arial"/>
+                <w:b/>
+                <w:bCs/>
               </w:rPr>
               <w:t>ReactTimeInvalidDay</w:t>
             </w:r>
@@ -3634,22 +3570,19 @@
               <w:spacing w:before="100" w:beforeAutospacing="1" w:after="100" w:afterAutospacing="1"/>
               <w:rPr>
                 <w:rFonts w:ascii="Arial" w:hAnsi="Arial" w:cs="Arial"/>
-                <w:lang w:eastAsia="it-IT"/>
-              </w:rPr>
-            </w:pPr>
-            <w:r>
-              <w:rPr>
-                <w:rFonts w:ascii="Arial" w:hAnsi="Arial" w:cs="Arial"/>
-                <w:b/>
-                <w:bCs/>
-                <w:lang w:eastAsia="it-IT"/>
+              </w:rPr>
+            </w:pPr>
+            <w:r>
+              <w:rPr>
+                <w:rFonts w:ascii="Arial" w:hAnsi="Arial" w:cs="Arial"/>
+                <w:b/>
+                <w:bCs/>
               </w:rPr>
               <w:t>Average daily reaction time</w:t>
             </w:r>
             <w:r>
               <w:rPr>
                 <w:rFonts w:ascii="Arial" w:hAnsi="Arial" w:cs="Arial"/>
-                <w:lang w:eastAsia="it-IT"/>
               </w:rPr>
               <w:t xml:space="preserve"> </w:t>
             </w:r>
@@ -3658,14 +3591,12 @@
                 <w:rFonts w:ascii="Arial" w:hAnsi="Arial" w:cs="Arial"/>
                 <w:b/>
                 <w:bCs/>
-                <w:lang w:eastAsia="it-IT"/>
               </w:rPr>
               <w:t>for "invalid" target squares preceded by cues</w:t>
             </w:r>
             <w:r>
               <w:rPr>
                 <w:rFonts w:ascii="Arial" w:hAnsi="Arial" w:cs="Arial"/>
-                <w:lang w:eastAsia="it-IT"/>
               </w:rPr>
               <w:t xml:space="preserve"> </w:t>
             </w:r>
@@ -3674,14 +3605,12 @@
                 <w:rFonts w:ascii="Arial" w:hAnsi="Arial" w:cs="Arial"/>
                 <w:b/>
                 <w:bCs/>
-                <w:lang w:eastAsia="it-IT"/>
               </w:rPr>
               <w:t>on the opposite side</w:t>
             </w:r>
             <w:r>
               <w:rPr>
                 <w:rFonts w:ascii="Arial" w:hAnsi="Arial" w:cs="Arial"/>
-                <w:lang w:eastAsia="it-IT"/>
               </w:rPr>
               <w:t xml:space="preserve"> (ReactTimeInvalidDay), defined as the reaction time to touch the green target squares (D2 or D6, collectively considered) within the allotted time (Treact)</w:t>
             </w:r>
@@ -3690,14 +3619,12 @@
                 <w:rFonts w:ascii="Arial" w:hAnsi="Arial" w:cs="Arial"/>
                 <w:b/>
                 <w:bCs/>
-                <w:lang w:eastAsia="it-IT"/>
               </w:rPr>
               <w:t xml:space="preserve"> preceded by cues on the opposite side</w:t>
             </w:r>
             <w:r>
               <w:rPr>
                 <w:rFonts w:ascii="Arial" w:hAnsi="Arial" w:cs="Arial"/>
-                <w:lang w:eastAsia="it-IT"/>
               </w:rPr>
               <w:t>, on a working day.</w:t>
             </w:r>
@@ -3707,13 +3634,11 @@
               <w:spacing w:before="100" w:beforeAutospacing="1" w:after="100" w:afterAutospacing="1"/>
               <w:rPr>
                 <w:rFonts w:ascii="Arial" w:hAnsi="Arial" w:cs="Arial"/>
-                <w:lang w:eastAsia="it-IT"/>
-              </w:rPr>
-            </w:pPr>
-            <w:r>
-              <w:rPr>
-                <w:rFonts w:ascii="Arial" w:hAnsi="Arial" w:cs="Arial"/>
-                <w:lang w:eastAsia="it-IT"/>
+              </w:rPr>
+            </w:pPr>
+            <w:r>
+              <w:rPr>
+                <w:rFonts w:ascii="Arial" w:hAnsi="Arial" w:cs="Arial"/>
               </w:rPr>
               <w:t>ReactTimeInvalidDay is obtained through the following procedure. </w:t>
             </w:r>
@@ -3723,13 +3648,11 @@
               <w:spacing w:before="100" w:beforeAutospacing="1" w:after="100" w:afterAutospacing="1"/>
               <w:rPr>
                 <w:rFonts w:ascii="Arial" w:hAnsi="Arial" w:cs="Arial"/>
-                <w:lang w:eastAsia="it-IT"/>
-              </w:rPr>
-            </w:pPr>
-            <w:r>
-              <w:rPr>
-                <w:rFonts w:ascii="Arial" w:hAnsi="Arial" w:cs="Arial"/>
-                <w:lang w:eastAsia="it-IT"/>
+              </w:rPr>
+            </w:pPr>
+            <w:r>
+              <w:rPr>
+                <w:rFonts w:ascii="Arial" w:hAnsi="Arial" w:cs="Arial"/>
               </w:rPr>
               <w:t>1) For each trial, calculate the reaction time to touch the green target squares (D2 or D6) within the allotted time Treact (ReactTimeInvalidTrial) preceded by cues on the opposite side. </w:t>
             </w:r>
@@ -3739,13 +3662,11 @@
               <w:spacing w:before="100" w:beforeAutospacing="1" w:after="100" w:afterAutospacing="1"/>
               <w:rPr>
                 <w:rFonts w:ascii="Arial" w:hAnsi="Arial" w:cs="Arial"/>
-                <w:lang w:eastAsia="it-IT"/>
-              </w:rPr>
-            </w:pPr>
-            <w:r>
-              <w:rPr>
-                <w:rFonts w:ascii="Arial" w:hAnsi="Arial" w:cs="Arial"/>
-                <w:lang w:eastAsia="it-IT"/>
+              </w:rPr>
+            </w:pPr>
+            <w:r>
+              <w:rPr>
+                <w:rFonts w:ascii="Arial" w:hAnsi="Arial" w:cs="Arial"/>
               </w:rPr>
               <w:t>2) For each session, calculate the average of ReactTimeInvalidTrial for all trials scheduled in the session (ReactTimeInvalidSession). </w:t>
             </w:r>
@@ -3755,13 +3676,11 @@
               <w:spacing w:before="100" w:beforeAutospacing="1" w:after="100" w:afterAutospacing="1"/>
               <w:rPr>
                 <w:rFonts w:ascii="Arial" w:hAnsi="Arial" w:cs="Arial"/>
-                <w:lang w:eastAsia="it-IT"/>
-              </w:rPr>
-            </w:pPr>
-            <w:r>
-              <w:rPr>
-                <w:rFonts w:ascii="Arial" w:hAnsi="Arial" w:cs="Arial"/>
-                <w:lang w:eastAsia="it-IT"/>
+              </w:rPr>
+            </w:pPr>
+            <w:r>
+              <w:rPr>
+                <w:rFonts w:ascii="Arial" w:hAnsi="Arial" w:cs="Arial"/>
               </w:rPr>
               <w:lastRenderedPageBreak/>
               <w:t>3) For each day, calculate the average of ReactTimeInvalidSession for all sessions conducted (ReactTimeInvalidDay).</w:t>
@@ -3786,15 +3705,13 @@
               <w:spacing w:before="100" w:beforeAutospacing="1" w:after="100" w:afterAutospacing="1"/>
               <w:rPr>
                 <w:rFonts w:ascii="Arial" w:hAnsi="Arial" w:cs="Arial"/>
-                <w:lang w:val="it-IT" w:eastAsia="it-IT"/>
-              </w:rPr>
-            </w:pPr>
-            <w:r>
-              <w:rPr>
-                <w:rFonts w:ascii="Arial" w:hAnsi="Arial" w:cs="Arial"/>
-                <w:b/>
-                <w:bCs/>
-                <w:lang w:val="it-IT" w:eastAsia="it-IT"/>
+              </w:rPr>
+            </w:pPr>
+            <w:r>
+              <w:rPr>
+                <w:rFonts w:ascii="Arial" w:hAnsi="Arial" w:cs="Arial"/>
+                <w:b/>
+                <w:bCs/>
               </w:rPr>
               <w:lastRenderedPageBreak/>
               <w:t>Avg 7 days</w:t>
@@ -3817,13 +3734,11 @@
               <w:spacing w:before="100" w:beforeAutospacing="1" w:after="100" w:afterAutospacing="1"/>
               <w:rPr>
                 <w:rFonts w:ascii="Arial" w:hAnsi="Arial" w:cs="Arial"/>
-                <w:lang w:eastAsia="it-IT"/>
-              </w:rPr>
-            </w:pPr>
-            <w:r>
-              <w:rPr>
-                <w:rFonts w:ascii="Arial" w:hAnsi="Arial" w:cs="Arial"/>
-                <w:lang w:eastAsia="it-IT"/>
+              </w:rPr>
+            </w:pPr>
+            <w:r>
+              <w:rPr>
+                <w:rFonts w:ascii="Arial" w:hAnsi="Arial" w:cs="Arial"/>
               </w:rPr>
               <w:t>Indicates the average trend of the value over the past 7 working days</w:t>
             </w:r>
@@ -3847,15 +3762,13 @@
               <w:spacing w:before="100" w:beforeAutospacing="1" w:after="100" w:afterAutospacing="1"/>
               <w:rPr>
                 <w:rFonts w:ascii="Arial" w:hAnsi="Arial" w:cs="Arial"/>
-                <w:lang w:val="it-IT" w:eastAsia="it-IT"/>
-              </w:rPr>
-            </w:pPr>
-            <w:r>
-              <w:rPr>
-                <w:rFonts w:ascii="Arial" w:hAnsi="Arial" w:cs="Arial"/>
-                <w:b/>
-                <w:bCs/>
-                <w:lang w:val="it-IT" w:eastAsia="it-IT"/>
+              </w:rPr>
+            </w:pPr>
+            <w:r>
+              <w:rPr>
+                <w:rFonts w:ascii="Arial" w:hAnsi="Arial" w:cs="Arial"/>
+                <w:b/>
+                <w:bCs/>
               </w:rPr>
               <w:t>Avg 30 days</w:t>
             </w:r>
@@ -3877,13 +3790,11 @@
               <w:spacing w:before="100" w:beforeAutospacing="1" w:after="100" w:afterAutospacing="1"/>
               <w:rPr>
                 <w:rFonts w:ascii="Arial" w:hAnsi="Arial" w:cs="Arial"/>
-                <w:lang w:eastAsia="it-IT"/>
-              </w:rPr>
-            </w:pPr>
-            <w:r>
-              <w:rPr>
-                <w:rFonts w:ascii="Arial" w:hAnsi="Arial" w:cs="Arial"/>
-                <w:lang w:eastAsia="it-IT"/>
+              </w:rPr>
+            </w:pPr>
+            <w:r>
+              <w:rPr>
+                <w:rFonts w:ascii="Arial" w:hAnsi="Arial" w:cs="Arial"/>
               </w:rPr>
               <w:t>Indicates the average trend of the value over the past 30 working days</w:t>
             </w:r>
@@ -3897,7 +3808,7 @@
       <w:pPr>
         <w:jc w:val="center"/>
         <w:rPr>
-          <w:lang w:val="it-IT" w:eastAsia="it-IT"/>
+          <w:lang w:val="en-US"/>
         </w:rPr>
       </w:pPr>
     </w:p>
@@ -3912,11 +3823,9 @@
           <w:szCs w:val="36"/>
         </w:rPr>
       </w:pPr>
-      <w:bookmarkStart w:id="0" w:name="_GoBack"/>
-      <w:bookmarkEnd w:id="0"/>
       <w:r>
         <w:rPr>
-          <w:lang w:val="it-IT" w:eastAsia="it-IT"/>
+          <w:lang w:val="en-US"/>
         </w:rPr>
         <w:t> </w:t>
       </w:r>
@@ -3954,9 +3863,6 @@
     <w:p>
       <w:pPr>
         <w:spacing w:before="100" w:beforeAutospacing="1" w:after="100" w:afterAutospacing="1"/>
-        <w:rPr>
-          <w:lang w:val="it-IT" w:eastAsia="it-IT"/>
-        </w:rPr>
       </w:pPr>
     </w:p>
     <w:tbl>
@@ -3997,15 +3903,13 @@
               <w:spacing w:before="100" w:beforeAutospacing="1" w:after="100" w:afterAutospacing="1"/>
               <w:rPr>
                 <w:rFonts w:ascii="Arial" w:hAnsi="Arial" w:cs="Arial"/>
-                <w:lang w:val="it-IT" w:eastAsia="it-IT"/>
-              </w:rPr>
-            </w:pPr>
-            <w:r>
-              <w:rPr>
-                <w:rFonts w:ascii="Arial" w:hAnsi="Arial" w:cs="Arial"/>
-                <w:b/>
-                <w:bCs/>
-                <w:lang w:val="it-IT" w:eastAsia="it-IT"/>
+              </w:rPr>
+            </w:pPr>
+            <w:r>
+              <w:rPr>
+                <w:rFonts w:ascii="Arial" w:hAnsi="Arial" w:cs="Arial"/>
+                <w:b/>
+                <w:bCs/>
               </w:rPr>
               <w:t>VALUE</w:t>
             </w:r>
@@ -4027,15 +3931,13 @@
               <w:spacing w:before="100" w:beforeAutospacing="1" w:after="100" w:afterAutospacing="1"/>
               <w:rPr>
                 <w:rFonts w:ascii="Arial" w:hAnsi="Arial" w:cs="Arial"/>
-                <w:lang w:val="it-IT" w:eastAsia="it-IT"/>
-              </w:rPr>
-            </w:pPr>
-            <w:r>
-              <w:rPr>
-                <w:rFonts w:ascii="Arial" w:hAnsi="Arial" w:cs="Arial"/>
-                <w:b/>
-                <w:bCs/>
-                <w:lang w:val="it-IT" w:eastAsia="it-IT"/>
+              </w:rPr>
+            </w:pPr>
+            <w:r>
+              <w:rPr>
+                <w:rFonts w:ascii="Arial" w:hAnsi="Arial" w:cs="Arial"/>
+                <w:b/>
+                <w:bCs/>
               </w:rPr>
               <w:t>DEFINITION</w:t>
             </w:r>
@@ -4059,15 +3961,13 @@
               <w:spacing w:before="100" w:beforeAutospacing="1" w:after="100" w:afterAutospacing="1"/>
               <w:rPr>
                 <w:rFonts w:ascii="Arial" w:hAnsi="Arial" w:cs="Arial"/>
-                <w:lang w:val="it-IT" w:eastAsia="it-IT"/>
-              </w:rPr>
-            </w:pPr>
-            <w:r>
-              <w:rPr>
-                <w:rFonts w:ascii="Arial" w:hAnsi="Arial" w:cs="Arial"/>
-                <w:b/>
-                <w:bCs/>
-                <w:lang w:val="it-IT" w:eastAsia="it-IT"/>
+              </w:rPr>
+            </w:pPr>
+            <w:r>
+              <w:rPr>
+                <w:rFonts w:ascii="Arial" w:hAnsi="Arial" w:cs="Arial"/>
+                <w:b/>
+                <w:bCs/>
               </w:rPr>
               <w:t>AccTmaxDay</w:t>
             </w:r>
@@ -4089,22 +3989,22 @@
               <w:spacing w:before="100" w:beforeAutospacing="1" w:after="100" w:afterAutospacing="1"/>
               <w:rPr>
                 <w:rFonts w:ascii="Arial" w:hAnsi="Arial" w:cs="Arial"/>
-                <w:lang w:val="it-IT" w:eastAsia="it-IT"/>
-              </w:rPr>
-            </w:pPr>
-            <w:r>
-              <w:rPr>
-                <w:rFonts w:ascii="Arial" w:hAnsi="Arial" w:cs="Arial"/>
-                <w:b/>
-                <w:bCs/>
-                <w:lang w:val="it-IT" w:eastAsia="it-IT"/>
+                <w:lang w:val="en-US"/>
+              </w:rPr>
+            </w:pPr>
+            <w:r>
+              <w:rPr>
+                <w:rFonts w:ascii="Arial" w:hAnsi="Arial" w:cs="Arial"/>
+                <w:b/>
+                <w:bCs/>
+                <w:lang w:val="en-US"/>
               </w:rPr>
               <w:t>Average daily accuracy for target squares preceded by "cue" squares on the same side with max pre-trigger time</w:t>
             </w:r>
             <w:r>
               <w:rPr>
                 <w:rFonts w:ascii="Arial" w:hAnsi="Arial" w:cs="Arial"/>
-                <w:lang w:val="it-IT" w:eastAsia="it-IT"/>
+                <w:lang w:val="en-US"/>
               </w:rPr>
               <w:t xml:space="preserve"> (AccTmaxDay), defined as the percentage of green target squares (D2 or D6, collectively considered) touched within the allotted time (Treact)</w:t>
             </w:r>
@@ -4113,14 +4013,14 @@
                 <w:rFonts w:ascii="Arial" w:hAnsi="Arial" w:cs="Arial"/>
                 <w:b/>
                 <w:bCs/>
-                <w:lang w:val="it-IT" w:eastAsia="it-IT"/>
+                <w:lang w:val="en-US"/>
               </w:rPr>
               <w:t xml:space="preserve"> preceded by "cue" squares on the same side with max pre-trigger time</w:t>
             </w:r>
             <w:r>
               <w:rPr>
                 <w:rFonts w:ascii="Arial" w:hAnsi="Arial" w:cs="Arial"/>
-                <w:lang w:val="it-IT" w:eastAsia="it-IT"/>
+                <w:lang w:val="en-US"/>
               </w:rPr>
               <w:t>, on a working day.</w:t>
             </w:r>
@@ -4130,13 +4030,13 @@
               <w:spacing w:before="100" w:beforeAutospacing="1" w:after="100" w:afterAutospacing="1"/>
               <w:rPr>
                 <w:rFonts w:ascii="Arial" w:hAnsi="Arial" w:cs="Arial"/>
-                <w:lang w:val="it-IT" w:eastAsia="it-IT"/>
-              </w:rPr>
-            </w:pPr>
-            <w:r>
-              <w:rPr>
-                <w:rFonts w:ascii="Arial" w:hAnsi="Arial" w:cs="Arial"/>
-                <w:lang w:val="it-IT" w:eastAsia="it-IT"/>
+                <w:lang w:val="en-US"/>
+              </w:rPr>
+            </w:pPr>
+            <w:r>
+              <w:rPr>
+                <w:rFonts w:ascii="Arial" w:hAnsi="Arial" w:cs="Arial"/>
+                <w:lang w:val="en-US"/>
               </w:rPr>
               <w:t>AccTmaxDay is obtained through the following procedure.</w:t>
             </w:r>
@@ -4146,13 +4046,13 @@
               <w:spacing w:before="100" w:beforeAutospacing="1" w:after="100" w:afterAutospacing="1"/>
               <w:rPr>
                 <w:rFonts w:ascii="Arial" w:hAnsi="Arial" w:cs="Arial"/>
-                <w:lang w:val="it-IT" w:eastAsia="it-IT"/>
-              </w:rPr>
-            </w:pPr>
-            <w:r>
-              <w:rPr>
-                <w:rFonts w:ascii="Arial" w:hAnsi="Arial" w:cs="Arial"/>
-                <w:lang w:val="it-IT" w:eastAsia="it-IT"/>
+                <w:lang w:val="en-US"/>
+              </w:rPr>
+            </w:pPr>
+            <w:r>
+              <w:rPr>
+                <w:rFonts w:ascii="Arial" w:hAnsi="Arial" w:cs="Arial"/>
+                <w:lang w:val="en-US"/>
               </w:rPr>
               <w:t>1) For each trial, calculate the percentage of target squares (D2 or D6, collectively considered) touched within the allotted time Treact preceded by "cue" squares on the same side with max pre-trigger time (AccTmaxTrial). </w:t>
             </w:r>
@@ -4162,13 +4062,13 @@
               <w:spacing w:before="100" w:beforeAutospacing="1" w:after="100" w:afterAutospacing="1"/>
               <w:rPr>
                 <w:rFonts w:ascii="Arial" w:hAnsi="Arial" w:cs="Arial"/>
-                <w:lang w:val="it-IT" w:eastAsia="it-IT"/>
-              </w:rPr>
-            </w:pPr>
-            <w:r>
-              <w:rPr>
-                <w:rFonts w:ascii="Arial" w:hAnsi="Arial" w:cs="Arial"/>
-                <w:lang w:val="it-IT" w:eastAsia="it-IT"/>
+                <w:lang w:val="en-US"/>
+              </w:rPr>
+            </w:pPr>
+            <w:r>
+              <w:rPr>
+                <w:rFonts w:ascii="Arial" w:hAnsi="Arial" w:cs="Arial"/>
+                <w:lang w:val="en-US"/>
               </w:rPr>
               <w:t>2) For each session, calculate the average of AccTmaxTrial for all trials scheduled in the session (AccTmaxSession). </w:t>
             </w:r>
@@ -4178,13 +4078,13 @@
               <w:spacing w:before="100" w:beforeAutospacing="1" w:after="100" w:afterAutospacing="1"/>
               <w:rPr>
                 <w:rFonts w:ascii="Arial" w:hAnsi="Arial" w:cs="Arial"/>
-                <w:lang w:val="it-IT" w:eastAsia="it-IT"/>
-              </w:rPr>
-            </w:pPr>
-            <w:r>
-              <w:rPr>
-                <w:rFonts w:ascii="Arial" w:hAnsi="Arial" w:cs="Arial"/>
-                <w:lang w:val="it-IT" w:eastAsia="it-IT"/>
+                <w:lang w:val="en-US"/>
+              </w:rPr>
+            </w:pPr>
+            <w:r>
+              <w:rPr>
+                <w:rFonts w:ascii="Arial" w:hAnsi="Arial" w:cs="Arial"/>
+                <w:lang w:val="en-US"/>
               </w:rPr>
               <w:lastRenderedPageBreak/>
               <w:t>3) For each day, calculate the average of AccTmaxSession for all sessions conducted (AccTmaxDay)</w:t>
@@ -4209,15 +4109,13 @@
               <w:spacing w:before="100" w:beforeAutospacing="1" w:after="100" w:afterAutospacing="1"/>
               <w:rPr>
                 <w:rFonts w:ascii="Arial" w:hAnsi="Arial" w:cs="Arial"/>
-                <w:lang w:val="it-IT" w:eastAsia="it-IT"/>
-              </w:rPr>
-            </w:pPr>
-            <w:r>
-              <w:rPr>
-                <w:rFonts w:ascii="Arial" w:hAnsi="Arial" w:cs="Arial"/>
-                <w:b/>
-                <w:bCs/>
-                <w:lang w:val="it-IT" w:eastAsia="it-IT"/>
+              </w:rPr>
+            </w:pPr>
+            <w:r>
+              <w:rPr>
+                <w:rFonts w:ascii="Arial" w:hAnsi="Arial" w:cs="Arial"/>
+                <w:b/>
+                <w:bCs/>
               </w:rPr>
               <w:lastRenderedPageBreak/>
               <w:t>AccTminDay</w:t>
@@ -4240,22 +4138,22 @@
               <w:spacing w:before="100" w:beforeAutospacing="1" w:after="100" w:afterAutospacing="1"/>
               <w:rPr>
                 <w:rFonts w:ascii="Arial" w:hAnsi="Arial" w:cs="Arial"/>
-                <w:lang w:val="it-IT" w:eastAsia="it-IT"/>
-              </w:rPr>
-            </w:pPr>
-            <w:r>
-              <w:rPr>
-                <w:rFonts w:ascii="Arial" w:hAnsi="Arial" w:cs="Arial"/>
-                <w:b/>
-                <w:bCs/>
-                <w:lang w:val="it-IT" w:eastAsia="it-IT"/>
+                <w:lang w:val="en-US"/>
+              </w:rPr>
+            </w:pPr>
+            <w:r>
+              <w:rPr>
+                <w:rFonts w:ascii="Arial" w:hAnsi="Arial" w:cs="Arial"/>
+                <w:b/>
+                <w:bCs/>
+                <w:lang w:val="en-US"/>
               </w:rPr>
               <w:t>Average daily accuracy for target squares preceded by "cue" squares on the same side with min pre-trigger time</w:t>
             </w:r>
             <w:r>
               <w:rPr>
                 <w:rFonts w:ascii="Arial" w:hAnsi="Arial" w:cs="Arial"/>
-                <w:lang w:val="it-IT" w:eastAsia="it-IT"/>
+                <w:lang w:val="en-US"/>
               </w:rPr>
               <w:t xml:space="preserve"> (AccTminDay), defined as the percentage of green target squares (D2 or D6, collectively considered) touched within the allotted time (Treact)</w:t>
             </w:r>
@@ -4264,14 +4162,14 @@
                 <w:rFonts w:ascii="Arial" w:hAnsi="Arial" w:cs="Arial"/>
                 <w:b/>
                 <w:bCs/>
-                <w:lang w:val="it-IT" w:eastAsia="it-IT"/>
+                <w:lang w:val="en-US"/>
               </w:rPr>
               <w:t xml:space="preserve"> preceded by "cue" squares on the same side with min pre-trigger time</w:t>
             </w:r>
             <w:r>
               <w:rPr>
                 <w:rFonts w:ascii="Arial" w:hAnsi="Arial" w:cs="Arial"/>
-                <w:lang w:val="it-IT" w:eastAsia="it-IT"/>
+                <w:lang w:val="en-US"/>
               </w:rPr>
               <w:t>, on a working day.</w:t>
             </w:r>
@@ -4281,13 +4179,13 @@
               <w:spacing w:before="100" w:beforeAutospacing="1" w:after="100" w:afterAutospacing="1"/>
               <w:rPr>
                 <w:rFonts w:ascii="Arial" w:hAnsi="Arial" w:cs="Arial"/>
-                <w:lang w:val="it-IT" w:eastAsia="it-IT"/>
-              </w:rPr>
-            </w:pPr>
-            <w:r>
-              <w:rPr>
-                <w:rFonts w:ascii="Arial" w:hAnsi="Arial" w:cs="Arial"/>
-                <w:lang w:val="it-IT" w:eastAsia="it-IT"/>
+                <w:lang w:val="en-US"/>
+              </w:rPr>
+            </w:pPr>
+            <w:r>
+              <w:rPr>
+                <w:rFonts w:ascii="Arial" w:hAnsi="Arial" w:cs="Arial"/>
+                <w:lang w:val="en-US"/>
               </w:rPr>
               <w:t>AccTminDay is obtained through the following procedure. </w:t>
             </w:r>
@@ -4297,13 +4195,13 @@
               <w:spacing w:before="100" w:beforeAutospacing="1" w:after="100" w:afterAutospacing="1"/>
               <w:rPr>
                 <w:rFonts w:ascii="Arial" w:hAnsi="Arial" w:cs="Arial"/>
-                <w:lang w:val="it-IT" w:eastAsia="it-IT"/>
-              </w:rPr>
-            </w:pPr>
-            <w:r>
-              <w:rPr>
-                <w:rFonts w:ascii="Arial" w:hAnsi="Arial" w:cs="Arial"/>
-                <w:lang w:val="it-IT" w:eastAsia="it-IT"/>
+                <w:lang w:val="en-US"/>
+              </w:rPr>
+            </w:pPr>
+            <w:r>
+              <w:rPr>
+                <w:rFonts w:ascii="Arial" w:hAnsi="Arial" w:cs="Arial"/>
+                <w:lang w:val="en-US"/>
               </w:rPr>
               <w:t>1) For each trial, calculate the percentage of target squares (D2 or D6, collectively considered) touched within the allotted time Treact preceded by "cue" squares on the same side with min pre-trigger time (AccTminTrial). </w:t>
             </w:r>
@@ -4313,13 +4211,13 @@
               <w:spacing w:before="100" w:beforeAutospacing="1" w:after="100" w:afterAutospacing="1"/>
               <w:rPr>
                 <w:rFonts w:ascii="Arial" w:hAnsi="Arial" w:cs="Arial"/>
-                <w:lang w:val="it-IT" w:eastAsia="it-IT"/>
-              </w:rPr>
-            </w:pPr>
-            <w:r>
-              <w:rPr>
-                <w:rFonts w:ascii="Arial" w:hAnsi="Arial" w:cs="Arial"/>
-                <w:lang w:val="it-IT" w:eastAsia="it-IT"/>
+                <w:lang w:val="en-US"/>
+              </w:rPr>
+            </w:pPr>
+            <w:r>
+              <w:rPr>
+                <w:rFonts w:ascii="Arial" w:hAnsi="Arial" w:cs="Arial"/>
+                <w:lang w:val="en-US"/>
               </w:rPr>
               <w:t>2) For each session, calculate the average of AccTminTrial for all trials scheduled in the session (AccTminSession). </w:t>
             </w:r>
@@ -4329,13 +4227,13 @@
               <w:spacing w:before="100" w:beforeAutospacing="1" w:after="100" w:afterAutospacing="1"/>
               <w:rPr>
                 <w:rFonts w:ascii="Arial" w:hAnsi="Arial" w:cs="Arial"/>
-                <w:lang w:val="it-IT" w:eastAsia="it-IT"/>
-              </w:rPr>
-            </w:pPr>
-            <w:r>
-              <w:rPr>
-                <w:rFonts w:ascii="Arial" w:hAnsi="Arial" w:cs="Arial"/>
-                <w:lang w:val="it-IT" w:eastAsia="it-IT"/>
+                <w:lang w:val="en-US"/>
+              </w:rPr>
+            </w:pPr>
+            <w:r>
+              <w:rPr>
+                <w:rFonts w:ascii="Arial" w:hAnsi="Arial" w:cs="Arial"/>
+                <w:lang w:val="en-US"/>
               </w:rPr>
               <w:t>3) For each day, calculate the average of AccTminSession for all sessions conducted (AccTminDay).</w:t>
             </w:r>
@@ -4359,15 +4257,13 @@
               <w:spacing w:before="100" w:beforeAutospacing="1" w:after="100" w:afterAutospacing="1"/>
               <w:rPr>
                 <w:rFonts w:ascii="Arial" w:hAnsi="Arial" w:cs="Arial"/>
-                <w:lang w:val="it-IT" w:eastAsia="it-IT"/>
-              </w:rPr>
-            </w:pPr>
-            <w:r>
-              <w:rPr>
-                <w:rFonts w:ascii="Arial" w:hAnsi="Arial" w:cs="Arial"/>
-                <w:b/>
-                <w:bCs/>
-                <w:lang w:val="it-IT" w:eastAsia="it-IT"/>
+              </w:rPr>
+            </w:pPr>
+            <w:r>
+              <w:rPr>
+                <w:rFonts w:ascii="Arial" w:hAnsi="Arial" w:cs="Arial"/>
+                <w:b/>
+                <w:bCs/>
               </w:rPr>
               <w:t>ReactTimeTmaxDay</w:t>
             </w:r>
@@ -4389,22 +4285,22 @@
               <w:spacing w:before="100" w:beforeAutospacing="1" w:after="100" w:afterAutospacing="1"/>
               <w:rPr>
                 <w:rFonts w:ascii="Arial" w:hAnsi="Arial" w:cs="Arial"/>
-                <w:lang w:val="it-IT" w:eastAsia="it-IT"/>
-              </w:rPr>
-            </w:pPr>
-            <w:r>
-              <w:rPr>
-                <w:rFonts w:ascii="Arial" w:hAnsi="Arial" w:cs="Arial"/>
-                <w:b/>
-                <w:bCs/>
-                <w:lang w:val="it-IT" w:eastAsia="it-IT"/>
+                <w:lang w:val="en-US"/>
+              </w:rPr>
+            </w:pPr>
+            <w:r>
+              <w:rPr>
+                <w:rFonts w:ascii="Arial" w:hAnsi="Arial" w:cs="Arial"/>
+                <w:b/>
+                <w:bCs/>
+                <w:lang w:val="en-US"/>
               </w:rPr>
               <w:t>Average daily reaction time for "cue" squares on the same side with max pre-trigger time</w:t>
             </w:r>
             <w:r>
               <w:rPr>
                 <w:rFonts w:ascii="Arial" w:hAnsi="Arial" w:cs="Arial"/>
-                <w:lang w:val="it-IT" w:eastAsia="it-IT"/>
+                <w:lang w:val="en-US"/>
               </w:rPr>
               <w:t xml:space="preserve"> (ReactTimeTmaxDay), defined as the reaction time to touch the green target squares (D2 or D6, collectively considered) within the allotted time (Treact)</w:t>
             </w:r>
@@ -4413,14 +4309,14 @@
                 <w:rFonts w:ascii="Arial" w:hAnsi="Arial" w:cs="Arial"/>
                 <w:b/>
                 <w:bCs/>
-                <w:lang w:val="it-IT" w:eastAsia="it-IT"/>
+                <w:lang w:val="en-US"/>
               </w:rPr>
               <w:t xml:space="preserve"> preceded by "cue" squares on the same side with max pre-trigger time</w:t>
             </w:r>
             <w:r>
               <w:rPr>
                 <w:rFonts w:ascii="Arial" w:hAnsi="Arial" w:cs="Arial"/>
-                <w:lang w:val="it-IT" w:eastAsia="it-IT"/>
+                <w:lang w:val="en-US"/>
               </w:rPr>
               <w:t>, on a working day.</w:t>
             </w:r>
@@ -4430,13 +4326,13 @@
               <w:spacing w:before="100" w:beforeAutospacing="1" w:after="100" w:afterAutospacing="1"/>
               <w:rPr>
                 <w:rFonts w:ascii="Arial" w:hAnsi="Arial" w:cs="Arial"/>
-                <w:lang w:val="it-IT" w:eastAsia="it-IT"/>
-              </w:rPr>
-            </w:pPr>
-            <w:r>
-              <w:rPr>
-                <w:rFonts w:ascii="Arial" w:hAnsi="Arial" w:cs="Arial"/>
-                <w:lang w:val="it-IT" w:eastAsia="it-IT"/>
+                <w:lang w:val="en-US"/>
+              </w:rPr>
+            </w:pPr>
+            <w:r>
+              <w:rPr>
+                <w:rFonts w:ascii="Arial" w:hAnsi="Arial" w:cs="Arial"/>
+                <w:lang w:val="en-US"/>
               </w:rPr>
               <w:t>ReactTimeTmaxDay is obtained through the following procedure. </w:t>
             </w:r>
@@ -4446,13 +4342,13 @@
               <w:spacing w:before="100" w:beforeAutospacing="1" w:after="100" w:afterAutospacing="1"/>
               <w:rPr>
                 <w:rFonts w:ascii="Arial" w:hAnsi="Arial" w:cs="Arial"/>
-                <w:lang w:val="it-IT" w:eastAsia="it-IT"/>
-              </w:rPr>
-            </w:pPr>
-            <w:r>
-              <w:rPr>
-                <w:rFonts w:ascii="Arial" w:hAnsi="Arial" w:cs="Arial"/>
-                <w:lang w:val="it-IT" w:eastAsia="it-IT"/>
+                <w:lang w:val="en-US"/>
+              </w:rPr>
+            </w:pPr>
+            <w:r>
+              <w:rPr>
+                <w:rFonts w:ascii="Arial" w:hAnsi="Arial" w:cs="Arial"/>
+                <w:lang w:val="en-US"/>
               </w:rPr>
               <w:t>1) For each trial, calculate the reaction time to touch the green target squares (D2 or D6) within the allotted time Treact (ReactTimeTmaxTrial) preceded by "cue" squares on the same side with max pre-trigger time. </w:t>
             </w:r>
@@ -4462,13 +4358,13 @@
               <w:spacing w:before="100" w:beforeAutospacing="1" w:after="100" w:afterAutospacing="1"/>
               <w:rPr>
                 <w:rFonts w:ascii="Arial" w:hAnsi="Arial" w:cs="Arial"/>
-                <w:lang w:val="it-IT" w:eastAsia="it-IT"/>
-              </w:rPr>
-            </w:pPr>
-            <w:r>
-              <w:rPr>
-                <w:rFonts w:ascii="Arial" w:hAnsi="Arial" w:cs="Arial"/>
-                <w:lang w:val="it-IT" w:eastAsia="it-IT"/>
+                <w:lang w:val="en-US"/>
+              </w:rPr>
+            </w:pPr>
+            <w:r>
+              <w:rPr>
+                <w:rFonts w:ascii="Arial" w:hAnsi="Arial" w:cs="Arial"/>
+                <w:lang w:val="en-US"/>
               </w:rPr>
               <w:t>2) For each session, calculate the average of ReactTimeTmaxTrial for all trials scheduled in the session (ReactTimeTmaxSession). </w:t>
             </w:r>
@@ -4478,13 +4374,13 @@
               <w:spacing w:before="100" w:beforeAutospacing="1" w:after="100" w:afterAutospacing="1"/>
               <w:rPr>
                 <w:rFonts w:ascii="Arial" w:hAnsi="Arial" w:cs="Arial"/>
-                <w:lang w:val="it-IT" w:eastAsia="it-IT"/>
-              </w:rPr>
-            </w:pPr>
-            <w:r>
-              <w:rPr>
-                <w:rFonts w:ascii="Arial" w:hAnsi="Arial" w:cs="Arial"/>
-                <w:lang w:val="it-IT" w:eastAsia="it-IT"/>
+                <w:lang w:val="en-US"/>
+              </w:rPr>
+            </w:pPr>
+            <w:r>
+              <w:rPr>
+                <w:rFonts w:ascii="Arial" w:hAnsi="Arial" w:cs="Arial"/>
+                <w:lang w:val="en-US"/>
               </w:rPr>
               <w:lastRenderedPageBreak/>
               <w:t>3) For each day, calculate the average of ReactTimeTmaxSession for all sessions conducted (ReactTimeTmaxDay).</w:t>
@@ -4509,15 +4405,13 @@
               <w:spacing w:before="100" w:beforeAutospacing="1" w:after="100" w:afterAutospacing="1"/>
               <w:rPr>
                 <w:rFonts w:ascii="Arial" w:hAnsi="Arial" w:cs="Arial"/>
-                <w:lang w:val="it-IT" w:eastAsia="it-IT"/>
-              </w:rPr>
-            </w:pPr>
-            <w:r>
-              <w:rPr>
-                <w:rFonts w:ascii="Arial" w:hAnsi="Arial" w:cs="Arial"/>
-                <w:b/>
-                <w:bCs/>
-                <w:lang w:val="it-IT" w:eastAsia="it-IT"/>
+              </w:rPr>
+            </w:pPr>
+            <w:r>
+              <w:rPr>
+                <w:rFonts w:ascii="Arial" w:hAnsi="Arial" w:cs="Arial"/>
+                <w:b/>
+                <w:bCs/>
               </w:rPr>
               <w:lastRenderedPageBreak/>
               <w:t>ReactTimeTminDay</w:t>
@@ -4540,22 +4434,22 @@
               <w:spacing w:before="100" w:beforeAutospacing="1" w:after="100" w:afterAutospacing="1"/>
               <w:rPr>
                 <w:rFonts w:ascii="Arial" w:hAnsi="Arial" w:cs="Arial"/>
-                <w:lang w:val="it-IT" w:eastAsia="it-IT"/>
-              </w:rPr>
-            </w:pPr>
-            <w:r>
-              <w:rPr>
-                <w:rFonts w:ascii="Arial" w:hAnsi="Arial" w:cs="Arial"/>
-                <w:b/>
-                <w:bCs/>
-                <w:lang w:val="it-IT" w:eastAsia="it-IT"/>
+                <w:lang w:val="en-US"/>
+              </w:rPr>
+            </w:pPr>
+            <w:r>
+              <w:rPr>
+                <w:rFonts w:ascii="Arial" w:hAnsi="Arial" w:cs="Arial"/>
+                <w:b/>
+                <w:bCs/>
+                <w:lang w:val="en-US"/>
               </w:rPr>
               <w:t>Average daily reaction time for "cue" squares on the same side with min pre-trigger time</w:t>
             </w:r>
             <w:r>
               <w:rPr>
                 <w:rFonts w:ascii="Arial" w:hAnsi="Arial" w:cs="Arial"/>
-                <w:lang w:val="it-IT" w:eastAsia="it-IT"/>
+                <w:lang w:val="en-US"/>
               </w:rPr>
               <w:t xml:space="preserve"> (ReactTimeTminDay), defined as the reaction time to touch the green target squares (D2 or D6, collectively considered) within the allotted time (Treact)</w:t>
             </w:r>
@@ -4564,14 +4458,14 @@
                 <w:rFonts w:ascii="Arial" w:hAnsi="Arial" w:cs="Arial"/>
                 <w:b/>
                 <w:bCs/>
-                <w:lang w:val="it-IT" w:eastAsia="it-IT"/>
+                <w:lang w:val="en-US"/>
               </w:rPr>
               <w:t xml:space="preserve"> preceded by "cue" squares on the same side with min pre-trigger time</w:t>
             </w:r>
             <w:r>
               <w:rPr>
                 <w:rFonts w:ascii="Arial" w:hAnsi="Arial" w:cs="Arial"/>
-                <w:lang w:val="it-IT" w:eastAsia="it-IT"/>
+                <w:lang w:val="en-US"/>
               </w:rPr>
               <w:t>, on a working day.</w:t>
             </w:r>
@@ -4581,13 +4475,13 @@
               <w:spacing w:before="100" w:beforeAutospacing="1" w:after="100" w:afterAutospacing="1"/>
               <w:rPr>
                 <w:rFonts w:ascii="Arial" w:hAnsi="Arial" w:cs="Arial"/>
-                <w:lang w:val="it-IT" w:eastAsia="it-IT"/>
-              </w:rPr>
-            </w:pPr>
-            <w:r>
-              <w:rPr>
-                <w:rFonts w:ascii="Arial" w:hAnsi="Arial" w:cs="Arial"/>
-                <w:lang w:val="it-IT" w:eastAsia="it-IT"/>
+                <w:lang w:val="en-US"/>
+              </w:rPr>
+            </w:pPr>
+            <w:r>
+              <w:rPr>
+                <w:rFonts w:ascii="Arial" w:hAnsi="Arial" w:cs="Arial"/>
+                <w:lang w:val="en-US"/>
               </w:rPr>
               <w:t>ReactTimeTminDay is obtained through the following procedure. </w:t>
             </w:r>
@@ -4597,13 +4491,13 @@
               <w:spacing w:before="100" w:beforeAutospacing="1" w:after="100" w:afterAutospacing="1"/>
               <w:rPr>
                 <w:rFonts w:ascii="Arial" w:hAnsi="Arial" w:cs="Arial"/>
-                <w:lang w:val="it-IT" w:eastAsia="it-IT"/>
-              </w:rPr>
-            </w:pPr>
-            <w:r>
-              <w:rPr>
-                <w:rFonts w:ascii="Arial" w:hAnsi="Arial" w:cs="Arial"/>
-                <w:lang w:val="it-IT" w:eastAsia="it-IT"/>
+                <w:lang w:val="en-US"/>
+              </w:rPr>
+            </w:pPr>
+            <w:r>
+              <w:rPr>
+                <w:rFonts w:ascii="Arial" w:hAnsi="Arial" w:cs="Arial"/>
+                <w:lang w:val="en-US"/>
               </w:rPr>
               <w:t>1) For each trial, calculate the reaction time to touch the green target squares (D2 or D6) within the allotted time Treact (ReactTimeTminTrial) preceded by "cue" squares on the same side with min pre-trigger time. </w:t>
             </w:r>
@@ -4613,13 +4507,13 @@
               <w:spacing w:before="100" w:beforeAutospacing="1" w:after="100" w:afterAutospacing="1"/>
               <w:rPr>
                 <w:rFonts w:ascii="Arial" w:hAnsi="Arial" w:cs="Arial"/>
-                <w:lang w:val="it-IT" w:eastAsia="it-IT"/>
-              </w:rPr>
-            </w:pPr>
-            <w:r>
-              <w:rPr>
-                <w:rFonts w:ascii="Arial" w:hAnsi="Arial" w:cs="Arial"/>
-                <w:lang w:val="it-IT" w:eastAsia="it-IT"/>
+                <w:lang w:val="en-US"/>
+              </w:rPr>
+            </w:pPr>
+            <w:r>
+              <w:rPr>
+                <w:rFonts w:ascii="Arial" w:hAnsi="Arial" w:cs="Arial"/>
+                <w:lang w:val="en-US"/>
               </w:rPr>
               <w:t>2) For each session, calculate the average of ReactTimeTminTrial for all trials scheduled in the session (ReactTimeTminSession). </w:t>
             </w:r>
@@ -4629,13 +4523,13 @@
               <w:spacing w:before="100" w:beforeAutospacing="1" w:after="100" w:afterAutospacing="1"/>
               <w:rPr>
                 <w:rFonts w:ascii="Arial" w:hAnsi="Arial" w:cs="Arial"/>
-                <w:lang w:val="it-IT" w:eastAsia="it-IT"/>
-              </w:rPr>
-            </w:pPr>
-            <w:r>
-              <w:rPr>
-                <w:rFonts w:ascii="Arial" w:hAnsi="Arial" w:cs="Arial"/>
-                <w:lang w:val="it-IT" w:eastAsia="it-IT"/>
+                <w:lang w:val="en-US"/>
+              </w:rPr>
+            </w:pPr>
+            <w:r>
+              <w:rPr>
+                <w:rFonts w:ascii="Arial" w:hAnsi="Arial" w:cs="Arial"/>
+                <w:lang w:val="en-US"/>
               </w:rPr>
               <w:t>3) For each day, calculate the average of ReactTimeTminSession for all sessions conducted (ReactTimeTminDay).</w:t>
             </w:r>
@@ -4659,15 +4553,13 @@
               <w:spacing w:before="100" w:beforeAutospacing="1" w:after="100" w:afterAutospacing="1"/>
               <w:rPr>
                 <w:rFonts w:ascii="Arial" w:hAnsi="Arial" w:cs="Arial"/>
-                <w:lang w:val="it-IT" w:eastAsia="it-IT"/>
-              </w:rPr>
-            </w:pPr>
-            <w:r>
-              <w:rPr>
-                <w:rFonts w:ascii="Arial" w:hAnsi="Arial" w:cs="Arial"/>
-                <w:b/>
-                <w:bCs/>
-                <w:lang w:val="it-IT" w:eastAsia="it-IT"/>
+              </w:rPr>
+            </w:pPr>
+            <w:r>
+              <w:rPr>
+                <w:rFonts w:ascii="Arial" w:hAnsi="Arial" w:cs="Arial"/>
+                <w:b/>
+                <w:bCs/>
               </w:rPr>
               <w:t>Avg 7 days</w:t>
             </w:r>
@@ -4689,13 +4581,13 @@
               <w:spacing w:before="100" w:beforeAutospacing="1" w:after="100" w:afterAutospacing="1"/>
               <w:rPr>
                 <w:rFonts w:ascii="Arial" w:hAnsi="Arial" w:cs="Arial"/>
-                <w:lang w:val="it-IT" w:eastAsia="it-IT"/>
-              </w:rPr>
-            </w:pPr>
-            <w:r>
-              <w:rPr>
-                <w:rFonts w:ascii="Arial" w:hAnsi="Arial" w:cs="Arial"/>
-                <w:lang w:val="it-IT" w:eastAsia="it-IT"/>
+                <w:lang w:val="en-US"/>
+              </w:rPr>
+            </w:pPr>
+            <w:r>
+              <w:rPr>
+                <w:rFonts w:ascii="Arial" w:hAnsi="Arial" w:cs="Arial"/>
+                <w:lang w:val="en-US"/>
               </w:rPr>
               <w:t>Indicates the average trend of the value over the past 7 working days</w:t>
             </w:r>
@@ -4719,15 +4611,13 @@
               <w:spacing w:before="100" w:beforeAutospacing="1" w:after="100" w:afterAutospacing="1"/>
               <w:rPr>
                 <w:rFonts w:ascii="Arial" w:hAnsi="Arial" w:cs="Arial"/>
-                <w:lang w:val="it-IT" w:eastAsia="it-IT"/>
-              </w:rPr>
-            </w:pPr>
-            <w:r>
-              <w:rPr>
-                <w:rFonts w:ascii="Arial" w:hAnsi="Arial" w:cs="Arial"/>
-                <w:b/>
-                <w:bCs/>
-                <w:lang w:val="it-IT" w:eastAsia="it-IT"/>
+              </w:rPr>
+            </w:pPr>
+            <w:r>
+              <w:rPr>
+                <w:rFonts w:ascii="Arial" w:hAnsi="Arial" w:cs="Arial"/>
+                <w:b/>
+                <w:bCs/>
               </w:rPr>
               <w:t>Avg 30 days</w:t>
             </w:r>
@@ -4749,13 +4639,13 @@
               <w:spacing w:before="100" w:beforeAutospacing="1" w:after="100" w:afterAutospacing="1"/>
               <w:rPr>
                 <w:rFonts w:ascii="Arial" w:hAnsi="Arial" w:cs="Arial"/>
-                <w:lang w:val="it-IT" w:eastAsia="it-IT"/>
-              </w:rPr>
-            </w:pPr>
-            <w:r>
-              <w:rPr>
-                <w:rFonts w:ascii="Arial" w:hAnsi="Arial" w:cs="Arial"/>
-                <w:lang w:val="it-IT" w:eastAsia="it-IT"/>
+                <w:lang w:val="en-US"/>
+              </w:rPr>
+            </w:pPr>
+            <w:r>
+              <w:rPr>
+                <w:rFonts w:ascii="Arial" w:hAnsi="Arial" w:cs="Arial"/>
+                <w:lang w:val="en-US"/>
               </w:rPr>
               <w:t>Indicates the average trend of the value over the past 30 working days</w:t>
             </w:r>
@@ -4764,6 +4654,1122 @@
       </w:tr>
     </w:tbl>
     <w:p/>
+    <w:p/>
+    <w:p>
+      <w:pPr>
+        <w:jc w:val="center"/>
+        <w:rPr>
+          <w:lang w:val="en-US"/>
+        </w:rPr>
+      </w:pPr>
+    </w:p>
+    <w:p>
+      <w:pPr>
+        <w:jc w:val="center"/>
+        <w:rPr>
+          <w:lang w:val="en-US"/>
+        </w:rPr>
+      </w:pPr>
+    </w:p>
+    <w:p>
+      <w:pPr>
+        <w:jc w:val="center"/>
+        <w:rPr>
+          <w:lang w:val="en-US"/>
+        </w:rPr>
+      </w:pPr>
+    </w:p>
+    <w:p>
+      <w:pPr>
+        <w:jc w:val="center"/>
+        <w:rPr>
+          <w:lang w:val="en-US"/>
+        </w:rPr>
+      </w:pPr>
+    </w:p>
+    <w:p>
+      <w:pPr>
+        <w:jc w:val="center"/>
+        <w:rPr>
+          <w:lang w:val="en-US"/>
+        </w:rPr>
+      </w:pPr>
+    </w:p>
+    <w:p>
+      <w:pPr>
+        <w:jc w:val="center"/>
+        <w:rPr>
+          <w:lang w:val="en-US"/>
+        </w:rPr>
+      </w:pPr>
+    </w:p>
+    <w:p>
+      <w:pPr>
+        <w:jc w:val="center"/>
+        <w:rPr>
+          <w:rFonts w:ascii="Arial" w:hAnsi="Arial" w:cs="Arial"/>
+          <w:b/>
+          <w:bCs/>
+          <w:sz w:val="36"/>
+          <w:szCs w:val="36"/>
+        </w:rPr>
+      </w:pPr>
+      <w:r>
+        <w:rPr>
+          <w:lang w:val="en-US"/>
+        </w:rPr>
+        <w:lastRenderedPageBreak/>
+        <w:t> </w:t>
+      </w:r>
+      <w:r>
+        <w:rPr>
+          <w:rFonts w:ascii="Arial" w:hAnsi="Arial" w:cs="Arial"/>
+          <w:b/>
+          <w:bCs/>
+          <w:sz w:val="36"/>
+          <w:szCs w:val="36"/>
+        </w:rPr>
+        <w:t>TASK</w:t>
+      </w:r>
+      <w:r>
+        <w:rPr>
+          <w:rFonts w:ascii="Arial" w:hAnsi="Arial" w:cs="Arial"/>
+          <w:b/>
+          <w:bCs/>
+          <w:sz w:val="36"/>
+          <w:szCs w:val="36"/>
+        </w:rPr>
+        <w:t xml:space="preserve"> </w:t>
+      </w:r>
+      <w:r>
+        <w:rPr>
+          <w:rFonts w:ascii="Arial" w:hAnsi="Arial" w:cs="Arial"/>
+          <w:b/>
+          <w:bCs/>
+          <w:sz w:val="36"/>
+          <w:szCs w:val="36"/>
+        </w:rPr>
+        <w:t>7</w:t>
+      </w:r>
+    </w:p>
+    <w:p>
+      <w:pPr>
+        <w:spacing w:before="100" w:beforeAutospacing="1" w:after="100" w:afterAutospacing="1"/>
+      </w:pPr>
+      <w:r>
+        <w:t> </w:t>
+      </w:r>
+    </w:p>
+    <w:tbl>
+      <w:tblPr>
+        <w:tblW w:w="5000" w:type="pct"/>
+        <w:tblBorders>
+          <w:top w:val="outset" w:sz="6" w:space="0" w:color="auto"/>
+          <w:left w:val="outset" w:sz="6" w:space="0" w:color="auto"/>
+          <w:bottom w:val="outset" w:sz="6" w:space="0" w:color="auto"/>
+          <w:right w:val="outset" w:sz="6" w:space="0" w:color="auto"/>
+        </w:tblBorders>
+        <w:tblCellMar>
+          <w:top w:w="200" w:type="dxa"/>
+          <w:left w:w="200" w:type="dxa"/>
+          <w:bottom w:w="200" w:type="dxa"/>
+          <w:right w:w="200" w:type="dxa"/>
+        </w:tblCellMar>
+        <w:tblLook w:val="04A0" w:firstRow="1" w:lastRow="0" w:firstColumn="1" w:lastColumn="0" w:noHBand="0" w:noVBand="1"/>
+      </w:tblPr>
+      <w:tblGrid>
+        <w:gridCol w:w="2428"/>
+        <w:gridCol w:w="11845"/>
+      </w:tblGrid>
+      <w:tr>
+        <w:tc>
+          <w:tcPr>
+            <w:tcW w:w="0" w:type="auto"/>
+            <w:tcBorders>
+              <w:top w:val="outset" w:sz="6" w:space="0" w:color="auto"/>
+              <w:left w:val="outset" w:sz="6" w:space="0" w:color="auto"/>
+              <w:bottom w:val="outset" w:sz="6" w:space="0" w:color="auto"/>
+              <w:right w:val="outset" w:sz="6" w:space="0" w:color="auto"/>
+            </w:tcBorders>
+            <w:hideMark/>
+          </w:tcPr>
+          <w:p>
+            <w:pPr>
+              <w:spacing w:before="100" w:beforeAutospacing="1" w:after="100" w:afterAutospacing="1"/>
+              <w:rPr>
+                <w:rFonts w:ascii="Arial" w:hAnsi="Arial" w:cs="Arial"/>
+              </w:rPr>
+            </w:pPr>
+            <w:r>
+              <w:rPr>
+                <w:rFonts w:ascii="Arial" w:hAnsi="Arial" w:cs="Arial"/>
+                <w:b/>
+                <w:bCs/>
+              </w:rPr>
+              <w:t>VALUE</w:t>
+            </w:r>
+          </w:p>
+        </w:tc>
+        <w:tc>
+          <w:tcPr>
+            <w:tcW w:w="0" w:type="auto"/>
+            <w:tcBorders>
+              <w:top w:val="outset" w:sz="6" w:space="0" w:color="auto"/>
+              <w:left w:val="outset" w:sz="6" w:space="0" w:color="auto"/>
+              <w:bottom w:val="outset" w:sz="6" w:space="0" w:color="auto"/>
+              <w:right w:val="outset" w:sz="6" w:space="0" w:color="auto"/>
+            </w:tcBorders>
+            <w:hideMark/>
+          </w:tcPr>
+          <w:p>
+            <w:pPr>
+              <w:spacing w:before="100" w:beforeAutospacing="1" w:after="100" w:afterAutospacing="1"/>
+              <w:rPr>
+                <w:rFonts w:ascii="Arial" w:hAnsi="Arial" w:cs="Arial"/>
+              </w:rPr>
+            </w:pPr>
+            <w:r>
+              <w:rPr>
+                <w:rFonts w:ascii="Arial" w:hAnsi="Arial" w:cs="Arial"/>
+                <w:b/>
+                <w:bCs/>
+              </w:rPr>
+              <w:t>DEFINITION</w:t>
+            </w:r>
+          </w:p>
+        </w:tc>
+      </w:tr>
+      <w:tr>
+        <w:tc>
+          <w:tcPr>
+            <w:tcW w:w="0" w:type="auto"/>
+            <w:tcBorders>
+              <w:top w:val="outset" w:sz="6" w:space="0" w:color="auto"/>
+              <w:left w:val="outset" w:sz="6" w:space="0" w:color="auto"/>
+              <w:bottom w:val="outset" w:sz="6" w:space="0" w:color="auto"/>
+              <w:right w:val="outset" w:sz="6" w:space="0" w:color="auto"/>
+            </w:tcBorders>
+            <w:hideMark/>
+          </w:tcPr>
+          <w:p>
+            <w:pPr>
+              <w:spacing w:before="100" w:beforeAutospacing="1" w:after="100" w:afterAutospacing="1"/>
+              <w:rPr>
+                <w:rFonts w:ascii="Arial" w:hAnsi="Arial" w:cs="Arial"/>
+              </w:rPr>
+            </w:pPr>
+            <w:r>
+              <w:rPr>
+                <w:rFonts w:ascii="Arial" w:hAnsi="Arial" w:cs="Arial"/>
+                <w:b/>
+                <w:bCs/>
+              </w:rPr>
+              <w:t>AccGODay</w:t>
+            </w:r>
+          </w:p>
+        </w:tc>
+        <w:tc>
+          <w:tcPr>
+            <w:tcW w:w="0" w:type="auto"/>
+            <w:tcBorders>
+              <w:top w:val="outset" w:sz="6" w:space="0" w:color="auto"/>
+              <w:left w:val="outset" w:sz="6" w:space="0" w:color="auto"/>
+              <w:bottom w:val="outset" w:sz="6" w:space="0" w:color="auto"/>
+              <w:right w:val="outset" w:sz="6" w:space="0" w:color="auto"/>
+            </w:tcBorders>
+            <w:hideMark/>
+          </w:tcPr>
+          <w:p>
+            <w:pPr>
+              <w:spacing w:before="100" w:beforeAutospacing="1" w:after="100" w:afterAutospacing="1"/>
+              <w:rPr>
+                <w:rFonts w:ascii="Arial" w:hAnsi="Arial" w:cs="Arial"/>
+                <w:lang w:val="en-US"/>
+              </w:rPr>
+            </w:pPr>
+            <w:r>
+              <w:rPr>
+                <w:rFonts w:ascii="Arial" w:hAnsi="Arial" w:cs="Arial"/>
+                <w:b/>
+                <w:bCs/>
+                <w:lang w:val="en-US"/>
+              </w:rPr>
+              <w:t>Average daily accuracy in response to D4 target GO squares</w:t>
+            </w:r>
+            <w:r>
+              <w:rPr>
+                <w:rFonts w:ascii="Arial" w:hAnsi="Arial" w:cs="Arial"/>
+                <w:lang w:val="en-US"/>
+              </w:rPr>
+              <w:t xml:space="preserve"> (AccGODay), defined as the percentage of green target squares (D4) touched within the given time (Treact), on a working day.</w:t>
+            </w:r>
+          </w:p>
+          <w:p>
+            <w:pPr>
+              <w:spacing w:before="100" w:beforeAutospacing="1" w:after="100" w:afterAutospacing="1"/>
+              <w:rPr>
+                <w:rFonts w:ascii="Arial" w:hAnsi="Arial" w:cs="Arial"/>
+                <w:lang w:val="en-US"/>
+              </w:rPr>
+            </w:pPr>
+            <w:r>
+              <w:rPr>
+                <w:rFonts w:ascii="Arial" w:hAnsi="Arial" w:cs="Arial"/>
+                <w:lang w:val="en-US"/>
+              </w:rPr>
+              <w:t>AccGODay is obtained through the following procedure.</w:t>
+            </w:r>
+          </w:p>
+          <w:p>
+            <w:pPr>
+              <w:spacing w:before="100" w:beforeAutospacing="1" w:after="100" w:afterAutospacing="1"/>
+              <w:rPr>
+                <w:rFonts w:ascii="Arial" w:hAnsi="Arial" w:cs="Arial"/>
+                <w:lang w:val="en-US"/>
+              </w:rPr>
+            </w:pPr>
+            <w:r>
+              <w:rPr>
+                <w:rFonts w:ascii="Arial" w:hAnsi="Arial" w:cs="Arial"/>
+                <w:lang w:val="en-US"/>
+              </w:rPr>
+              <w:t>1) For each trial, calculate the percentage of green target squares (D4) touched within the given time Treact (AccGOTrial).</w:t>
+            </w:r>
+          </w:p>
+          <w:p>
+            <w:pPr>
+              <w:spacing w:before="100" w:beforeAutospacing="1" w:after="100" w:afterAutospacing="1"/>
+              <w:rPr>
+                <w:rFonts w:ascii="Arial" w:hAnsi="Arial" w:cs="Arial"/>
+                <w:lang w:val="en-US"/>
+              </w:rPr>
+            </w:pPr>
+            <w:r>
+              <w:rPr>
+                <w:rFonts w:ascii="Arial" w:hAnsi="Arial" w:cs="Arial"/>
+                <w:lang w:val="en-US"/>
+              </w:rPr>
+              <w:t>2) For each session, calculate the average of AccGOTrial for all trials planned in the session (AccGOSession).</w:t>
+            </w:r>
+          </w:p>
+          <w:p>
+            <w:pPr>
+              <w:spacing w:before="100" w:beforeAutospacing="1" w:after="100" w:afterAutospacing="1"/>
+              <w:rPr>
+                <w:rFonts w:ascii="Arial" w:hAnsi="Arial" w:cs="Arial"/>
+                <w:lang w:val="en-US"/>
+              </w:rPr>
+            </w:pPr>
+            <w:r>
+              <w:rPr>
+                <w:rFonts w:ascii="Arial" w:hAnsi="Arial" w:cs="Arial"/>
+                <w:lang w:val="en-US"/>
+              </w:rPr>
+              <w:t>3) For each day, calculate the average of AccGOSession for all conducted sessions (AccGODay).</w:t>
+            </w:r>
+          </w:p>
+        </w:tc>
+      </w:tr>
+      <w:tr>
+        <w:tc>
+          <w:tcPr>
+            <w:tcW w:w="0" w:type="auto"/>
+            <w:tcBorders>
+              <w:top w:val="outset" w:sz="6" w:space="0" w:color="auto"/>
+              <w:left w:val="outset" w:sz="6" w:space="0" w:color="auto"/>
+              <w:bottom w:val="outset" w:sz="6" w:space="0" w:color="auto"/>
+              <w:right w:val="outset" w:sz="6" w:space="0" w:color="auto"/>
+            </w:tcBorders>
+            <w:hideMark/>
+          </w:tcPr>
+          <w:p>
+            <w:pPr>
+              <w:spacing w:before="100" w:beforeAutospacing="1" w:after="100" w:afterAutospacing="1"/>
+              <w:rPr>
+                <w:rFonts w:ascii="Arial" w:hAnsi="Arial" w:cs="Arial"/>
+              </w:rPr>
+            </w:pPr>
+            <w:r>
+              <w:rPr>
+                <w:rFonts w:ascii="Arial" w:hAnsi="Arial" w:cs="Arial"/>
+                <w:b/>
+                <w:bCs/>
+              </w:rPr>
+              <w:t>AccNOGODay</w:t>
+            </w:r>
+          </w:p>
+        </w:tc>
+        <w:tc>
+          <w:tcPr>
+            <w:tcW w:w="0" w:type="auto"/>
+            <w:tcBorders>
+              <w:top w:val="outset" w:sz="6" w:space="0" w:color="auto"/>
+              <w:left w:val="outset" w:sz="6" w:space="0" w:color="auto"/>
+              <w:bottom w:val="outset" w:sz="6" w:space="0" w:color="auto"/>
+              <w:right w:val="outset" w:sz="6" w:space="0" w:color="auto"/>
+            </w:tcBorders>
+            <w:hideMark/>
+          </w:tcPr>
+          <w:p>
+            <w:pPr>
+              <w:spacing w:before="100" w:beforeAutospacing="1" w:after="100" w:afterAutospacing="1"/>
+              <w:rPr>
+                <w:rFonts w:ascii="Arial" w:hAnsi="Arial" w:cs="Arial"/>
+                <w:lang w:val="en-US"/>
+              </w:rPr>
+            </w:pPr>
+            <w:r>
+              <w:rPr>
+                <w:rFonts w:ascii="Arial" w:hAnsi="Arial" w:cs="Arial"/>
+                <w:b/>
+                <w:bCs/>
+                <w:lang w:val="en-US"/>
+              </w:rPr>
+              <w:t>Average daily accuracy in response to D4 NOGO squares</w:t>
+            </w:r>
+            <w:r>
+              <w:rPr>
+                <w:rFonts w:ascii="Arial" w:hAnsi="Arial" w:cs="Arial"/>
+                <w:lang w:val="en-US"/>
+              </w:rPr>
+              <w:t xml:space="preserve"> (AccNOGODay), defined as the percentage of correctly untouched red target squares NOGO within the given time (Treact), on a working day.</w:t>
+            </w:r>
+          </w:p>
+          <w:p>
+            <w:pPr>
+              <w:spacing w:before="100" w:beforeAutospacing="1" w:after="100" w:afterAutospacing="1"/>
+              <w:rPr>
+                <w:rFonts w:ascii="Arial" w:hAnsi="Arial" w:cs="Arial"/>
+                <w:lang w:val="en-US"/>
+              </w:rPr>
+            </w:pPr>
+            <w:r>
+              <w:rPr>
+                <w:rFonts w:ascii="Arial" w:hAnsi="Arial" w:cs="Arial"/>
+                <w:lang w:val="en-US"/>
+              </w:rPr>
+              <w:t>AccNOGODay is obtained through the following procedure.</w:t>
+            </w:r>
+          </w:p>
+          <w:p>
+            <w:pPr>
+              <w:spacing w:before="100" w:beforeAutospacing="1" w:after="100" w:afterAutospacing="1"/>
+              <w:rPr>
+                <w:rFonts w:ascii="Arial" w:hAnsi="Arial" w:cs="Arial"/>
+                <w:lang w:val="en-US"/>
+              </w:rPr>
+            </w:pPr>
+            <w:r>
+              <w:rPr>
+                <w:rFonts w:ascii="Arial" w:hAnsi="Arial" w:cs="Arial"/>
+                <w:lang w:val="en-US"/>
+              </w:rPr>
+              <w:t>1) For each trial, calculate the percentage of correctly untouched red target squares NOGO within the given time Treact (AccNOGOTrial).</w:t>
+            </w:r>
+          </w:p>
+          <w:p>
+            <w:pPr>
+              <w:spacing w:before="100" w:beforeAutospacing="1" w:after="100" w:afterAutospacing="1"/>
+              <w:rPr>
+                <w:rFonts w:ascii="Arial" w:hAnsi="Arial" w:cs="Arial"/>
+                <w:lang w:val="en-US"/>
+              </w:rPr>
+            </w:pPr>
+            <w:r>
+              <w:rPr>
+                <w:rFonts w:ascii="Arial" w:hAnsi="Arial" w:cs="Arial"/>
+                <w:lang w:val="en-US"/>
+              </w:rPr>
+              <w:t>2) For each session, calculate the average of AccNOGOTrial for all trials planned in the session (AccNOGOSession).</w:t>
+            </w:r>
+          </w:p>
+          <w:p>
+            <w:pPr>
+              <w:spacing w:before="100" w:beforeAutospacing="1" w:after="100" w:afterAutospacing="1"/>
+              <w:rPr>
+                <w:rFonts w:ascii="Arial" w:hAnsi="Arial" w:cs="Arial"/>
+                <w:lang w:val="en-US"/>
+              </w:rPr>
+            </w:pPr>
+            <w:r>
+              <w:rPr>
+                <w:rFonts w:ascii="Arial" w:hAnsi="Arial" w:cs="Arial"/>
+                <w:lang w:val="en-US"/>
+              </w:rPr>
+              <w:t>3) For each day, calculate the average of AccNOGOSession for all conducted sessions (AccNOGODay).</w:t>
+            </w:r>
+          </w:p>
+        </w:tc>
+      </w:tr>
+      <w:tr>
+        <w:tc>
+          <w:tcPr>
+            <w:tcW w:w="0" w:type="auto"/>
+            <w:tcBorders>
+              <w:top w:val="outset" w:sz="6" w:space="0" w:color="auto"/>
+              <w:left w:val="outset" w:sz="6" w:space="0" w:color="auto"/>
+              <w:bottom w:val="outset" w:sz="6" w:space="0" w:color="auto"/>
+              <w:right w:val="outset" w:sz="6" w:space="0" w:color="auto"/>
+            </w:tcBorders>
+            <w:hideMark/>
+          </w:tcPr>
+          <w:p>
+            <w:pPr>
+              <w:spacing w:before="100" w:beforeAutospacing="1" w:after="100" w:afterAutospacing="1"/>
+              <w:rPr>
+                <w:rFonts w:ascii="Arial" w:hAnsi="Arial" w:cs="Arial"/>
+              </w:rPr>
+            </w:pPr>
+            <w:r>
+              <w:rPr>
+                <w:rFonts w:ascii="Arial" w:hAnsi="Arial" w:cs="Arial"/>
+                <w:b/>
+                <w:bCs/>
+              </w:rPr>
+              <w:lastRenderedPageBreak/>
+              <w:t>ReactTimeGODay</w:t>
+            </w:r>
+          </w:p>
+        </w:tc>
+        <w:tc>
+          <w:tcPr>
+            <w:tcW w:w="0" w:type="auto"/>
+            <w:tcBorders>
+              <w:top w:val="outset" w:sz="6" w:space="0" w:color="auto"/>
+              <w:left w:val="outset" w:sz="6" w:space="0" w:color="auto"/>
+              <w:bottom w:val="outset" w:sz="6" w:space="0" w:color="auto"/>
+              <w:right w:val="outset" w:sz="6" w:space="0" w:color="auto"/>
+            </w:tcBorders>
+            <w:hideMark/>
+          </w:tcPr>
+          <w:p>
+            <w:pPr>
+              <w:spacing w:before="100" w:beforeAutospacing="1" w:after="100" w:afterAutospacing="1"/>
+              <w:rPr>
+                <w:rFonts w:ascii="Arial" w:hAnsi="Arial" w:cs="Arial"/>
+                <w:lang w:val="en-US"/>
+              </w:rPr>
+            </w:pPr>
+            <w:r>
+              <w:rPr>
+                <w:rFonts w:ascii="Arial" w:hAnsi="Arial" w:cs="Arial"/>
+                <w:b/>
+                <w:bCs/>
+                <w:lang w:val="en-US"/>
+              </w:rPr>
+              <w:t>Average reaction time per day</w:t>
+            </w:r>
+            <w:r>
+              <w:rPr>
+                <w:rFonts w:ascii="Arial" w:hAnsi="Arial" w:cs="Arial"/>
+                <w:lang w:val="en-US"/>
+              </w:rPr>
+              <w:t xml:space="preserve"> </w:t>
+            </w:r>
+            <w:r>
+              <w:rPr>
+                <w:rFonts w:ascii="Arial" w:hAnsi="Arial" w:cs="Arial"/>
+                <w:b/>
+                <w:bCs/>
+                <w:lang w:val="en-US"/>
+              </w:rPr>
+              <w:t>in response to D4 target GO squares</w:t>
+            </w:r>
+            <w:r>
+              <w:rPr>
+                <w:rFonts w:ascii="Arial" w:hAnsi="Arial" w:cs="Arial"/>
+                <w:lang w:val="en-US"/>
+              </w:rPr>
+              <w:t xml:space="preserve"> (ReactTimeGODay), defined as the reaction time to touch the green target squares (D4) within the given time (Treact), on a working day.</w:t>
+            </w:r>
+          </w:p>
+          <w:p>
+            <w:pPr>
+              <w:spacing w:before="100" w:beforeAutospacing="1" w:after="100" w:afterAutospacing="1"/>
+              <w:rPr>
+                <w:rFonts w:ascii="Arial" w:hAnsi="Arial" w:cs="Arial"/>
+                <w:lang w:val="en-US"/>
+              </w:rPr>
+            </w:pPr>
+            <w:r>
+              <w:rPr>
+                <w:rFonts w:ascii="Arial" w:hAnsi="Arial" w:cs="Arial"/>
+                <w:lang w:val="en-US"/>
+              </w:rPr>
+              <w:t>ReactTimeGODay is obtained through the following procedure.</w:t>
+            </w:r>
+          </w:p>
+          <w:p>
+            <w:pPr>
+              <w:spacing w:before="100" w:beforeAutospacing="1" w:after="100" w:afterAutospacing="1"/>
+              <w:rPr>
+                <w:rFonts w:ascii="Arial" w:hAnsi="Arial" w:cs="Arial"/>
+                <w:lang w:val="en-US"/>
+              </w:rPr>
+            </w:pPr>
+            <w:r>
+              <w:rPr>
+                <w:rFonts w:ascii="Arial" w:hAnsi="Arial" w:cs="Arial"/>
+                <w:lang w:val="en-US"/>
+              </w:rPr>
+              <w:t>1) For each trial, calculate the reaction time to touch the green target squares (D4) within the given time Treact (ReactTimeGOTrial).</w:t>
+            </w:r>
+          </w:p>
+          <w:p>
+            <w:pPr>
+              <w:spacing w:before="100" w:beforeAutospacing="1" w:after="100" w:afterAutospacing="1"/>
+              <w:rPr>
+                <w:rFonts w:ascii="Arial" w:hAnsi="Arial" w:cs="Arial"/>
+                <w:lang w:val="en-US"/>
+              </w:rPr>
+            </w:pPr>
+            <w:r>
+              <w:rPr>
+                <w:rFonts w:ascii="Arial" w:hAnsi="Arial" w:cs="Arial"/>
+                <w:lang w:val="en-US"/>
+              </w:rPr>
+              <w:t>2) For each session, calculate the average of ReactTimeGOTrial for all trials planned in the session (ReactTimeGOSession).</w:t>
+            </w:r>
+          </w:p>
+          <w:p>
+            <w:pPr>
+              <w:spacing w:before="100" w:beforeAutospacing="1" w:after="100" w:afterAutospacing="1"/>
+              <w:rPr>
+                <w:rFonts w:ascii="Arial" w:hAnsi="Arial" w:cs="Arial"/>
+                <w:lang w:val="en-US"/>
+              </w:rPr>
+            </w:pPr>
+            <w:r>
+              <w:rPr>
+                <w:rFonts w:ascii="Arial" w:hAnsi="Arial" w:cs="Arial"/>
+                <w:lang w:val="en-US"/>
+              </w:rPr>
+              <w:t>3) For each day, calculate the average of ReactTimeGOSession for all conducted sessions (ReactTimeGODay).</w:t>
+            </w:r>
+          </w:p>
+        </w:tc>
+      </w:tr>
+      <w:tr>
+        <w:tc>
+          <w:tcPr>
+            <w:tcW w:w="0" w:type="auto"/>
+            <w:tcBorders>
+              <w:top w:val="outset" w:sz="6" w:space="0" w:color="auto"/>
+              <w:left w:val="outset" w:sz="6" w:space="0" w:color="auto"/>
+              <w:bottom w:val="outset" w:sz="6" w:space="0" w:color="auto"/>
+              <w:right w:val="outset" w:sz="6" w:space="0" w:color="auto"/>
+            </w:tcBorders>
+            <w:hideMark/>
+          </w:tcPr>
+          <w:p>
+            <w:pPr>
+              <w:spacing w:before="100" w:beforeAutospacing="1" w:after="100" w:afterAutospacing="1"/>
+              <w:rPr>
+                <w:rFonts w:ascii="Arial" w:hAnsi="Arial" w:cs="Arial"/>
+              </w:rPr>
+            </w:pPr>
+            <w:r>
+              <w:rPr>
+                <w:rFonts w:ascii="Arial" w:hAnsi="Arial" w:cs="Arial"/>
+                <w:b/>
+                <w:bCs/>
+              </w:rPr>
+              <w:t>Avg 7 days</w:t>
+            </w:r>
+          </w:p>
+        </w:tc>
+        <w:tc>
+          <w:tcPr>
+            <w:tcW w:w="0" w:type="auto"/>
+            <w:tcBorders>
+              <w:top w:val="outset" w:sz="6" w:space="0" w:color="auto"/>
+              <w:left w:val="outset" w:sz="6" w:space="0" w:color="auto"/>
+              <w:bottom w:val="outset" w:sz="6" w:space="0" w:color="auto"/>
+              <w:right w:val="outset" w:sz="6" w:space="0" w:color="auto"/>
+            </w:tcBorders>
+            <w:hideMark/>
+          </w:tcPr>
+          <w:p>
+            <w:pPr>
+              <w:spacing w:before="100" w:beforeAutospacing="1" w:after="100" w:afterAutospacing="1"/>
+              <w:rPr>
+                <w:rFonts w:ascii="Arial" w:hAnsi="Arial" w:cs="Arial"/>
+                <w:lang w:val="en-US"/>
+              </w:rPr>
+            </w:pPr>
+            <w:r>
+              <w:rPr>
+                <w:rFonts w:ascii="Arial" w:hAnsi="Arial" w:cs="Arial"/>
+                <w:lang w:val="en-US"/>
+              </w:rPr>
+              <w:t>Indicates the average trend of the value over the previous 7 working days.</w:t>
+            </w:r>
+          </w:p>
+        </w:tc>
+      </w:tr>
+      <w:tr>
+        <w:tc>
+          <w:tcPr>
+            <w:tcW w:w="0" w:type="auto"/>
+            <w:tcBorders>
+              <w:top w:val="outset" w:sz="6" w:space="0" w:color="auto"/>
+              <w:left w:val="outset" w:sz="6" w:space="0" w:color="auto"/>
+              <w:bottom w:val="outset" w:sz="6" w:space="0" w:color="auto"/>
+              <w:right w:val="outset" w:sz="6" w:space="0" w:color="auto"/>
+            </w:tcBorders>
+            <w:hideMark/>
+          </w:tcPr>
+          <w:p>
+            <w:pPr>
+              <w:spacing w:before="100" w:beforeAutospacing="1" w:after="100" w:afterAutospacing="1"/>
+              <w:rPr>
+                <w:rFonts w:ascii="Arial" w:hAnsi="Arial" w:cs="Arial"/>
+              </w:rPr>
+            </w:pPr>
+            <w:r>
+              <w:rPr>
+                <w:rFonts w:ascii="Arial" w:hAnsi="Arial" w:cs="Arial"/>
+                <w:b/>
+                <w:bCs/>
+              </w:rPr>
+              <w:t>Avg 30 days</w:t>
+            </w:r>
+          </w:p>
+        </w:tc>
+        <w:tc>
+          <w:tcPr>
+            <w:tcW w:w="0" w:type="auto"/>
+            <w:tcBorders>
+              <w:top w:val="outset" w:sz="6" w:space="0" w:color="auto"/>
+              <w:left w:val="outset" w:sz="6" w:space="0" w:color="auto"/>
+              <w:bottom w:val="outset" w:sz="6" w:space="0" w:color="auto"/>
+              <w:right w:val="outset" w:sz="6" w:space="0" w:color="auto"/>
+            </w:tcBorders>
+            <w:hideMark/>
+          </w:tcPr>
+          <w:p>
+            <w:pPr>
+              <w:spacing w:before="100" w:beforeAutospacing="1" w:after="100" w:afterAutospacing="1"/>
+              <w:rPr>
+                <w:rFonts w:ascii="Arial" w:hAnsi="Arial" w:cs="Arial"/>
+                <w:lang w:val="en-US"/>
+              </w:rPr>
+            </w:pPr>
+            <w:r>
+              <w:rPr>
+                <w:rFonts w:ascii="Arial" w:hAnsi="Arial" w:cs="Arial"/>
+                <w:lang w:val="en-US"/>
+              </w:rPr>
+              <w:t>Indicates the average trend of the value over the previous 30 working days.</w:t>
+            </w:r>
+          </w:p>
+        </w:tc>
+      </w:tr>
+    </w:tbl>
+    <w:p>
+      <w:pPr>
+        <w:rPr>
+          <w:lang w:val="en-US"/>
+        </w:rPr>
+      </w:pPr>
+    </w:p>
+    <w:p>
+      <w:pPr>
+        <w:jc w:val="center"/>
+        <w:rPr>
+          <w:rFonts w:ascii="Arial" w:hAnsi="Arial" w:cs="Arial"/>
+          <w:b/>
+          <w:bCs/>
+          <w:sz w:val="36"/>
+          <w:szCs w:val="36"/>
+          <w:lang w:val="en-US"/>
+        </w:rPr>
+      </w:pPr>
+    </w:p>
+    <w:p>
+      <w:pPr>
+        <w:jc w:val="center"/>
+        <w:rPr>
+          <w:rFonts w:ascii="Arial" w:hAnsi="Arial" w:cs="Arial"/>
+          <w:b/>
+          <w:bCs/>
+          <w:sz w:val="36"/>
+          <w:szCs w:val="36"/>
+        </w:rPr>
+      </w:pPr>
+      <w:r>
+        <w:rPr>
+          <w:rFonts w:ascii="Arial" w:hAnsi="Arial" w:cs="Arial"/>
+          <w:b/>
+          <w:bCs/>
+          <w:sz w:val="36"/>
+          <w:szCs w:val="36"/>
+        </w:rPr>
+        <w:t>TASK</w:t>
+      </w:r>
+      <w:r>
+        <w:rPr>
+          <w:rFonts w:ascii="Arial" w:hAnsi="Arial" w:cs="Arial"/>
+          <w:b/>
+          <w:bCs/>
+          <w:sz w:val="36"/>
+          <w:szCs w:val="36"/>
+        </w:rPr>
+        <w:t xml:space="preserve"> </w:t>
+      </w:r>
+      <w:r>
+        <w:rPr>
+          <w:rFonts w:ascii="Arial" w:hAnsi="Arial" w:cs="Arial"/>
+          <w:b/>
+          <w:bCs/>
+          <w:sz w:val="36"/>
+          <w:szCs w:val="36"/>
+        </w:rPr>
+        <w:t>8</w:t>
+      </w:r>
+    </w:p>
+    <w:p/>
+    <w:p>
+      <w:pPr>
+        <w:spacing w:before="100" w:beforeAutospacing="1" w:after="100" w:afterAutospacing="1"/>
+      </w:pPr>
+      <w:r>
+        <w:t> </w:t>
+      </w:r>
+    </w:p>
+    <w:tbl>
+      <w:tblPr>
+        <w:tblW w:w="5000" w:type="pct"/>
+        <w:tblBorders>
+          <w:top w:val="outset" w:sz="6" w:space="0" w:color="auto"/>
+          <w:left w:val="outset" w:sz="6" w:space="0" w:color="auto"/>
+          <w:bottom w:val="outset" w:sz="6" w:space="0" w:color="auto"/>
+          <w:right w:val="outset" w:sz="6" w:space="0" w:color="auto"/>
+        </w:tblBorders>
+        <w:tblCellMar>
+          <w:top w:w="200" w:type="dxa"/>
+          <w:left w:w="200" w:type="dxa"/>
+          <w:bottom w:w="200" w:type="dxa"/>
+          <w:right w:w="200" w:type="dxa"/>
+        </w:tblCellMar>
+        <w:tblLook w:val="04A0" w:firstRow="1" w:lastRow="0" w:firstColumn="1" w:lastColumn="0" w:noHBand="0" w:noVBand="1"/>
+      </w:tblPr>
+      <w:tblGrid>
+        <w:gridCol w:w="2055"/>
+        <w:gridCol w:w="12218"/>
+      </w:tblGrid>
+      <w:tr>
+        <w:tc>
+          <w:tcPr>
+            <w:tcW w:w="0" w:type="auto"/>
+            <w:tcBorders>
+              <w:top w:val="outset" w:sz="6" w:space="0" w:color="auto"/>
+              <w:left w:val="outset" w:sz="6" w:space="0" w:color="auto"/>
+              <w:bottom w:val="outset" w:sz="6" w:space="0" w:color="auto"/>
+              <w:right w:val="outset" w:sz="6" w:space="0" w:color="auto"/>
+            </w:tcBorders>
+            <w:hideMark/>
+          </w:tcPr>
+          <w:p>
+            <w:pPr>
+              <w:spacing w:before="100" w:beforeAutospacing="1" w:after="100" w:afterAutospacing="1"/>
+              <w:rPr>
+                <w:rFonts w:ascii="Arial" w:hAnsi="Arial" w:cs="Arial"/>
+              </w:rPr>
+            </w:pPr>
+            <w:r>
+              <w:rPr>
+                <w:rFonts w:ascii="Arial" w:hAnsi="Arial" w:cs="Arial"/>
+                <w:b/>
+                <w:bCs/>
+              </w:rPr>
+              <w:t>VALUE</w:t>
+            </w:r>
+          </w:p>
+        </w:tc>
+        <w:tc>
+          <w:tcPr>
+            <w:tcW w:w="0" w:type="auto"/>
+            <w:tcBorders>
+              <w:top w:val="outset" w:sz="6" w:space="0" w:color="auto"/>
+              <w:left w:val="outset" w:sz="6" w:space="0" w:color="auto"/>
+              <w:bottom w:val="outset" w:sz="6" w:space="0" w:color="auto"/>
+              <w:right w:val="outset" w:sz="6" w:space="0" w:color="auto"/>
+            </w:tcBorders>
+            <w:hideMark/>
+          </w:tcPr>
+          <w:p>
+            <w:pPr>
+              <w:spacing w:before="100" w:beforeAutospacing="1" w:after="100" w:afterAutospacing="1"/>
+              <w:rPr>
+                <w:rFonts w:ascii="Arial" w:hAnsi="Arial" w:cs="Arial"/>
+              </w:rPr>
+            </w:pPr>
+            <w:r>
+              <w:rPr>
+                <w:rFonts w:ascii="Arial" w:hAnsi="Arial" w:cs="Arial"/>
+                <w:b/>
+                <w:bCs/>
+              </w:rPr>
+              <w:t>DEFINITION</w:t>
+            </w:r>
+          </w:p>
+        </w:tc>
+      </w:tr>
+      <w:tr>
+        <w:tc>
+          <w:tcPr>
+            <w:tcW w:w="0" w:type="auto"/>
+            <w:tcBorders>
+              <w:top w:val="outset" w:sz="6" w:space="0" w:color="auto"/>
+              <w:left w:val="outset" w:sz="6" w:space="0" w:color="auto"/>
+              <w:bottom w:val="outset" w:sz="6" w:space="0" w:color="auto"/>
+              <w:right w:val="outset" w:sz="6" w:space="0" w:color="auto"/>
+            </w:tcBorders>
+            <w:hideMark/>
+          </w:tcPr>
+          <w:p>
+            <w:pPr>
+              <w:spacing w:before="100" w:beforeAutospacing="1" w:after="100" w:afterAutospacing="1"/>
+              <w:rPr>
+                <w:rFonts w:ascii="Arial" w:hAnsi="Arial" w:cs="Arial"/>
+              </w:rPr>
+            </w:pPr>
+            <w:r>
+              <w:rPr>
+                <w:rFonts w:ascii="Arial" w:hAnsi="Arial" w:cs="Arial"/>
+                <w:b/>
+                <w:bCs/>
+              </w:rPr>
+              <w:t>AccDay</w:t>
+            </w:r>
+          </w:p>
+        </w:tc>
+        <w:tc>
+          <w:tcPr>
+            <w:tcW w:w="0" w:type="auto"/>
+            <w:tcBorders>
+              <w:top w:val="outset" w:sz="6" w:space="0" w:color="auto"/>
+              <w:left w:val="outset" w:sz="6" w:space="0" w:color="auto"/>
+              <w:bottom w:val="outset" w:sz="6" w:space="0" w:color="auto"/>
+              <w:right w:val="outset" w:sz="6" w:space="0" w:color="auto"/>
+            </w:tcBorders>
+            <w:hideMark/>
+          </w:tcPr>
+          <w:p>
+            <w:pPr>
+              <w:spacing w:before="100" w:beforeAutospacing="1" w:after="100" w:afterAutospacing="1"/>
+              <w:rPr>
+                <w:rFonts w:ascii="Arial" w:hAnsi="Arial" w:cs="Arial"/>
+                <w:lang w:val="en-US"/>
+              </w:rPr>
+            </w:pPr>
+            <w:r>
+              <w:rPr>
+                <w:rFonts w:ascii="Arial" w:hAnsi="Arial" w:cs="Arial"/>
+                <w:b/>
+                <w:bCs/>
+                <w:lang w:val="en-US"/>
+              </w:rPr>
+              <w:t>Daily average accuracy</w:t>
+            </w:r>
+            <w:r>
+              <w:rPr>
+                <w:rFonts w:ascii="Arial" w:hAnsi="Arial" w:cs="Arial"/>
+                <w:lang w:val="en-US"/>
+              </w:rPr>
+              <w:t xml:space="preserve"> (AccDay), defined as the percentage of auditory stimuli responded to within the given time (Treact) on a working day.</w:t>
+            </w:r>
+          </w:p>
+        </w:tc>
+      </w:tr>
+      <w:tr>
+        <w:tc>
+          <w:tcPr>
+            <w:tcW w:w="0" w:type="auto"/>
+            <w:tcBorders>
+              <w:top w:val="outset" w:sz="6" w:space="0" w:color="auto"/>
+              <w:left w:val="outset" w:sz="6" w:space="0" w:color="auto"/>
+              <w:bottom w:val="outset" w:sz="6" w:space="0" w:color="auto"/>
+              <w:right w:val="outset" w:sz="6" w:space="0" w:color="auto"/>
+            </w:tcBorders>
+            <w:hideMark/>
+          </w:tcPr>
+          <w:p>
+            <w:pPr>
+              <w:spacing w:before="100" w:beforeAutospacing="1" w:after="100" w:afterAutospacing="1"/>
+              <w:rPr>
+                <w:rFonts w:ascii="Arial" w:hAnsi="Arial" w:cs="Arial"/>
+              </w:rPr>
+            </w:pPr>
+            <w:r>
+              <w:rPr>
+                <w:rFonts w:ascii="Arial" w:hAnsi="Arial" w:cs="Arial"/>
+                <w:b/>
+                <w:bCs/>
+              </w:rPr>
+              <w:lastRenderedPageBreak/>
+              <w:t>ReactTimeDay</w:t>
+            </w:r>
+          </w:p>
+        </w:tc>
+        <w:tc>
+          <w:tcPr>
+            <w:tcW w:w="0" w:type="auto"/>
+            <w:tcBorders>
+              <w:top w:val="outset" w:sz="6" w:space="0" w:color="auto"/>
+              <w:left w:val="outset" w:sz="6" w:space="0" w:color="auto"/>
+              <w:bottom w:val="outset" w:sz="6" w:space="0" w:color="auto"/>
+              <w:right w:val="outset" w:sz="6" w:space="0" w:color="auto"/>
+            </w:tcBorders>
+            <w:hideMark/>
+          </w:tcPr>
+          <w:p>
+            <w:pPr>
+              <w:spacing w:before="100" w:beforeAutospacing="1" w:after="100" w:afterAutospacing="1"/>
+              <w:rPr>
+                <w:rFonts w:ascii="Arial" w:hAnsi="Arial" w:cs="Arial"/>
+                <w:lang w:val="en-US"/>
+              </w:rPr>
+            </w:pPr>
+            <w:r>
+              <w:rPr>
+                <w:rFonts w:ascii="Arial" w:hAnsi="Arial" w:cs="Arial"/>
+                <w:b/>
+                <w:bCs/>
+                <w:lang w:val="en-US"/>
+              </w:rPr>
+              <w:t>Daily average reaction time</w:t>
+            </w:r>
+            <w:r>
+              <w:rPr>
+                <w:rFonts w:ascii="Arial" w:hAnsi="Arial" w:cs="Arial"/>
+                <w:lang w:val="en-US"/>
+              </w:rPr>
+              <w:t xml:space="preserve"> (ReactTimeDay), defined as the reaction time to auditory stimuli responded to on a working day.</w:t>
+            </w:r>
+          </w:p>
+        </w:tc>
+      </w:tr>
+      <w:tr>
+        <w:tc>
+          <w:tcPr>
+            <w:tcW w:w="0" w:type="auto"/>
+            <w:tcBorders>
+              <w:top w:val="outset" w:sz="6" w:space="0" w:color="auto"/>
+              <w:left w:val="outset" w:sz="6" w:space="0" w:color="auto"/>
+              <w:bottom w:val="outset" w:sz="6" w:space="0" w:color="auto"/>
+              <w:right w:val="outset" w:sz="6" w:space="0" w:color="auto"/>
+            </w:tcBorders>
+            <w:hideMark/>
+          </w:tcPr>
+          <w:p>
+            <w:pPr>
+              <w:spacing w:before="100" w:beforeAutospacing="1" w:after="100" w:afterAutospacing="1"/>
+              <w:rPr>
+                <w:rFonts w:ascii="Arial" w:hAnsi="Arial" w:cs="Arial"/>
+              </w:rPr>
+            </w:pPr>
+            <w:r>
+              <w:rPr>
+                <w:rFonts w:ascii="Arial" w:hAnsi="Arial" w:cs="Arial"/>
+                <w:b/>
+                <w:bCs/>
+              </w:rPr>
+              <w:t>Avg 7 days</w:t>
+            </w:r>
+          </w:p>
+        </w:tc>
+        <w:tc>
+          <w:tcPr>
+            <w:tcW w:w="0" w:type="auto"/>
+            <w:tcBorders>
+              <w:top w:val="outset" w:sz="6" w:space="0" w:color="auto"/>
+              <w:left w:val="outset" w:sz="6" w:space="0" w:color="auto"/>
+              <w:bottom w:val="outset" w:sz="6" w:space="0" w:color="auto"/>
+              <w:right w:val="outset" w:sz="6" w:space="0" w:color="auto"/>
+            </w:tcBorders>
+            <w:hideMark/>
+          </w:tcPr>
+          <w:p>
+            <w:pPr>
+              <w:spacing w:before="100" w:beforeAutospacing="1" w:after="100" w:afterAutospacing="1"/>
+              <w:rPr>
+                <w:rFonts w:ascii="Arial" w:hAnsi="Arial" w:cs="Arial"/>
+                <w:lang w:val="en-US"/>
+              </w:rPr>
+            </w:pPr>
+            <w:r>
+              <w:rPr>
+                <w:rFonts w:ascii="Arial" w:hAnsi="Arial" w:cs="Arial"/>
+                <w:lang w:val="en-US"/>
+              </w:rPr>
+              <w:t>Indicates the average trend of the value over the past 7 working days.</w:t>
+            </w:r>
+          </w:p>
+        </w:tc>
+      </w:tr>
+      <w:tr>
+        <w:tc>
+          <w:tcPr>
+            <w:tcW w:w="0" w:type="auto"/>
+            <w:tcBorders>
+              <w:top w:val="outset" w:sz="6" w:space="0" w:color="auto"/>
+              <w:left w:val="outset" w:sz="6" w:space="0" w:color="auto"/>
+              <w:bottom w:val="outset" w:sz="6" w:space="0" w:color="auto"/>
+              <w:right w:val="outset" w:sz="6" w:space="0" w:color="auto"/>
+            </w:tcBorders>
+            <w:hideMark/>
+          </w:tcPr>
+          <w:p>
+            <w:pPr>
+              <w:spacing w:before="100" w:beforeAutospacing="1" w:after="100" w:afterAutospacing="1"/>
+              <w:rPr>
+                <w:rFonts w:ascii="Arial" w:hAnsi="Arial" w:cs="Arial"/>
+              </w:rPr>
+            </w:pPr>
+            <w:r>
+              <w:rPr>
+                <w:rFonts w:ascii="Arial" w:hAnsi="Arial" w:cs="Arial"/>
+                <w:b/>
+                <w:bCs/>
+              </w:rPr>
+              <w:t>Avg 30 days</w:t>
+            </w:r>
+          </w:p>
+        </w:tc>
+        <w:tc>
+          <w:tcPr>
+            <w:tcW w:w="0" w:type="auto"/>
+            <w:tcBorders>
+              <w:top w:val="outset" w:sz="6" w:space="0" w:color="auto"/>
+              <w:left w:val="outset" w:sz="6" w:space="0" w:color="auto"/>
+              <w:bottom w:val="outset" w:sz="6" w:space="0" w:color="auto"/>
+              <w:right w:val="outset" w:sz="6" w:space="0" w:color="auto"/>
+            </w:tcBorders>
+            <w:hideMark/>
+          </w:tcPr>
+          <w:p>
+            <w:pPr>
+              <w:spacing w:before="100" w:beforeAutospacing="1" w:after="100" w:afterAutospacing="1"/>
+              <w:rPr>
+                <w:rFonts w:ascii="Arial" w:hAnsi="Arial" w:cs="Arial"/>
+              </w:rPr>
+            </w:pPr>
+            <w:r>
+              <w:rPr>
+                <w:rFonts w:ascii="Arial" w:hAnsi="Arial" w:cs="Arial"/>
+              </w:rPr>
+              <w:t>Indicates the average trend of the value over the past 30 working days.</w:t>
+            </w:r>
+          </w:p>
+        </w:tc>
+      </w:tr>
+    </w:tbl>
+    <w:p>
+      <w:bookmarkStart w:id="0" w:name="_GoBack"/>
+      <w:bookmarkEnd w:id="0"/>
+    </w:p>
     <w:sectPr>
       <w:pgSz w:w="16840" w:h="11900" w:orient="landscape"/>
       <w:pgMar w:top="1134" w:right="1134" w:bottom="1134" w:left="1417" w:header="708" w:footer="708" w:gutter="0"/>
@@ -5168,10 +6174,10 @@
   <w:style w:type="paragraph" w:default="1" w:styleId="Normale">
     <w:name w:val="Normal"/>
     <w:qFormat/>
-    <w:rsid w:val="00C05AC2"/>
+    <w:rsid w:val="00067951"/>
     <w:rPr>
       <w:rFonts w:ascii="Times New Roman" w:eastAsia="Times New Roman" w:hAnsi="Times New Roman" w:cs="Times New Roman"/>
-      <w:lang w:val="en-US"/>
+      <w:lang w:eastAsia="it-IT"/>
     </w:rPr>
   </w:style>
   <w:style w:type="character" w:default="1" w:styleId="Carpredefinitoparagrafo">
@@ -5211,9 +6217,6 @@
     <w:pPr>
       <w:spacing w:before="100" w:beforeAutospacing="1" w:after="100" w:afterAutospacing="1"/>
     </w:pPr>
-    <w:rPr>
-      <w:lang w:val="it-IT" w:eastAsia="it-IT"/>
-    </w:rPr>
   </w:style>
   <w:style w:type="character" w:styleId="Enfasigrassetto">
     <w:name w:val="Strong"/>

</xml_diff>